<commit_message>
Optimization and refinement - Buttons can be enabled/disabled - Better argument checking for ButtonGrid - Make control server for handling all keyboard input - Increased size of HUD buttons - Inventory button changes when there is a 'unseen' item - Map can convert from Grid to Col and back - Optimized player movement code - Instant item model improved - Removed unneeded 'found' mechanic for items - Item processing occurs in ItemProcessor - Item use occurs from inventory, items show up during use - Controls page is automatically generated - Settings page optimized = inner class models setting - Inventory refined
</commit_message>
<xml_diff>
--- a/Documents/Elusio TTD.docx
+++ b/Documents/Elusio TTD.docx
@@ -31,25 +31,8 @@
           <w:szCs w:val="24"/>
         </w:rPr>
       </w:pPr>
-      <w:r>
-        <w:rPr>
-          <w:sz w:val="24"/>
-          <w:szCs w:val="24"/>
-          <w:highlight w:val="green"/>
-        </w:rPr>
-        <w:t xml:space="preserve">GITHUB WIKI = MAKE CUSTOM SIDEBAR = </w:t>
-      </w:r>
-      <w:hyperlink r:id="rId5" w:history="1">
-        <w:r>
-          <w:rPr>
-            <w:rStyle w:val="Hyperlink"/>
-            <w:sz w:val="24"/>
-            <w:szCs w:val="24"/>
-            <w:highlight w:val="green"/>
-          </w:rPr>
-          <w:t>https://github.com/adriantanasa/github-wiki-sidebar/wiki</w:t>
-        </w:r>
-      </w:hyperlink>
+      <w:bookmarkStart w:id="0" w:name="_GoBack"/>
+      <w:bookmarkEnd w:id="0"/>
       <w:r>
         <w:rPr>
           <w:b/>
@@ -57,19 +40,17 @@
           <w:sz w:val="24"/>
           <w:szCs w:val="24"/>
         </w:rPr>
-        <w:br/>
-      </w:r>
-    </w:p>
-    <w:p>
-      <w:pPr>
-        <w:spacing w:after="0" w:line="360" w:lineRule="auto"/>
+        <w:t xml:space="preserve">Use screenshot control to make </w:t>
+      </w:r>
+      <w:r>
         <w:rPr>
           <w:b/>
           <w:bCs/>
           <w:sz w:val="24"/>
           <w:szCs w:val="24"/>
         </w:rPr>
-      </w:pPr>
+        <w:t xml:space="preserve">screenshots page </w:t>
+      </w:r>
       <w:r>
         <w:rPr>
           <w:b/>
@@ -77,28 +58,17 @@
           <w:sz w:val="24"/>
           <w:szCs w:val="24"/>
         </w:rPr>
-        <w:t>MainMenu = More settings</w:t>
-      </w:r>
-    </w:p>
-    <w:p>
-      <w:pPr>
-        <w:spacing w:after="0" w:line="360" w:lineRule="auto"/>
-        <w:rPr>
-          <w:sz w:val="24"/>
-          <w:szCs w:val="24"/>
-        </w:rPr>
-      </w:pPr>
-    </w:p>
-    <w:p>
-      <w:pPr>
-        <w:spacing w:after="0" w:line="360" w:lineRule="auto"/>
+        <w:t xml:space="preserve">(Make Screenshots folder in documents) </w:t>
+      </w:r>
+      <w:r>
         <w:rPr>
           <w:b/>
           <w:bCs/>
           <w:sz w:val="24"/>
           <w:szCs w:val="24"/>
         </w:rPr>
-      </w:pPr>
+        <w:t xml:space="preserve">+ Send </w:t>
+      </w:r>
       <w:r>
         <w:rPr>
           <w:b/>
@@ -106,195 +76,57 @@
           <w:sz w:val="24"/>
           <w:szCs w:val="24"/>
         </w:rPr>
-        <w:t>Items</w:t>
-      </w:r>
-    </w:p>
-    <w:p>
-      <w:pPr>
-        <w:pStyle w:val="ListParagraph"/>
-        <w:numPr>
-          <w:ilvl w:val="0"/>
-          <w:numId w:val="47"/>
-        </w:numPr>
+        <w:t xml:space="preserve">link </w:t>
+      </w:r>
+      <w:r>
+        <w:rPr>
+          <w:b/>
+          <w:bCs/>
+          <w:sz w:val="24"/>
+          <w:szCs w:val="24"/>
+        </w:rPr>
+        <w:t>to Qarin</w:t>
+      </w:r>
+    </w:p>
+    <w:p>
+      <w:pPr>
         <w:spacing w:after="0" w:line="360" w:lineRule="auto"/>
         <w:rPr>
-          <w:sz w:val="24"/>
-          <w:szCs w:val="24"/>
-        </w:rPr>
-      </w:pPr>
-      <w:r>
-        <w:rPr>
-          <w:sz w:val="24"/>
-          <w:szCs w:val="24"/>
-        </w:rPr>
-        <w:t>Redesign item grab</w:t>
-      </w:r>
-    </w:p>
-    <w:p>
-      <w:pPr>
-        <w:pStyle w:val="ListParagraph"/>
-        <w:numPr>
-          <w:ilvl w:val="1"/>
-          <w:numId w:val="47"/>
-        </w:numPr>
+          <w:b/>
+          <w:bCs/>
+          <w:sz w:val="24"/>
+          <w:szCs w:val="24"/>
+        </w:rPr>
+      </w:pPr>
+    </w:p>
+    <w:p>
+      <w:pPr>
         <w:spacing w:after="0" w:line="360" w:lineRule="auto"/>
         <w:rPr>
-          <w:sz w:val="24"/>
-          <w:szCs w:val="24"/>
-        </w:rPr>
-      </w:pPr>
-      <w:r>
-        <w:rPr>
-          <w:sz w:val="24"/>
-          <w:szCs w:val="24"/>
-        </w:rPr>
-        <w:t>When over/close to item= bring up popup automatically :  Ehecatl: &lt;desc&gt;  Pickup = A for Accept, D for decline</w:t>
-      </w:r>
-    </w:p>
-    <w:p>
-      <w:pPr>
-        <w:pStyle w:val="ListParagraph"/>
-        <w:numPr>
-          <w:ilvl w:val="0"/>
-          <w:numId w:val="47"/>
-        </w:numPr>
-        <w:spacing w:after="0" w:line="360" w:lineRule="auto"/>
-        <w:rPr>
-          <w:sz w:val="24"/>
-          <w:szCs w:val="24"/>
-        </w:rPr>
-      </w:pPr>
-      <w:r>
-        <w:rPr>
-          <w:sz w:val="24"/>
-          <w:szCs w:val="24"/>
-        </w:rPr>
-        <w:t>Inventory</w:t>
-      </w:r>
-    </w:p>
-    <w:p>
-      <w:pPr>
-        <w:pStyle w:val="ListParagraph"/>
-        <w:numPr>
-          <w:ilvl w:val="0"/>
-          <w:numId w:val="47"/>
-        </w:numPr>
-        <w:spacing w:after="0" w:line="360" w:lineRule="auto"/>
-        <w:ind w:left="1080"/>
-        <w:rPr>
-          <w:sz w:val="24"/>
-          <w:szCs w:val="24"/>
-        </w:rPr>
-      </w:pPr>
-      <w:r>
-        <w:rPr>
-          <w:sz w:val="24"/>
-          <w:szCs w:val="24"/>
-        </w:rPr>
-        <w:t>Refine item description mechanic</w:t>
-      </w:r>
-    </w:p>
-    <w:p>
-      <w:pPr>
-        <w:pStyle w:val="ListParagraph"/>
-        <w:numPr>
-          <w:ilvl w:val="0"/>
-          <w:numId w:val="47"/>
-        </w:numPr>
-        <w:ind w:left="1080"/>
-        <w:rPr>
-          <w:sz w:val="24"/>
-          <w:szCs w:val="24"/>
-        </w:rPr>
-      </w:pPr>
-      <w:r>
-        <w:rPr>
-          <w:sz w:val="24"/>
-          <w:szCs w:val="24"/>
-        </w:rPr>
-        <w:t xml:space="preserve">Redesign item use to = </w:t>
-      </w:r>
-    </w:p>
-    <w:p>
-      <w:pPr>
-        <w:pStyle w:val="ListParagraph"/>
-        <w:numPr>
-          <w:ilvl w:val="0"/>
-          <w:numId w:val="47"/>
-        </w:numPr>
-        <w:spacing w:after="0" w:line="360" w:lineRule="auto"/>
-        <w:ind w:left="1080"/>
-        <w:rPr>
-          <w:sz w:val="24"/>
-          <w:szCs w:val="24"/>
-        </w:rPr>
-      </w:pPr>
-      <w:r>
-        <w:rPr>
-          <w:sz w:val="24"/>
-          <w:szCs w:val="24"/>
-        </w:rPr>
-        <w:t>When you click, ignore input, transition to actual game, draw item in front of alien (need to save last movement direction), keep item in front, play buzzer sound when fail, play itemspecific  sound when success + emit particles, accept input again</w:t>
-      </w:r>
-    </w:p>
-    <w:p>
-      <w:pPr>
-        <w:pStyle w:val="ListParagraph"/>
-        <w:numPr>
-          <w:ilvl w:val="1"/>
-          <w:numId w:val="47"/>
-        </w:numPr>
-        <w:spacing w:after="0" w:line="360" w:lineRule="auto"/>
-        <w:rPr>
-          <w:sz w:val="24"/>
-          <w:szCs w:val="24"/>
-        </w:rPr>
-      </w:pPr>
-      <w:r>
-        <w:rPr>
-          <w:sz w:val="24"/>
-          <w:szCs w:val="24"/>
-        </w:rPr>
-        <w:t>When item has not been seen yet</w:t>
-      </w:r>
-      <w:r>
-        <w:rPr>
-          <w:sz w:val="24"/>
-          <w:szCs w:val="24"/>
-        </w:rPr>
-        <w:t xml:space="preserve"> in inventory</w:t>
-      </w:r>
-      <w:r>
-        <w:rPr>
-          <w:sz w:val="24"/>
-          <w:szCs w:val="24"/>
-        </w:rPr>
-        <w:t xml:space="preserve"> = Change inventory button to one with light bulb</w:t>
-      </w:r>
-    </w:p>
-    <w:p>
-      <w:pPr>
-        <w:pStyle w:val="ListParagraph"/>
-        <w:numPr>
-          <w:ilvl w:val="0"/>
-          <w:numId w:val="47"/>
-        </w:numPr>
-        <w:spacing w:after="0" w:line="360" w:lineRule="auto"/>
-        <w:ind w:left="1080"/>
-        <w:rPr>
-          <w:sz w:val="24"/>
-          <w:szCs w:val="24"/>
-        </w:rPr>
-      </w:pPr>
-    </w:p>
-    <w:p>
-      <w:pPr>
-        <w:spacing w:after="0" w:line="360" w:lineRule="auto"/>
-        <w:rPr>
-          <w:sz w:val="24"/>
-          <w:szCs w:val="24"/>
-        </w:rPr>
-      </w:pPr>
+          <w:b/>
+          <w:bCs/>
+          <w:sz w:val="24"/>
+          <w:szCs w:val="24"/>
+        </w:rPr>
+      </w:pPr>
+      <w:r>
+        <w:rPr>
+          <w:b/>
+          <w:bCs/>
+          <w:sz w:val="24"/>
+          <w:szCs w:val="24"/>
+        </w:rPr>
+        <w:t xml:space="preserve">Add </w:t>
+      </w:r>
+      <w:r>
+        <w:rPr>
+          <w:b/>
+          <w:bCs/>
+          <w:sz w:val="24"/>
+          <w:szCs w:val="24"/>
+        </w:rPr>
+        <w:t>item use effects</w:t>
+      </w:r>
     </w:p>
     <w:p>
       <w:pPr>
@@ -364,7 +196,28 @@
           <w:sz w:val="24"/>
           <w:szCs w:val="24"/>
         </w:rPr>
-        <w:t>Draw layer by layer, and use JProfiler to find issue</w:t>
+        <w:t xml:space="preserve">Draw layer by layer, and use </w:t>
+      </w:r>
+      <w:r>
+        <w:rPr>
+          <w:sz w:val="24"/>
+          <w:szCs w:val="24"/>
+        </w:rPr>
+        <w:t>Profiler</w:t>
+      </w:r>
+      <w:r>
+        <w:rPr>
+          <w:sz w:val="24"/>
+          <w:szCs w:val="24"/>
+        </w:rPr>
+        <w:t xml:space="preserve"> to find issue</w:t>
+      </w:r>
+      <w:r>
+        <w:rPr>
+          <w:sz w:val="24"/>
+          <w:szCs w:val="24"/>
+        </w:rPr>
+        <w:t xml:space="preserve"> (profile method?)</w:t>
       </w:r>
     </w:p>
     <w:p>
@@ -384,7 +237,14 @@
           <w:sz w:val="24"/>
           <w:szCs w:val="24"/>
         </w:rPr>
-        <w:t>INCREASE AREA FOR LIMESTONE OBSTACLE</w:t>
+        <w:t>check</w:t>
+      </w:r>
+      <w:r>
+        <w:rPr>
+          <w:sz w:val="24"/>
+          <w:szCs w:val="24"/>
+        </w:rPr>
+        <w:t xml:space="preserve"> AREA FOR LIMESTONE OBSTACLE</w:t>
       </w:r>
     </w:p>
     <w:p>
@@ -426,7 +286,23 @@
           <w:sz w:val="24"/>
           <w:szCs w:val="24"/>
         </w:rPr>
-        <w:t>Movement slides like poke gym</w:t>
+        <w:t xml:space="preserve">Movement slides like </w:t>
+      </w:r>
+      <w:r>
+        <w:rPr>
+          <w:b/>
+          <w:sz w:val="24"/>
+          <w:szCs w:val="24"/>
+        </w:rPr>
+        <w:t>Pokémon</w:t>
+      </w:r>
+      <w:r>
+        <w:rPr>
+          <w:b/>
+          <w:sz w:val="24"/>
+          <w:szCs w:val="24"/>
+        </w:rPr>
+        <w:t xml:space="preserve"> gym</w:t>
       </w:r>
     </w:p>
     <w:p>
@@ -707,7 +583,63 @@
           <w:sz w:val="24"/>
           <w:szCs w:val="24"/>
         </w:rPr>
-        <w:t xml:space="preserve">Gun: as item tutorial, ehecatl help, new player sprite, darkens environs </w:t>
+        <w:t>Ship diagnosis</w:t>
+      </w:r>
+    </w:p>
+    <w:p>
+      <w:pPr>
+        <w:pStyle w:val="ListParagraph"/>
+        <w:numPr>
+          <w:ilvl w:val="0"/>
+          <w:numId w:val="45"/>
+        </w:numPr>
+        <w:spacing w:after="0" w:line="360" w:lineRule="auto"/>
+        <w:rPr>
+          <w:sz w:val="24"/>
+          <w:szCs w:val="24"/>
+        </w:rPr>
+      </w:pPr>
+      <w:r>
+        <w:rPr>
+          <w:sz w:val="24"/>
+          <w:szCs w:val="24"/>
+        </w:rPr>
+        <w:t xml:space="preserve">item tutorial, ehecatl help, </w:t>
+      </w:r>
+    </w:p>
+    <w:p>
+      <w:pPr>
+        <w:pStyle w:val="ListParagraph"/>
+        <w:numPr>
+          <w:ilvl w:val="0"/>
+          <w:numId w:val="45"/>
+        </w:numPr>
+        <w:spacing w:after="0" w:line="360" w:lineRule="auto"/>
+        <w:rPr>
+          <w:sz w:val="24"/>
+          <w:szCs w:val="24"/>
+        </w:rPr>
+      </w:pPr>
+      <w:r>
+        <w:rPr>
+          <w:sz w:val="24"/>
+          <w:szCs w:val="24"/>
+        </w:rPr>
+        <w:t>Ehecatl generates item analysis</w:t>
+      </w:r>
+      <w:r>
+        <w:rPr>
+          <w:sz w:val="24"/>
+          <w:szCs w:val="24"/>
+        </w:rPr>
+        <w:t xml:space="preserve"> = Rewrite item desc</w:t>
+      </w:r>
+      <w:r>
+        <w:rPr>
+          <w:sz w:val="24"/>
+          <w:szCs w:val="24"/>
+        </w:rPr>
+        <w:t xml:space="preserve"> and names</w:t>
       </w:r>
     </w:p>
     <w:p>
@@ -1117,7 +1049,6 @@
           <w:sz w:val="40"/>
           <w:szCs w:val="40"/>
         </w:rPr>
-        <w:lastRenderedPageBreak/>
         <w:t>Challenges</w:t>
       </w:r>
     </w:p>
@@ -1129,8 +1060,6 @@
           <w:szCs w:val="24"/>
         </w:rPr>
       </w:pPr>
-      <w:bookmarkStart w:id="0" w:name="_GoBack"/>
-      <w:bookmarkEnd w:id="0"/>
       <w:r>
         <w:rPr>
           <w:sz w:val="24"/>
@@ -2302,7 +2231,6 @@
           <w:sz w:val="24"/>
           <w:szCs w:val="24"/>
         </w:rPr>
-        <w:lastRenderedPageBreak/>
         <w:t xml:space="preserve">Special = You lose health over time due to mushroom spores. Gas mask makes you immune </w:t>
       </w:r>
     </w:p>
@@ -2555,6 +2483,7 @@
           <w:sz w:val="24"/>
           <w:szCs w:val="24"/>
         </w:rPr>
+        <w:lastRenderedPageBreak/>
         <w:t>“Xaidu: Well done! You’ve defeated _. We’re getting closer to home!, just keep pressing on”</w:t>
       </w:r>
     </w:p>
@@ -2675,6 +2604,47 @@
           <w:szCs w:val="24"/>
         </w:rPr>
       </w:pPr>
+    </w:p>
+    <w:p>
+      <w:pPr>
+        <w:spacing w:line="276" w:lineRule="auto"/>
+        <w:rPr>
+          <w:sz w:val="24"/>
+          <w:szCs w:val="24"/>
+        </w:rPr>
+      </w:pPr>
+      <w:r>
+        <w:rPr>
+          <w:sz w:val="24"/>
+          <w:szCs w:val="24"/>
+        </w:rPr>
+        <w:t>Make all the improvements you can possibly make = final version</w:t>
+      </w:r>
+    </w:p>
+    <w:p>
+      <w:pPr>
+        <w:spacing w:line="276" w:lineRule="auto"/>
+        <w:rPr>
+          <w:sz w:val="24"/>
+          <w:szCs w:val="24"/>
+        </w:rPr>
+      </w:pPr>
+    </w:p>
+    <w:p>
+      <w:pPr>
+        <w:spacing w:line="276" w:lineRule="auto"/>
+        <w:rPr>
+          <w:sz w:val="48"/>
+          <w:szCs w:val="48"/>
+        </w:rPr>
+      </w:pPr>
+      <w:r>
+        <w:rPr>
+          <w:sz w:val="48"/>
+          <w:szCs w:val="48"/>
+        </w:rPr>
+        <w:t>Deploy</w:t>
+      </w:r>
     </w:p>
     <w:sectPr>
       <w:pgSz w:w="11340" w:h="31469"/>
@@ -2914,6 +2884,119 @@
     </w:lvl>
   </w:abstractNum>
   <w:abstractNum w:abstractNumId="2" w15:restartNumberingAfterBreak="0">
+    <w:nsid w:val="08E91664"/>
+    <w:multiLevelType w:val="multilevel"/>
+    <w:tmpl w:val="704806EC"/>
+    <w:lvl w:ilvl="0">
+      <w:start w:val="1"/>
+      <w:numFmt w:val="decimal"/>
+      <w:lvlText w:val="%1."/>
+      <w:lvlJc w:val="left"/>
+      <w:pPr>
+        <w:tabs>
+          <w:tab w:val="num" w:pos="720"/>
+        </w:tabs>
+        <w:ind w:left="720" w:hanging="360"/>
+      </w:pPr>
+    </w:lvl>
+    <w:lvl w:ilvl="1" w:tentative="1">
+      <w:start w:val="1"/>
+      <w:numFmt w:val="decimal"/>
+      <w:lvlText w:val="%2."/>
+      <w:lvlJc w:val="left"/>
+      <w:pPr>
+        <w:tabs>
+          <w:tab w:val="num" w:pos="1440"/>
+        </w:tabs>
+        <w:ind w:left="1440" w:hanging="360"/>
+      </w:pPr>
+    </w:lvl>
+    <w:lvl w:ilvl="2" w:tentative="1">
+      <w:start w:val="1"/>
+      <w:numFmt w:val="decimal"/>
+      <w:lvlText w:val="%3."/>
+      <w:lvlJc w:val="left"/>
+      <w:pPr>
+        <w:tabs>
+          <w:tab w:val="num" w:pos="2160"/>
+        </w:tabs>
+        <w:ind w:left="2160" w:hanging="360"/>
+      </w:pPr>
+    </w:lvl>
+    <w:lvl w:ilvl="3" w:tentative="1">
+      <w:start w:val="1"/>
+      <w:numFmt w:val="decimal"/>
+      <w:lvlText w:val="%4."/>
+      <w:lvlJc w:val="left"/>
+      <w:pPr>
+        <w:tabs>
+          <w:tab w:val="num" w:pos="2880"/>
+        </w:tabs>
+        <w:ind w:left="2880" w:hanging="360"/>
+      </w:pPr>
+    </w:lvl>
+    <w:lvl w:ilvl="4" w:tentative="1">
+      <w:start w:val="1"/>
+      <w:numFmt w:val="decimal"/>
+      <w:lvlText w:val="%5."/>
+      <w:lvlJc w:val="left"/>
+      <w:pPr>
+        <w:tabs>
+          <w:tab w:val="num" w:pos="3600"/>
+        </w:tabs>
+        <w:ind w:left="3600" w:hanging="360"/>
+      </w:pPr>
+    </w:lvl>
+    <w:lvl w:ilvl="5" w:tentative="1">
+      <w:start w:val="1"/>
+      <w:numFmt w:val="decimal"/>
+      <w:lvlText w:val="%6."/>
+      <w:lvlJc w:val="left"/>
+      <w:pPr>
+        <w:tabs>
+          <w:tab w:val="num" w:pos="4320"/>
+        </w:tabs>
+        <w:ind w:left="4320" w:hanging="360"/>
+      </w:pPr>
+    </w:lvl>
+    <w:lvl w:ilvl="6" w:tentative="1">
+      <w:start w:val="1"/>
+      <w:numFmt w:val="decimal"/>
+      <w:lvlText w:val="%7."/>
+      <w:lvlJc w:val="left"/>
+      <w:pPr>
+        <w:tabs>
+          <w:tab w:val="num" w:pos="5040"/>
+        </w:tabs>
+        <w:ind w:left="5040" w:hanging="360"/>
+      </w:pPr>
+    </w:lvl>
+    <w:lvl w:ilvl="7" w:tentative="1">
+      <w:start w:val="1"/>
+      <w:numFmt w:val="decimal"/>
+      <w:lvlText w:val="%8."/>
+      <w:lvlJc w:val="left"/>
+      <w:pPr>
+        <w:tabs>
+          <w:tab w:val="num" w:pos="5760"/>
+        </w:tabs>
+        <w:ind w:left="5760" w:hanging="360"/>
+      </w:pPr>
+    </w:lvl>
+    <w:lvl w:ilvl="8" w:tentative="1">
+      <w:start w:val="1"/>
+      <w:numFmt w:val="decimal"/>
+      <w:lvlText w:val="%9."/>
+      <w:lvlJc w:val="left"/>
+      <w:pPr>
+        <w:tabs>
+          <w:tab w:val="num" w:pos="6480"/>
+        </w:tabs>
+        <w:ind w:left="6480" w:hanging="360"/>
+      </w:pPr>
+    </w:lvl>
+  </w:abstractNum>
+  <w:abstractNum w:abstractNumId="3" w15:restartNumberingAfterBreak="0">
     <w:nsid w:val="09EC53AC"/>
     <w:multiLevelType w:val="hybridMultilevel"/>
     <w:tmpl w:val="7B607598"/>
@@ -3025,7 +3108,7 @@
       </w:rPr>
     </w:lvl>
   </w:abstractNum>
-  <w:abstractNum w:abstractNumId="3" w15:restartNumberingAfterBreak="0">
+  <w:abstractNum w:abstractNumId="4" w15:restartNumberingAfterBreak="0">
     <w:nsid w:val="0A7C62AC"/>
     <w:multiLevelType w:val="hybridMultilevel"/>
     <w:tmpl w:val="394C997E"/>
@@ -3111,7 +3194,7 @@
       </w:pPr>
     </w:lvl>
   </w:abstractNum>
-  <w:abstractNum w:abstractNumId="4" w15:restartNumberingAfterBreak="0">
+  <w:abstractNum w:abstractNumId="5" w15:restartNumberingAfterBreak="0">
     <w:nsid w:val="0D9C4A4E"/>
     <w:multiLevelType w:val="hybridMultilevel"/>
     <w:tmpl w:val="CF8269A2"/>
@@ -3224,7 +3307,7 @@
       </w:rPr>
     </w:lvl>
   </w:abstractNum>
-  <w:abstractNum w:abstractNumId="5" w15:restartNumberingAfterBreak="0">
+  <w:abstractNum w:abstractNumId="6" w15:restartNumberingAfterBreak="0">
     <w:nsid w:val="11EE0E6F"/>
     <w:multiLevelType w:val="hybridMultilevel"/>
     <w:tmpl w:val="58A6499E"/>
@@ -3337,7 +3420,7 @@
       </w:rPr>
     </w:lvl>
   </w:abstractNum>
-  <w:abstractNum w:abstractNumId="6" w15:restartNumberingAfterBreak="0">
+  <w:abstractNum w:abstractNumId="7" w15:restartNumberingAfterBreak="0">
     <w:nsid w:val="12ED3ADE"/>
     <w:multiLevelType w:val="hybridMultilevel"/>
     <w:tmpl w:val="B29E0378"/>
@@ -3426,7 +3509,7 @@
       </w:pPr>
     </w:lvl>
   </w:abstractNum>
-  <w:abstractNum w:abstractNumId="7" w15:restartNumberingAfterBreak="0">
+  <w:abstractNum w:abstractNumId="8" w15:restartNumberingAfterBreak="0">
     <w:nsid w:val="134B463F"/>
     <w:multiLevelType w:val="hybridMultilevel"/>
     <w:tmpl w:val="2112FCB0"/>
@@ -3539,7 +3622,7 @@
       </w:rPr>
     </w:lvl>
   </w:abstractNum>
-  <w:abstractNum w:abstractNumId="8" w15:restartNumberingAfterBreak="0">
+  <w:abstractNum w:abstractNumId="9" w15:restartNumberingAfterBreak="0">
     <w:nsid w:val="14CE55D8"/>
     <w:multiLevelType w:val="hybridMultilevel"/>
     <w:tmpl w:val="38A69F42"/>
@@ -3652,7 +3735,7 @@
       </w:rPr>
     </w:lvl>
   </w:abstractNum>
-  <w:abstractNum w:abstractNumId="9" w15:restartNumberingAfterBreak="0">
+  <w:abstractNum w:abstractNumId="10" w15:restartNumberingAfterBreak="0">
     <w:nsid w:val="1709626E"/>
     <w:multiLevelType w:val="hybridMultilevel"/>
     <w:tmpl w:val="19C4B62A"/>
@@ -3765,7 +3848,7 @@
       </w:rPr>
     </w:lvl>
   </w:abstractNum>
-  <w:abstractNum w:abstractNumId="10" w15:restartNumberingAfterBreak="0">
+  <w:abstractNum w:abstractNumId="11" w15:restartNumberingAfterBreak="0">
     <w:nsid w:val="17431FE9"/>
     <w:multiLevelType w:val="hybridMultilevel"/>
     <w:tmpl w:val="AA0C37AE"/>
@@ -3878,7 +3961,7 @@
       </w:rPr>
     </w:lvl>
   </w:abstractNum>
-  <w:abstractNum w:abstractNumId="11" w15:restartNumberingAfterBreak="0">
+  <w:abstractNum w:abstractNumId="12" w15:restartNumberingAfterBreak="0">
     <w:nsid w:val="199D4E2B"/>
     <w:multiLevelType w:val="hybridMultilevel"/>
     <w:tmpl w:val="1BE473CA"/>
@@ -3991,7 +4074,7 @@
       </w:rPr>
     </w:lvl>
   </w:abstractNum>
-  <w:abstractNum w:abstractNumId="12" w15:restartNumberingAfterBreak="0">
+  <w:abstractNum w:abstractNumId="13" w15:restartNumberingAfterBreak="0">
     <w:nsid w:val="1FE07E16"/>
     <w:multiLevelType w:val="hybridMultilevel"/>
     <w:tmpl w:val="A888FA9E"/>
@@ -4104,7 +4187,7 @@
       </w:rPr>
     </w:lvl>
   </w:abstractNum>
-  <w:abstractNum w:abstractNumId="13" w15:restartNumberingAfterBreak="0">
+  <w:abstractNum w:abstractNumId="14" w15:restartNumberingAfterBreak="0">
     <w:nsid w:val="202D2158"/>
     <w:multiLevelType w:val="hybridMultilevel"/>
     <w:tmpl w:val="CEE000EA"/>
@@ -4217,7 +4300,7 @@
       </w:rPr>
     </w:lvl>
   </w:abstractNum>
-  <w:abstractNum w:abstractNumId="14" w15:restartNumberingAfterBreak="0">
+  <w:abstractNum w:abstractNumId="15" w15:restartNumberingAfterBreak="0">
     <w:nsid w:val="20825F23"/>
     <w:multiLevelType w:val="hybridMultilevel"/>
     <w:tmpl w:val="23FE4E74"/>
@@ -4330,7 +4413,7 @@
       </w:rPr>
     </w:lvl>
   </w:abstractNum>
-  <w:abstractNum w:abstractNumId="15" w15:restartNumberingAfterBreak="0">
+  <w:abstractNum w:abstractNumId="16" w15:restartNumberingAfterBreak="0">
     <w:nsid w:val="21737CE4"/>
     <w:multiLevelType w:val="hybridMultilevel"/>
     <w:tmpl w:val="063EFA26"/>
@@ -4443,7 +4526,7 @@
       </w:rPr>
     </w:lvl>
   </w:abstractNum>
-  <w:abstractNum w:abstractNumId="16" w15:restartNumberingAfterBreak="0">
+  <w:abstractNum w:abstractNumId="17" w15:restartNumberingAfterBreak="0">
     <w:nsid w:val="22960B30"/>
     <w:multiLevelType w:val="hybridMultilevel"/>
     <w:tmpl w:val="DC065A0A"/>
@@ -4556,7 +4639,7 @@
       </w:rPr>
     </w:lvl>
   </w:abstractNum>
-  <w:abstractNum w:abstractNumId="17" w15:restartNumberingAfterBreak="0">
+  <w:abstractNum w:abstractNumId="18" w15:restartNumberingAfterBreak="0">
     <w:nsid w:val="22CB7A83"/>
     <w:multiLevelType w:val="hybridMultilevel"/>
     <w:tmpl w:val="A4BEBCF8"/>
@@ -4669,7 +4752,7 @@
       </w:rPr>
     </w:lvl>
   </w:abstractNum>
-  <w:abstractNum w:abstractNumId="18" w15:restartNumberingAfterBreak="0">
+  <w:abstractNum w:abstractNumId="19" w15:restartNumberingAfterBreak="0">
     <w:nsid w:val="2AEE2330"/>
     <w:multiLevelType w:val="hybridMultilevel"/>
     <w:tmpl w:val="B80C493A"/>
@@ -4782,7 +4865,7 @@
       </w:rPr>
     </w:lvl>
   </w:abstractNum>
-  <w:abstractNum w:abstractNumId="19" w15:restartNumberingAfterBreak="0">
+  <w:abstractNum w:abstractNumId="20" w15:restartNumberingAfterBreak="0">
     <w:nsid w:val="2C125E74"/>
     <w:multiLevelType w:val="hybridMultilevel"/>
     <w:tmpl w:val="A1B650DA"/>
@@ -4895,7 +4978,7 @@
       </w:rPr>
     </w:lvl>
   </w:abstractNum>
-  <w:abstractNum w:abstractNumId="20" w15:restartNumberingAfterBreak="0">
+  <w:abstractNum w:abstractNumId="21" w15:restartNumberingAfterBreak="0">
     <w:nsid w:val="2FF054CA"/>
     <w:multiLevelType w:val="hybridMultilevel"/>
     <w:tmpl w:val="065E88B2"/>
@@ -5008,7 +5091,120 @@
       </w:rPr>
     </w:lvl>
   </w:abstractNum>
-  <w:abstractNum w:abstractNumId="21" w15:restartNumberingAfterBreak="0">
+  <w:abstractNum w:abstractNumId="22" w15:restartNumberingAfterBreak="0">
+    <w:nsid w:val="315075EB"/>
+    <w:multiLevelType w:val="hybridMultilevel"/>
+    <w:tmpl w:val="0130DF52"/>
+    <w:lvl w:ilvl="0" w:tplc="0C090001">
+      <w:start w:val="1"/>
+      <w:numFmt w:val="bullet"/>
+      <w:lvlText w:val=""/>
+      <w:lvlJc w:val="left"/>
+      <w:pPr>
+        <w:ind w:left="720" w:hanging="360"/>
+      </w:pPr>
+      <w:rPr>
+        <w:rFonts w:ascii="Symbol" w:hAnsi="Symbol" w:hint="default"/>
+      </w:rPr>
+    </w:lvl>
+    <w:lvl w:ilvl="1" w:tplc="0C090003">
+      <w:start w:val="1"/>
+      <w:numFmt w:val="bullet"/>
+      <w:lvlText w:val="o"/>
+      <w:lvlJc w:val="left"/>
+      <w:pPr>
+        <w:ind w:left="1440" w:hanging="360"/>
+      </w:pPr>
+      <w:rPr>
+        <w:rFonts w:ascii="Courier New" w:hAnsi="Courier New" w:cs="Courier New" w:hint="default"/>
+      </w:rPr>
+    </w:lvl>
+    <w:lvl w:ilvl="2" w:tplc="0C090005" w:tentative="1">
+      <w:start w:val="1"/>
+      <w:numFmt w:val="bullet"/>
+      <w:lvlText w:val=""/>
+      <w:lvlJc w:val="left"/>
+      <w:pPr>
+        <w:ind w:left="2160" w:hanging="360"/>
+      </w:pPr>
+      <w:rPr>
+        <w:rFonts w:ascii="Wingdings" w:hAnsi="Wingdings" w:hint="default"/>
+      </w:rPr>
+    </w:lvl>
+    <w:lvl w:ilvl="3" w:tplc="0C090001" w:tentative="1">
+      <w:start w:val="1"/>
+      <w:numFmt w:val="bullet"/>
+      <w:lvlText w:val=""/>
+      <w:lvlJc w:val="left"/>
+      <w:pPr>
+        <w:ind w:left="2880" w:hanging="360"/>
+      </w:pPr>
+      <w:rPr>
+        <w:rFonts w:ascii="Symbol" w:hAnsi="Symbol" w:hint="default"/>
+      </w:rPr>
+    </w:lvl>
+    <w:lvl w:ilvl="4" w:tplc="0C090003" w:tentative="1">
+      <w:start w:val="1"/>
+      <w:numFmt w:val="bullet"/>
+      <w:lvlText w:val="o"/>
+      <w:lvlJc w:val="left"/>
+      <w:pPr>
+        <w:ind w:left="3600" w:hanging="360"/>
+      </w:pPr>
+      <w:rPr>
+        <w:rFonts w:ascii="Courier New" w:hAnsi="Courier New" w:cs="Courier New" w:hint="default"/>
+      </w:rPr>
+    </w:lvl>
+    <w:lvl w:ilvl="5" w:tplc="0C090005" w:tentative="1">
+      <w:start w:val="1"/>
+      <w:numFmt w:val="bullet"/>
+      <w:lvlText w:val=""/>
+      <w:lvlJc w:val="left"/>
+      <w:pPr>
+        <w:ind w:left="4320" w:hanging="360"/>
+      </w:pPr>
+      <w:rPr>
+        <w:rFonts w:ascii="Wingdings" w:hAnsi="Wingdings" w:hint="default"/>
+      </w:rPr>
+    </w:lvl>
+    <w:lvl w:ilvl="6" w:tplc="0C090001" w:tentative="1">
+      <w:start w:val="1"/>
+      <w:numFmt w:val="bullet"/>
+      <w:lvlText w:val=""/>
+      <w:lvlJc w:val="left"/>
+      <w:pPr>
+        <w:ind w:left="5040" w:hanging="360"/>
+      </w:pPr>
+      <w:rPr>
+        <w:rFonts w:ascii="Symbol" w:hAnsi="Symbol" w:hint="default"/>
+      </w:rPr>
+    </w:lvl>
+    <w:lvl w:ilvl="7" w:tplc="0C090003" w:tentative="1">
+      <w:start w:val="1"/>
+      <w:numFmt w:val="bullet"/>
+      <w:lvlText w:val="o"/>
+      <w:lvlJc w:val="left"/>
+      <w:pPr>
+        <w:ind w:left="5760" w:hanging="360"/>
+      </w:pPr>
+      <w:rPr>
+        <w:rFonts w:ascii="Courier New" w:hAnsi="Courier New" w:cs="Courier New" w:hint="default"/>
+      </w:rPr>
+    </w:lvl>
+    <w:lvl w:ilvl="8" w:tplc="0C090005" w:tentative="1">
+      <w:start w:val="1"/>
+      <w:numFmt w:val="bullet"/>
+      <w:lvlText w:val=""/>
+      <w:lvlJc w:val="left"/>
+      <w:pPr>
+        <w:ind w:left="6480" w:hanging="360"/>
+      </w:pPr>
+      <w:rPr>
+        <w:rFonts w:ascii="Wingdings" w:hAnsi="Wingdings" w:hint="default"/>
+      </w:rPr>
+    </w:lvl>
+  </w:abstractNum>
+  <w:abstractNum w:abstractNumId="23" w15:restartNumberingAfterBreak="0">
     <w:nsid w:val="36CB4DE2"/>
     <w:multiLevelType w:val="hybridMultilevel"/>
     <w:tmpl w:val="3704E60C"/>
@@ -5121,7 +5317,7 @@
       </w:rPr>
     </w:lvl>
   </w:abstractNum>
-  <w:abstractNum w:abstractNumId="22" w15:restartNumberingAfterBreak="0">
+  <w:abstractNum w:abstractNumId="24" w15:restartNumberingAfterBreak="0">
     <w:nsid w:val="390420C7"/>
     <w:multiLevelType w:val="hybridMultilevel"/>
     <w:tmpl w:val="74BA86AA"/>
@@ -5234,7 +5430,7 @@
       </w:rPr>
     </w:lvl>
   </w:abstractNum>
-  <w:abstractNum w:abstractNumId="23" w15:restartNumberingAfterBreak="0">
+  <w:abstractNum w:abstractNumId="25" w15:restartNumberingAfterBreak="0">
     <w:nsid w:val="438E73F2"/>
     <w:multiLevelType w:val="hybridMultilevel"/>
     <w:tmpl w:val="B18251A4"/>
@@ -5346,7 +5542,7 @@
       </w:rPr>
     </w:lvl>
   </w:abstractNum>
-  <w:abstractNum w:abstractNumId="24" w15:restartNumberingAfterBreak="0">
+  <w:abstractNum w:abstractNumId="26" w15:restartNumberingAfterBreak="0">
     <w:nsid w:val="4591056D"/>
     <w:multiLevelType w:val="hybridMultilevel"/>
     <w:tmpl w:val="AC5A8292"/>
@@ -5459,7 +5655,7 @@
       </w:rPr>
     </w:lvl>
   </w:abstractNum>
-  <w:abstractNum w:abstractNumId="25" w15:restartNumberingAfterBreak="0">
+  <w:abstractNum w:abstractNumId="27" w15:restartNumberingAfterBreak="0">
     <w:nsid w:val="47E15335"/>
     <w:multiLevelType w:val="hybridMultilevel"/>
     <w:tmpl w:val="E4F080A2"/>
@@ -5572,7 +5768,7 @@
       </w:rPr>
     </w:lvl>
   </w:abstractNum>
-  <w:abstractNum w:abstractNumId="26" w15:restartNumberingAfterBreak="0">
+  <w:abstractNum w:abstractNumId="28" w15:restartNumberingAfterBreak="0">
     <w:nsid w:val="4BF94FAF"/>
     <w:multiLevelType w:val="hybridMultilevel"/>
     <w:tmpl w:val="7846BAFA"/>
@@ -5685,7 +5881,7 @@
       </w:rPr>
     </w:lvl>
   </w:abstractNum>
-  <w:abstractNum w:abstractNumId="27" w15:restartNumberingAfterBreak="0">
+  <w:abstractNum w:abstractNumId="29" w15:restartNumberingAfterBreak="0">
     <w:nsid w:val="4DEB7818"/>
     <w:multiLevelType w:val="hybridMultilevel"/>
     <w:tmpl w:val="D726603A"/>
@@ -5798,7 +5994,7 @@
       </w:rPr>
     </w:lvl>
   </w:abstractNum>
-  <w:abstractNum w:abstractNumId="28" w15:restartNumberingAfterBreak="0">
+  <w:abstractNum w:abstractNumId="30" w15:restartNumberingAfterBreak="0">
     <w:nsid w:val="4FEB25F6"/>
     <w:multiLevelType w:val="hybridMultilevel"/>
     <w:tmpl w:val="FEE2AD20"/>
@@ -5911,7 +6107,7 @@
       </w:rPr>
     </w:lvl>
   </w:abstractNum>
-  <w:abstractNum w:abstractNumId="29" w15:restartNumberingAfterBreak="0">
+  <w:abstractNum w:abstractNumId="31" w15:restartNumberingAfterBreak="0">
     <w:nsid w:val="534B31F3"/>
     <w:multiLevelType w:val="hybridMultilevel"/>
     <w:tmpl w:val="D85252BC"/>
@@ -6024,7 +6220,7 @@
       </w:rPr>
     </w:lvl>
   </w:abstractNum>
-  <w:abstractNum w:abstractNumId="30" w15:restartNumberingAfterBreak="0">
+  <w:abstractNum w:abstractNumId="32" w15:restartNumberingAfterBreak="0">
     <w:nsid w:val="5DF4326D"/>
     <w:multiLevelType w:val="hybridMultilevel"/>
     <w:tmpl w:val="7E4A79D8"/>
@@ -6137,7 +6333,7 @@
       </w:rPr>
     </w:lvl>
   </w:abstractNum>
-  <w:abstractNum w:abstractNumId="31" w15:restartNumberingAfterBreak="0">
+  <w:abstractNum w:abstractNumId="33" w15:restartNumberingAfterBreak="0">
     <w:nsid w:val="67225FE3"/>
     <w:multiLevelType w:val="hybridMultilevel"/>
     <w:tmpl w:val="8DD00EE4"/>
@@ -6250,7 +6446,7 @@
       </w:rPr>
     </w:lvl>
   </w:abstractNum>
-  <w:abstractNum w:abstractNumId="32" w15:restartNumberingAfterBreak="0">
+  <w:abstractNum w:abstractNumId="34" w15:restartNumberingAfterBreak="0">
     <w:nsid w:val="68111137"/>
     <w:multiLevelType w:val="hybridMultilevel"/>
     <w:tmpl w:val="F60A9DCC"/>
@@ -6362,7 +6558,7 @@
       </w:rPr>
     </w:lvl>
   </w:abstractNum>
-  <w:abstractNum w:abstractNumId="33" w15:restartNumberingAfterBreak="0">
+  <w:abstractNum w:abstractNumId="35" w15:restartNumberingAfterBreak="0">
     <w:nsid w:val="68DE5C11"/>
     <w:multiLevelType w:val="hybridMultilevel"/>
     <w:tmpl w:val="7A3E186A"/>
@@ -6475,7 +6671,7 @@
       </w:rPr>
     </w:lvl>
   </w:abstractNum>
-  <w:abstractNum w:abstractNumId="34" w15:restartNumberingAfterBreak="0">
+  <w:abstractNum w:abstractNumId="36" w15:restartNumberingAfterBreak="0">
     <w:nsid w:val="69105DD7"/>
     <w:multiLevelType w:val="hybridMultilevel"/>
     <w:tmpl w:val="973ECBF6"/>
@@ -6588,7 +6784,7 @@
       </w:rPr>
     </w:lvl>
   </w:abstractNum>
-  <w:abstractNum w:abstractNumId="35" w15:restartNumberingAfterBreak="0">
+  <w:abstractNum w:abstractNumId="37" w15:restartNumberingAfterBreak="0">
     <w:nsid w:val="69664CC1"/>
     <w:multiLevelType w:val="hybridMultilevel"/>
     <w:tmpl w:val="92229B3E"/>
@@ -6701,7 +6897,7 @@
       </w:rPr>
     </w:lvl>
   </w:abstractNum>
-  <w:abstractNum w:abstractNumId="36" w15:restartNumberingAfterBreak="0">
+  <w:abstractNum w:abstractNumId="38" w15:restartNumberingAfterBreak="0">
     <w:nsid w:val="6B0E451B"/>
     <w:multiLevelType w:val="hybridMultilevel"/>
     <w:tmpl w:val="9B1E7398"/>
@@ -6814,7 +7010,7 @@
       </w:rPr>
     </w:lvl>
   </w:abstractNum>
-  <w:abstractNum w:abstractNumId="37" w15:restartNumberingAfterBreak="0">
+  <w:abstractNum w:abstractNumId="39" w15:restartNumberingAfterBreak="0">
     <w:nsid w:val="70FD6DA5"/>
     <w:multiLevelType w:val="hybridMultilevel"/>
     <w:tmpl w:val="50486306"/>
@@ -6927,7 +7123,7 @@
       </w:rPr>
     </w:lvl>
   </w:abstractNum>
-  <w:abstractNum w:abstractNumId="38" w15:restartNumberingAfterBreak="0">
+  <w:abstractNum w:abstractNumId="40" w15:restartNumberingAfterBreak="0">
     <w:nsid w:val="75005060"/>
     <w:multiLevelType w:val="hybridMultilevel"/>
     <w:tmpl w:val="DA7A358C"/>
@@ -7039,7 +7235,7 @@
       </w:rPr>
     </w:lvl>
   </w:abstractNum>
-  <w:abstractNum w:abstractNumId="39" w15:restartNumberingAfterBreak="0">
+  <w:abstractNum w:abstractNumId="41" w15:restartNumberingAfterBreak="0">
     <w:nsid w:val="760A3428"/>
     <w:multiLevelType w:val="hybridMultilevel"/>
     <w:tmpl w:val="1DC0C2B6"/>
@@ -7152,7 +7348,7 @@
       </w:rPr>
     </w:lvl>
   </w:abstractNum>
-  <w:abstractNum w:abstractNumId="40" w15:restartNumberingAfterBreak="0">
+  <w:abstractNum w:abstractNumId="42" w15:restartNumberingAfterBreak="0">
     <w:nsid w:val="76D21EA2"/>
     <w:multiLevelType w:val="hybridMultilevel"/>
     <w:tmpl w:val="34726F1A"/>
@@ -7265,7 +7461,7 @@
       </w:rPr>
     </w:lvl>
   </w:abstractNum>
-  <w:abstractNum w:abstractNumId="41" w15:restartNumberingAfterBreak="0">
+  <w:abstractNum w:abstractNumId="43" w15:restartNumberingAfterBreak="0">
     <w:nsid w:val="772C185A"/>
     <w:multiLevelType w:val="hybridMultilevel"/>
     <w:tmpl w:val="AEAA5B30"/>
@@ -7378,7 +7574,7 @@
       </w:rPr>
     </w:lvl>
   </w:abstractNum>
-  <w:abstractNum w:abstractNumId="42" w15:restartNumberingAfterBreak="0">
+  <w:abstractNum w:abstractNumId="44" w15:restartNumberingAfterBreak="0">
     <w:nsid w:val="77AF5794"/>
     <w:multiLevelType w:val="hybridMultilevel"/>
     <w:tmpl w:val="30EAD6A4"/>
@@ -7491,7 +7687,7 @@
       </w:rPr>
     </w:lvl>
   </w:abstractNum>
-  <w:abstractNum w:abstractNumId="43" w15:restartNumberingAfterBreak="0">
+  <w:abstractNum w:abstractNumId="45" w15:restartNumberingAfterBreak="0">
     <w:nsid w:val="77B76E0A"/>
     <w:multiLevelType w:val="hybridMultilevel"/>
     <w:tmpl w:val="68EEF4B6"/>
@@ -7604,7 +7800,7 @@
       </w:rPr>
     </w:lvl>
   </w:abstractNum>
-  <w:abstractNum w:abstractNumId="44" w15:restartNumberingAfterBreak="0">
+  <w:abstractNum w:abstractNumId="46" w15:restartNumberingAfterBreak="0">
     <w:nsid w:val="786225B7"/>
     <w:multiLevelType w:val="hybridMultilevel"/>
     <w:tmpl w:val="55C60FEA"/>
@@ -7717,7 +7913,7 @@
       </w:rPr>
     </w:lvl>
   </w:abstractNum>
-  <w:abstractNum w:abstractNumId="45" w15:restartNumberingAfterBreak="0">
+  <w:abstractNum w:abstractNumId="47" w15:restartNumberingAfterBreak="0">
     <w:nsid w:val="786752A0"/>
     <w:multiLevelType w:val="hybridMultilevel"/>
     <w:tmpl w:val="282EB8DE"/>
@@ -7830,7 +8026,7 @@
       </w:rPr>
     </w:lvl>
   </w:abstractNum>
-  <w:abstractNum w:abstractNumId="46" w15:restartNumberingAfterBreak="0">
+  <w:abstractNum w:abstractNumId="48" w15:restartNumberingAfterBreak="0">
     <w:nsid w:val="7D1E28F3"/>
     <w:multiLevelType w:val="hybridMultilevel"/>
     <w:tmpl w:val="6C2E93EE"/>
@@ -7944,145 +8140,151 @@
     </w:lvl>
   </w:abstractNum>
   <w:num w:numId="1">
-    <w:abstractNumId w:val="3"/>
+    <w:abstractNumId w:val="4"/>
   </w:num>
   <w:num w:numId="2">
-    <w:abstractNumId w:val="32"/>
+    <w:abstractNumId w:val="34"/>
   </w:num>
   <w:num w:numId="3">
-    <w:abstractNumId w:val="24"/>
+    <w:abstractNumId w:val="26"/>
   </w:num>
   <w:num w:numId="4">
-    <w:abstractNumId w:val="45"/>
+    <w:abstractNumId w:val="47"/>
   </w:num>
   <w:num w:numId="5">
-    <w:abstractNumId w:val="12"/>
+    <w:abstractNumId w:val="13"/>
   </w:num>
   <w:num w:numId="6">
-    <w:abstractNumId w:val="17"/>
+    <w:abstractNumId w:val="18"/>
   </w:num>
   <w:num w:numId="7">
     <w:abstractNumId w:val="1"/>
   </w:num>
   <w:num w:numId="8">
-    <w:abstractNumId w:val="23"/>
+    <w:abstractNumId w:val="25"/>
   </w:num>
   <w:num w:numId="9">
     <w:abstractNumId w:val="0"/>
   </w:num>
   <w:num w:numId="10">
+    <w:abstractNumId w:val="35"/>
+  </w:num>
+  <w:num w:numId="11">
+    <w:abstractNumId w:val="30"/>
+  </w:num>
+  <w:num w:numId="12">
+    <w:abstractNumId w:val="32"/>
+  </w:num>
+  <w:num w:numId="13">
+    <w:abstractNumId w:val="43"/>
+  </w:num>
+  <w:num w:numId="14">
+    <w:abstractNumId w:val="5"/>
+  </w:num>
+  <w:num w:numId="15">
+    <w:abstractNumId w:val="14"/>
+  </w:num>
+  <w:num w:numId="16">
+    <w:abstractNumId w:val="19"/>
+  </w:num>
+  <w:num w:numId="17">
+    <w:abstractNumId w:val="28"/>
+  </w:num>
+  <w:num w:numId="18">
+    <w:abstractNumId w:val="42"/>
+  </w:num>
+  <w:num w:numId="19">
+    <w:abstractNumId w:val="21"/>
+  </w:num>
+  <w:num w:numId="20">
+    <w:abstractNumId w:val="9"/>
+  </w:num>
+  <w:num w:numId="21">
+    <w:abstractNumId w:val="29"/>
+  </w:num>
+  <w:num w:numId="22">
+    <w:abstractNumId w:val="24"/>
+  </w:num>
+  <w:num w:numId="23">
+    <w:abstractNumId w:val="41"/>
+  </w:num>
+  <w:num w:numId="24">
+    <w:abstractNumId w:val="38"/>
+  </w:num>
+  <w:num w:numId="25">
+    <w:abstractNumId w:val="16"/>
+  </w:num>
+  <w:num w:numId="26">
+    <w:abstractNumId w:val="45"/>
+  </w:num>
+  <w:num w:numId="27">
+    <w:abstractNumId w:val="8"/>
+  </w:num>
+  <w:num w:numId="28">
+    <w:abstractNumId w:val="44"/>
+  </w:num>
+  <w:num w:numId="29">
+    <w:abstractNumId w:val="27"/>
+  </w:num>
+  <w:num w:numId="30">
+    <w:abstractNumId w:val="11"/>
+  </w:num>
+  <w:num w:numId="31">
     <w:abstractNumId w:val="33"/>
   </w:num>
-  <w:num w:numId="11">
-    <w:abstractNumId w:val="28"/>
+  <w:num w:numId="32">
+    <w:abstractNumId w:val="6"/>
   </w:num>
-  <w:num w:numId="12">
-    <w:abstractNumId w:val="30"/>
+  <w:num w:numId="33">
+    <w:abstractNumId w:val="7"/>
   </w:num>
-  <w:num w:numId="13">
-    <w:abstractNumId w:val="41"/>
+  <w:num w:numId="34">
+    <w:abstractNumId w:val="17"/>
   </w:num>
-  <w:num w:numId="14">
-    <w:abstractNumId w:val="4"/>
+  <w:num w:numId="35">
+    <w:abstractNumId w:val="23"/>
   </w:num>
-  <w:num w:numId="15">
-    <w:abstractNumId w:val="13"/>
+  <w:num w:numId="36">
+    <w:abstractNumId w:val="15"/>
   </w:num>
-  <w:num w:numId="16">
-    <w:abstractNumId w:val="18"/>
+  <w:num w:numId="37">
+    <w:abstractNumId w:val="37"/>
   </w:num>
-  <w:num w:numId="17">
-    <w:abstractNumId w:val="26"/>
+  <w:num w:numId="38">
+    <w:abstractNumId w:val="36"/>
   </w:num>
-  <w:num w:numId="18">
+  <w:num w:numId="39">
+    <w:abstractNumId w:val="48"/>
+  </w:num>
+  <w:num w:numId="40">
+    <w:abstractNumId w:val="12"/>
+  </w:num>
+  <w:num w:numId="41">
     <w:abstractNumId w:val="40"/>
   </w:num>
-  <w:num w:numId="19">
+  <w:num w:numId="42">
+    <w:abstractNumId w:val="3"/>
+  </w:num>
+  <w:num w:numId="43">
+    <w:abstractNumId w:val="31"/>
+  </w:num>
+  <w:num w:numId="44">
     <w:abstractNumId w:val="20"/>
   </w:num>
-  <w:num w:numId="20">
-    <w:abstractNumId w:val="8"/>
+  <w:num w:numId="45">
+    <w:abstractNumId w:val="10"/>
   </w:num>
-  <w:num w:numId="21">
-    <w:abstractNumId w:val="27"/>
+  <w:num w:numId="46">
+    <w:abstractNumId w:val="39"/>
   </w:num>
-  <w:num w:numId="22">
+  <w:num w:numId="47">
+    <w:abstractNumId w:val="46"/>
+  </w:num>
+  <w:num w:numId="48">
     <w:abstractNumId w:val="22"/>
   </w:num>
-  <w:num w:numId="23">
-    <w:abstractNumId w:val="39"/>
-  </w:num>
-  <w:num w:numId="24">
-    <w:abstractNumId w:val="36"/>
-  </w:num>
-  <w:num w:numId="25">
-    <w:abstractNumId w:val="15"/>
-  </w:num>
-  <w:num w:numId="26">
-    <w:abstractNumId w:val="43"/>
-  </w:num>
-  <w:num w:numId="27">
-    <w:abstractNumId w:val="7"/>
-  </w:num>
-  <w:num w:numId="28">
-    <w:abstractNumId w:val="42"/>
-  </w:num>
-  <w:num w:numId="29">
-    <w:abstractNumId w:val="25"/>
-  </w:num>
-  <w:num w:numId="30">
-    <w:abstractNumId w:val="10"/>
-  </w:num>
-  <w:num w:numId="31">
-    <w:abstractNumId w:val="31"/>
-  </w:num>
-  <w:num w:numId="32">
-    <w:abstractNumId w:val="5"/>
-  </w:num>
-  <w:num w:numId="33">
-    <w:abstractNumId w:val="6"/>
-  </w:num>
-  <w:num w:numId="34">
-    <w:abstractNumId w:val="16"/>
-  </w:num>
-  <w:num w:numId="35">
-    <w:abstractNumId w:val="21"/>
-  </w:num>
-  <w:num w:numId="36">
-    <w:abstractNumId w:val="14"/>
-  </w:num>
-  <w:num w:numId="37">
-    <w:abstractNumId w:val="35"/>
-  </w:num>
-  <w:num w:numId="38">
-    <w:abstractNumId w:val="34"/>
-  </w:num>
-  <w:num w:numId="39">
-    <w:abstractNumId w:val="46"/>
-  </w:num>
-  <w:num w:numId="40">
-    <w:abstractNumId w:val="11"/>
-  </w:num>
-  <w:num w:numId="41">
-    <w:abstractNumId w:val="38"/>
-  </w:num>
-  <w:num w:numId="42">
+  <w:num w:numId="49">
     <w:abstractNumId w:val="2"/>
-  </w:num>
-  <w:num w:numId="43">
-    <w:abstractNumId w:val="29"/>
-  </w:num>
-  <w:num w:numId="44">
-    <w:abstractNumId w:val="19"/>
-  </w:num>
-  <w:num w:numId="45">
-    <w:abstractNumId w:val="9"/>
-  </w:num>
-  <w:num w:numId="46">
-    <w:abstractNumId w:val="37"/>
-  </w:num>
-  <w:num w:numId="47">
-    <w:abstractNumId w:val="44"/>
   </w:num>
 </w:numbering>
 </file>
@@ -8566,6 +8768,74 @@
       <w:shd w:val="clear" w:color="auto" w:fill="E1DFDD"/>
     </w:rPr>
   </w:style>
+  <w:style w:type="paragraph" w:customStyle="1" w:styleId="li2">
+    <w:name w:val="li2"/>
+    <w:basedOn w:val="Normal"/>
+    <w:rsid w:val="002D6C29"/>
+    <w:pPr>
+      <w:spacing w:before="100" w:beforeAutospacing="1" w:after="100" w:afterAutospacing="1" w:line="240" w:lineRule="auto"/>
+    </w:pPr>
+    <w:rPr>
+      <w:rFonts w:ascii="Times New Roman" w:eastAsia="Times New Roman" w:hAnsi="Times New Roman" w:cs="Times New Roman"/>
+      <w:sz w:val="24"/>
+      <w:szCs w:val="24"/>
+      <w:lang w:eastAsia="en-AU"/>
+    </w:rPr>
+  </w:style>
+  <w:style w:type="character" w:customStyle="1" w:styleId="kw3">
+    <w:name w:val="kw3"/>
+    <w:basedOn w:val="DefaultParagraphFont"/>
+    <w:rsid w:val="002D6C29"/>
+  </w:style>
+  <w:style w:type="character" w:customStyle="1" w:styleId="sy0">
+    <w:name w:val="sy0"/>
+    <w:basedOn w:val="DefaultParagraphFont"/>
+    <w:rsid w:val="002D6C29"/>
+  </w:style>
+  <w:style w:type="character" w:customStyle="1" w:styleId="me1">
+    <w:name w:val="me1"/>
+    <w:basedOn w:val="DefaultParagraphFont"/>
+    <w:rsid w:val="002D6C29"/>
+  </w:style>
+  <w:style w:type="character" w:customStyle="1" w:styleId="br0">
+    <w:name w:val="br0"/>
+    <w:basedOn w:val="DefaultParagraphFont"/>
+    <w:rsid w:val="002D6C29"/>
+  </w:style>
+  <w:style w:type="paragraph" w:customStyle="1" w:styleId="li1">
+    <w:name w:val="li1"/>
+    <w:basedOn w:val="Normal"/>
+    <w:rsid w:val="002D6C29"/>
+    <w:pPr>
+      <w:spacing w:before="100" w:beforeAutospacing="1" w:after="100" w:afterAutospacing="1" w:line="240" w:lineRule="auto"/>
+    </w:pPr>
+    <w:rPr>
+      <w:rFonts w:ascii="Times New Roman" w:eastAsia="Times New Roman" w:hAnsi="Times New Roman" w:cs="Times New Roman"/>
+      <w:sz w:val="24"/>
+      <w:szCs w:val="24"/>
+      <w:lang w:eastAsia="en-AU"/>
+    </w:rPr>
+  </w:style>
+  <w:style w:type="character" w:customStyle="1" w:styleId="kw1">
+    <w:name w:val="kw1"/>
+    <w:basedOn w:val="DefaultParagraphFont"/>
+    <w:rsid w:val="002D6C29"/>
+  </w:style>
+  <w:style w:type="character" w:customStyle="1" w:styleId="nu0">
+    <w:name w:val="nu0"/>
+    <w:basedOn w:val="DefaultParagraphFont"/>
+    <w:rsid w:val="002D6C29"/>
+  </w:style>
+  <w:style w:type="character" w:customStyle="1" w:styleId="kw2">
+    <w:name w:val="kw2"/>
+    <w:basedOn w:val="DefaultParagraphFont"/>
+    <w:rsid w:val="002D6C29"/>
+  </w:style>
+  <w:style w:type="character" w:customStyle="1" w:styleId="st0">
+    <w:name w:val="st0"/>
+    <w:basedOn w:val="DefaultParagraphFont"/>
+    <w:rsid w:val="002D6C29"/>
+  </w:style>
 </w:styles>
 </file>
 

</xml_diff>

<commit_message>
Minor refinements - File paths are now automatically found - Loading state uses Java inbuilt timer
</commit_message>
<xml_diff>
--- a/Documents/Elusio TTD.docx
+++ b/Documents/Elusio TTD.docx
@@ -31,6 +31,7 @@
           <w:szCs w:val="24"/>
         </w:rPr>
       </w:pPr>
+      <w:bookmarkStart w:id="0" w:name="_GoBack"/>
       <w:r>
         <w:rPr>
           <w:b/>
@@ -38,199 +39,13 @@
           <w:sz w:val="24"/>
           <w:szCs w:val="24"/>
         </w:rPr>
-        <w:t>Improve file system</w:t>
-      </w:r>
-    </w:p>
-    <w:p>
-      <w:pPr>
-        <w:pStyle w:val="ListParagraph"/>
-        <w:numPr>
-          <w:ilvl w:val="0"/>
-          <w:numId w:val="12"/>
-        </w:numPr>
+        <w:t>Improve timing</w:t>
+      </w:r>
+    </w:p>
+    <w:bookmarkEnd w:id="0"/>
+    <w:p>
+      <w:pPr>
         <w:spacing w:after="0" w:line="360" w:lineRule="auto"/>
-        <w:rPr>
-          <w:sz w:val="24"/>
-          <w:szCs w:val="24"/>
-        </w:rPr>
-      </w:pPr>
-      <w:r>
-        <w:rPr>
-          <w:sz w:val="24"/>
-          <w:szCs w:val="24"/>
-        </w:rPr>
-        <w:t>Autogenerate file list of all files in “res”</w:t>
-      </w:r>
-    </w:p>
-    <w:p>
-      <w:pPr>
-        <w:pStyle w:val="ListParagraph"/>
-        <w:numPr>
-          <w:ilvl w:val="0"/>
-          <w:numId w:val="12"/>
-        </w:numPr>
-        <w:spacing w:after="0" w:line="360" w:lineRule="auto"/>
-        <w:rPr>
-          <w:sz w:val="24"/>
-          <w:szCs w:val="24"/>
-        </w:rPr>
-      </w:pPr>
-      <w:r>
-        <w:rPr>
-          <w:sz w:val="24"/>
-          <w:szCs w:val="24"/>
-        </w:rPr>
-        <w:t xml:space="preserve">Make </w:t>
-      </w:r>
-      <w:proofErr w:type="spellStart"/>
-      <w:r>
-        <w:rPr>
-          <w:sz w:val="24"/>
-          <w:szCs w:val="24"/>
-        </w:rPr>
-        <w:t>hashmap</w:t>
-      </w:r>
-      <w:proofErr w:type="spellEnd"/>
-      <w:r>
-        <w:rPr>
-          <w:sz w:val="24"/>
-          <w:szCs w:val="24"/>
-        </w:rPr>
-        <w:t xml:space="preserve"> filename to </w:t>
-      </w:r>
-      <w:proofErr w:type="spellStart"/>
-      <w:r>
-        <w:rPr>
-          <w:sz w:val="24"/>
-          <w:szCs w:val="24"/>
-        </w:rPr>
-        <w:t>filepath</w:t>
-      </w:r>
-      <w:proofErr w:type="spellEnd"/>
-    </w:p>
-    <w:p>
-      <w:pPr>
-        <w:pStyle w:val="ListParagraph"/>
-        <w:numPr>
-          <w:ilvl w:val="0"/>
-          <w:numId w:val="12"/>
-        </w:numPr>
-        <w:spacing w:after="0" w:line="360" w:lineRule="auto"/>
-        <w:rPr>
-          <w:sz w:val="24"/>
-          <w:szCs w:val="24"/>
-        </w:rPr>
-      </w:pPr>
-      <w:r>
-        <w:rPr>
-          <w:sz w:val="24"/>
-          <w:szCs w:val="24"/>
-        </w:rPr>
-        <w:t xml:space="preserve">In </w:t>
-      </w:r>
-      <w:proofErr w:type="spellStart"/>
-      <w:r>
-        <w:rPr>
-          <w:sz w:val="24"/>
-          <w:szCs w:val="24"/>
-        </w:rPr>
-        <w:t>globals</w:t>
-      </w:r>
-      <w:proofErr w:type="spellEnd"/>
-      <w:r>
-        <w:rPr>
-          <w:sz w:val="24"/>
-          <w:szCs w:val="24"/>
-        </w:rPr>
-        <w:t xml:space="preserve"> = public static string </w:t>
-      </w:r>
-      <w:proofErr w:type="spellStart"/>
-      <w:r>
-        <w:rPr>
-          <w:sz w:val="24"/>
-          <w:szCs w:val="24"/>
-        </w:rPr>
-        <w:t>getFP</w:t>
-      </w:r>
-      <w:proofErr w:type="spellEnd"/>
-      <w:r>
-        <w:rPr>
-          <w:sz w:val="24"/>
-          <w:szCs w:val="24"/>
-        </w:rPr>
-        <w:t>(“Substring”) (</w:t>
-      </w:r>
-    </w:p>
-    <w:p>
-      <w:pPr>
-        <w:pStyle w:val="ListParagraph"/>
-        <w:numPr>
-          <w:ilvl w:val="1"/>
-          <w:numId w:val="12"/>
-        </w:numPr>
-        <w:spacing w:after="0" w:line="360" w:lineRule="auto"/>
-        <w:rPr>
-          <w:sz w:val="24"/>
-          <w:szCs w:val="24"/>
-        </w:rPr>
-      </w:pPr>
-      <w:r>
-        <w:rPr>
-          <w:sz w:val="24"/>
-          <w:szCs w:val="24"/>
-        </w:rPr>
-        <w:t xml:space="preserve">For all keys, if key contains substring, return </w:t>
-      </w:r>
-      <w:proofErr w:type="spellStart"/>
-      <w:r>
-        <w:rPr>
-          <w:sz w:val="24"/>
-          <w:szCs w:val="24"/>
-        </w:rPr>
-        <w:t>map.get</w:t>
-      </w:r>
-      <w:proofErr w:type="spellEnd"/>
-      <w:r>
-        <w:rPr>
-          <w:sz w:val="24"/>
-          <w:szCs w:val="24"/>
-        </w:rPr>
-        <w:t>(key)</w:t>
-      </w:r>
-    </w:p>
-    <w:p>
-      <w:pPr>
-        <w:pStyle w:val="ListParagraph"/>
-        <w:numPr>
-          <w:ilvl w:val="0"/>
-          <w:numId w:val="12"/>
-        </w:numPr>
-        <w:spacing w:after="0" w:line="360" w:lineRule="auto"/>
-        <w:rPr>
-          <w:sz w:val="24"/>
-          <w:szCs w:val="24"/>
-        </w:rPr>
-      </w:pPr>
-      <w:r>
-        <w:rPr>
-          <w:sz w:val="24"/>
-          <w:szCs w:val="24"/>
-        </w:rPr>
-        <w:t>Implement everywhere</w:t>
-      </w:r>
-    </w:p>
-    <w:p>
-      <w:pPr>
-        <w:spacing w:after="0" w:line="360" w:lineRule="auto"/>
-        <w:rPr>
-          <w:sz w:val="24"/>
-          <w:szCs w:val="24"/>
-        </w:rPr>
-      </w:pPr>
-    </w:p>
-    <w:p>
-      <w:pPr>
-        <w:spacing w:line="360" w:lineRule="auto"/>
         <w:rPr>
           <w:b/>
           <w:bCs/>
@@ -238,24 +53,55 @@
           <w:szCs w:val="24"/>
         </w:rPr>
       </w:pPr>
-      <w:r>
+    </w:p>
+    <w:p>
+      <w:pPr>
+        <w:spacing w:after="0" w:line="360" w:lineRule="auto"/>
         <w:rPr>
           <w:b/>
           <w:bCs/>
           <w:sz w:val="24"/>
           <w:szCs w:val="24"/>
         </w:rPr>
-        <w:t xml:space="preserve">Make timer = </w:t>
-      </w:r>
-    </w:p>
-    <w:p>
-      <w:pPr>
-        <w:pStyle w:val="ListParagraph"/>
-        <w:numPr>
-          <w:ilvl w:val="0"/>
-          <w:numId w:val="10"/>
-        </w:numPr>
-        <w:spacing w:line="360" w:lineRule="auto"/>
+      </w:pPr>
+      <w:r>
+        <w:rPr>
+          <w:b/>
+          <w:bCs/>
+          <w:sz w:val="24"/>
+          <w:szCs w:val="24"/>
+        </w:rPr>
+        <w:t>Intro and tutorial</w:t>
+      </w:r>
+    </w:p>
+    <w:p>
+      <w:pPr>
+        <w:pStyle w:val="ListParagraph"/>
+        <w:numPr>
+          <w:ilvl w:val="0"/>
+          <w:numId w:val="5"/>
+        </w:numPr>
+        <w:spacing w:after="0" w:line="360" w:lineRule="auto"/>
+        <w:rPr>
+          <w:sz w:val="24"/>
+          <w:szCs w:val="24"/>
+        </w:rPr>
+      </w:pPr>
+      <w:r>
+        <w:rPr>
+          <w:sz w:val="24"/>
+          <w:szCs w:val="24"/>
+        </w:rPr>
+        <w:t>Story is about the journey of souls</w:t>
+      </w:r>
+    </w:p>
+    <w:p>
+      <w:pPr>
+        <w:pStyle w:val="ListParagraph"/>
+        <w:numPr>
+          <w:ilvl w:val="0"/>
+          <w:numId w:val="5"/>
+        </w:numPr>
         <w:rPr>
           <w:sz w:val="20"/>
           <w:szCs w:val="20"/>
@@ -266,262 +112,327 @@
           <w:sz w:val="20"/>
           <w:szCs w:val="20"/>
         </w:rPr>
-        <w:t>In update = Increase time using "</w:t>
-      </w:r>
-      <w:proofErr w:type="spellStart"/>
-      <w:r>
+        <w:t>Game:</w:t>
+      </w:r>
+    </w:p>
+    <w:p>
+      <w:pPr>
+        <w:pStyle w:val="ListParagraph"/>
+        <w:numPr>
+          <w:ilvl w:val="0"/>
+          <w:numId w:val="5"/>
+        </w:numPr>
         <w:rPr>
           <w:sz w:val="20"/>
           <w:szCs w:val="20"/>
         </w:rPr>
-        <w:t>timeElapsed</w:t>
-      </w:r>
-      <w:proofErr w:type="spellEnd"/>
+      </w:pPr>
       <w:r>
         <w:rPr>
           <w:sz w:val="20"/>
           <w:szCs w:val="20"/>
         </w:rPr>
-        <w:t xml:space="preserve"> += delta;"</w:t>
-      </w:r>
-    </w:p>
-    <w:p>
-      <w:pPr>
-        <w:pStyle w:val="ListParagraph"/>
-        <w:numPr>
-          <w:ilvl w:val="0"/>
-          <w:numId w:val="10"/>
-        </w:numPr>
-        <w:spacing w:line="360" w:lineRule="auto"/>
+        <w:t xml:space="preserve">fade in </w:t>
+      </w:r>
+    </w:p>
+    <w:p>
+      <w:pPr>
+        <w:pStyle w:val="ListParagraph"/>
+        <w:numPr>
+          <w:ilvl w:val="0"/>
+          <w:numId w:val="5"/>
+        </w:numPr>
         <w:rPr>
           <w:sz w:val="20"/>
           <w:szCs w:val="20"/>
         </w:rPr>
       </w:pPr>
-      <w:r>
+    </w:p>
+    <w:p>
+      <w:pPr>
+        <w:pStyle w:val="ListParagraph"/>
+        <w:numPr>
+          <w:ilvl w:val="0"/>
+          <w:numId w:val="5"/>
+        </w:numPr>
         <w:rPr>
           <w:sz w:val="20"/>
           <w:szCs w:val="20"/>
         </w:rPr>
-        <w:t xml:space="preserve">For timing events:    </w:t>
-      </w:r>
-    </w:p>
-    <w:p>
-      <w:pPr>
-        <w:pStyle w:val="ListParagraph"/>
-        <w:numPr>
-          <w:ilvl w:val="0"/>
-          <w:numId w:val="10"/>
-        </w:numPr>
-        <w:spacing w:line="360" w:lineRule="auto"/>
+      </w:pPr>
+      <w:r>
         <w:rPr>
           <w:sz w:val="20"/>
           <w:szCs w:val="20"/>
         </w:rPr>
-      </w:pPr>
+        <w:t>ship going into lines going past (</w:t>
+      </w:r>
+      <w:proofErr w:type="gramStart"/>
       <w:r>
         <w:rPr>
           <w:sz w:val="20"/>
           <w:szCs w:val="20"/>
         </w:rPr>
-        <w:t xml:space="preserve">private </w:t>
-      </w:r>
-      <w:proofErr w:type="spellStart"/>
+        <w:t>star wars</w:t>
+      </w:r>
+      <w:proofErr w:type="gramEnd"/>
       <w:r>
         <w:rPr>
           <w:sz w:val="20"/>
           <w:szCs w:val="20"/>
         </w:rPr>
-        <w:t>boolean</w:t>
-      </w:r>
-      <w:proofErr w:type="spellEnd"/>
-      <w:r>
+        <w:t>)</w:t>
+      </w:r>
+    </w:p>
+    <w:p>
+      <w:pPr>
+        <w:pStyle w:val="ListParagraph"/>
+        <w:numPr>
+          <w:ilvl w:val="0"/>
+          <w:numId w:val="5"/>
+        </w:numPr>
         <w:rPr>
           <w:sz w:val="20"/>
           <w:szCs w:val="20"/>
         </w:rPr>
-        <w:t xml:space="preserve"> </w:t>
-      </w:r>
-      <w:proofErr w:type="spellStart"/>
+      </w:pPr>
       <w:r>
         <w:rPr>
           <w:sz w:val="20"/>
           <w:szCs w:val="20"/>
         </w:rPr>
-        <w:t>atTime</w:t>
-      </w:r>
-      <w:proofErr w:type="spellEnd"/>
+        <w:t xml:space="preserve">(ray </w:t>
+      </w:r>
+      <w:proofErr w:type="spellStart"/>
       <w:r>
         <w:rPr>
           <w:sz w:val="20"/>
           <w:szCs w:val="20"/>
         </w:rPr>
-        <w:t>(int time)</w:t>
-      </w:r>
-    </w:p>
-    <w:p>
-      <w:pPr>
-        <w:pStyle w:val="ListParagraph"/>
-        <w:numPr>
-          <w:ilvl w:val="0"/>
-          <w:numId w:val="10"/>
-        </w:numPr>
-        <w:spacing w:line="360" w:lineRule="auto"/>
+        <w:t>imag</w:t>
+      </w:r>
+      <w:proofErr w:type="spellEnd"/>
+      <w:r>
         <w:rPr>
           <w:sz w:val="20"/>
           <w:szCs w:val="20"/>
         </w:rPr>
-      </w:pPr>
+        <w:t xml:space="preserve"> </w:t>
+      </w:r>
+      <w:proofErr w:type="spellStart"/>
       <w:r>
         <w:rPr>
           <w:sz w:val="20"/>
           <w:szCs w:val="20"/>
         </w:rPr>
-        <w:t>{</w:t>
-      </w:r>
-    </w:p>
-    <w:p>
-      <w:pPr>
-        <w:pStyle w:val="ListParagraph"/>
-        <w:numPr>
-          <w:ilvl w:val="0"/>
-          <w:numId w:val="10"/>
-        </w:numPr>
-        <w:spacing w:line="360" w:lineRule="auto"/>
+        <w:t>eiwht</w:t>
+      </w:r>
+      <w:proofErr w:type="spellEnd"/>
+      <w:r>
         <w:rPr>
           <w:sz w:val="20"/>
           <w:szCs w:val="20"/>
         </w:rPr>
-      </w:pPr>
-      <w:proofErr w:type="spellStart"/>
-      <w:r>
+        <w:t xml:space="preserve"> different filters) = </w:t>
+      </w:r>
+      <w:hyperlink r:id="rId5" w:history="1">
+        <w:r>
+          <w:rPr>
+            <w:rStyle w:val="Hyperlink"/>
+            <w:sz w:val="20"/>
+            <w:szCs w:val="20"/>
+          </w:rPr>
+          <w:t>http://slick.ninjacave.com/forum/viewtopic.php?f=2&amp;t=5501</w:t>
+        </w:r>
+      </w:hyperlink>
+    </w:p>
+    <w:p>
+      <w:pPr>
+        <w:pStyle w:val="ListParagraph"/>
+        <w:numPr>
+          <w:ilvl w:val="0"/>
+          <w:numId w:val="5"/>
+        </w:numPr>
         <w:rPr>
           <w:sz w:val="20"/>
           <w:szCs w:val="20"/>
         </w:rPr>
-        <w:t>boolean</w:t>
-      </w:r>
-      <w:proofErr w:type="spellEnd"/>
-      <w:r>
+      </w:pPr>
+      <w:r>
+        <w:rPr>
+          <w:noProof/>
+        </w:rPr>
+        <w:drawing>
+          <wp:inline distT="0" distB="0" distL="0" distR="0" wp14:anchorId="7BE8D407" wp14:editId="2E1B1877">
+            <wp:extent cx="5937250" cy="3905250"/>
+            <wp:effectExtent l="0" t="0" r="6350" b="0"/>
+            <wp:docPr id="1" name="Picture 1"/>
+            <wp:cNvGraphicFramePr>
+              <a:graphicFrameLocks xmlns:a="http://schemas.openxmlformats.org/drawingml/2006/main" noChangeAspect="1"/>
+            </wp:cNvGraphicFramePr>
+            <a:graphic xmlns:a="http://schemas.openxmlformats.org/drawingml/2006/main">
+              <a:graphicData uri="http://schemas.openxmlformats.org/drawingml/2006/picture">
+                <pic:pic xmlns:pic="http://schemas.openxmlformats.org/drawingml/2006/picture">
+                  <pic:nvPicPr>
+                    <pic:cNvPr id="0" name="Picture 1"/>
+                    <pic:cNvPicPr>
+                      <a:picLocks noChangeAspect="1" noChangeArrowheads="1"/>
+                    </pic:cNvPicPr>
+                  </pic:nvPicPr>
+                  <pic:blipFill>
+                    <a:blip r:embed="rId6">
+                      <a:extLst>
+                        <a:ext uri="{28A0092B-C50C-407E-A947-70E740481C1C}">
+                          <a14:useLocalDpi xmlns:a14="http://schemas.microsoft.com/office/drawing/2010/main" val="0"/>
+                        </a:ext>
+                      </a:extLst>
+                    </a:blip>
+                    <a:srcRect/>
+                    <a:stretch>
+                      <a:fillRect/>
+                    </a:stretch>
+                  </pic:blipFill>
+                  <pic:spPr bwMode="auto">
+                    <a:xfrm>
+                      <a:off x="0" y="0"/>
+                      <a:ext cx="5937250" cy="3905250"/>
+                    </a:xfrm>
+                    <a:prstGeom prst="rect">
+                      <a:avLst/>
+                    </a:prstGeom>
+                    <a:noFill/>
+                    <a:ln>
+                      <a:noFill/>
+                    </a:ln>
+                  </pic:spPr>
+                </pic:pic>
+              </a:graphicData>
+            </a:graphic>
+          </wp:inline>
+        </w:drawing>
+      </w:r>
+    </w:p>
+    <w:p>
+      <w:pPr>
+        <w:pStyle w:val="ListParagraph"/>
+        <w:numPr>
+          <w:ilvl w:val="0"/>
+          <w:numId w:val="5"/>
+        </w:numPr>
         <w:rPr>
           <w:sz w:val="20"/>
           <w:szCs w:val="20"/>
         </w:rPr>
-        <w:t xml:space="preserve"> before = (time - 40) &lt; </w:t>
-      </w:r>
-      <w:proofErr w:type="spellStart"/>
-      <w:r>
+      </w:pPr>
+    </w:p>
+    <w:p>
+      <w:pPr>
+        <w:pStyle w:val="ListParagraph"/>
+        <w:numPr>
+          <w:ilvl w:val="0"/>
+          <w:numId w:val="5"/>
+        </w:numPr>
         <w:rPr>
           <w:sz w:val="20"/>
           <w:szCs w:val="20"/>
         </w:rPr>
-        <w:t>timeElapsed</w:t>
-      </w:r>
-      <w:proofErr w:type="spellEnd"/>
+      </w:pPr>
       <w:r>
         <w:rPr>
           <w:sz w:val="20"/>
           <w:szCs w:val="20"/>
         </w:rPr>
-        <w:t>;</w:t>
-      </w:r>
-    </w:p>
-    <w:p>
-      <w:pPr>
-        <w:pStyle w:val="ListParagraph"/>
-        <w:numPr>
-          <w:ilvl w:val="0"/>
-          <w:numId w:val="10"/>
-        </w:numPr>
-        <w:spacing w:line="360" w:lineRule="auto"/>
+        <w:t xml:space="preserve">left box on popup with image of ship and </w:t>
+      </w:r>
+      <w:proofErr w:type="spellStart"/>
+      <w:r>
         <w:rPr>
           <w:sz w:val="20"/>
           <w:szCs w:val="20"/>
         </w:rPr>
-      </w:pPr>
-      <w:proofErr w:type="spellStart"/>
+        <w:t>shipsname</w:t>
+      </w:r>
+      <w:proofErr w:type="spellEnd"/>
       <w:r>
         <w:rPr>
           <w:sz w:val="20"/>
           <w:szCs w:val="20"/>
         </w:rPr>
-        <w:t>boolean</w:t>
-      </w:r>
-      <w:proofErr w:type="spellEnd"/>
-      <w:r>
+        <w:t xml:space="preserve"> = We've just entered the nonspatial rift. What is our next objective?</w:t>
+      </w:r>
+    </w:p>
+    <w:p>
+      <w:pPr>
+        <w:pStyle w:val="ListParagraph"/>
+        <w:numPr>
+          <w:ilvl w:val="0"/>
+          <w:numId w:val="5"/>
+        </w:numPr>
         <w:rPr>
           <w:sz w:val="20"/>
           <w:szCs w:val="20"/>
         </w:rPr>
-        <w:t xml:space="preserve"> after = (time + 40) &gt; </w:t>
-      </w:r>
-      <w:proofErr w:type="spellStart"/>
+      </w:pPr>
       <w:r>
         <w:rPr>
           <w:sz w:val="20"/>
           <w:szCs w:val="20"/>
         </w:rPr>
-        <w:t>timeElapsed</w:t>
-      </w:r>
-      <w:proofErr w:type="spellEnd"/>
+        <w:t xml:space="preserve">(ship + player = tonal/nagual, ship is </w:t>
+      </w:r>
+      <w:proofErr w:type="spellStart"/>
       <w:r>
         <w:rPr>
           <w:sz w:val="20"/>
           <w:szCs w:val="20"/>
         </w:rPr>
-        <w:t>;</w:t>
-      </w:r>
-    </w:p>
-    <w:p>
-      <w:pPr>
-        <w:pStyle w:val="ListParagraph"/>
-        <w:numPr>
-          <w:ilvl w:val="0"/>
-          <w:numId w:val="10"/>
-        </w:numPr>
-        <w:spacing w:line="360" w:lineRule="auto"/>
+        <w:t>non physical</w:t>
+      </w:r>
+      <w:proofErr w:type="spellEnd"/>
+      <w:r>
         <w:rPr>
           <w:sz w:val="20"/>
           <w:szCs w:val="20"/>
         </w:rPr>
-      </w:pPr>
+        <w:t xml:space="preserve">, </w:t>
+      </w:r>
+      <w:proofErr w:type="spellStart"/>
       <w:r>
         <w:rPr>
           <w:sz w:val="20"/>
           <w:szCs w:val="20"/>
         </w:rPr>
-        <w:t>return (before &amp;&amp; after);</w:t>
-      </w:r>
-    </w:p>
-    <w:p>
-      <w:pPr>
-        <w:pStyle w:val="ListParagraph"/>
-        <w:numPr>
-          <w:ilvl w:val="0"/>
-          <w:numId w:val="10"/>
-        </w:numPr>
-        <w:spacing w:line="360" w:lineRule="auto"/>
+        <w:t>palyer</w:t>
+      </w:r>
+      <w:proofErr w:type="spellEnd"/>
+      <w:r>
         <w:rPr>
           <w:sz w:val="20"/>
           <w:szCs w:val="20"/>
         </w:rPr>
-      </w:pPr>
-      <w:r>
+        <w:t xml:space="preserve"> is physical)</w:t>
+      </w:r>
+    </w:p>
+    <w:p>
+      <w:pPr>
+        <w:pStyle w:val="ListParagraph"/>
+        <w:numPr>
+          <w:ilvl w:val="0"/>
+          <w:numId w:val="5"/>
+        </w:numPr>
         <w:rPr>
           <w:sz w:val="20"/>
           <w:szCs w:val="20"/>
         </w:rPr>
-        <w:t>}</w:t>
-      </w:r>
-    </w:p>
-    <w:p>
-      <w:pPr>
-        <w:pStyle w:val="ListParagraph"/>
-        <w:numPr>
-          <w:ilvl w:val="0"/>
-          <w:numId w:val="10"/>
-        </w:numPr>
-        <w:spacing w:line="360" w:lineRule="auto"/>
+      </w:pPr>
+    </w:p>
+    <w:p>
+      <w:pPr>
+        <w:pStyle w:val="ListParagraph"/>
+        <w:numPr>
+          <w:ilvl w:val="0"/>
+          <w:numId w:val="5"/>
+        </w:numPr>
         <w:rPr>
           <w:sz w:val="20"/>
           <w:szCs w:val="20"/>
@@ -532,23 +443,23 @@
           <w:sz w:val="20"/>
           <w:szCs w:val="20"/>
         </w:rPr>
-        <w:t xml:space="preserve">Private </w:t>
-      </w:r>
-      <w:proofErr w:type="spellStart"/>
+        <w:t xml:space="preserve">Popup has 'person speaking info' </w:t>
+      </w:r>
+      <w:proofErr w:type="gramStart"/>
       <w:r>
         <w:rPr>
           <w:sz w:val="20"/>
           <w:szCs w:val="20"/>
         </w:rPr>
-        <w:t>boolean</w:t>
-      </w:r>
-      <w:proofErr w:type="spellEnd"/>
+        <w:t>again ,</w:t>
+      </w:r>
+      <w:proofErr w:type="gramEnd"/>
       <w:r>
         <w:rPr>
           <w:sz w:val="20"/>
           <w:szCs w:val="20"/>
         </w:rPr>
-        <w:t xml:space="preserve"> </w:t>
+        <w:t xml:space="preserve"> but </w:t>
       </w:r>
       <w:proofErr w:type="spellStart"/>
       <w:r>
@@ -556,7 +467,7 @@
           <w:sz w:val="20"/>
           <w:szCs w:val="20"/>
         </w:rPr>
-        <w:t>atMultiple</w:t>
+        <w:t>aliename</w:t>
       </w:r>
       <w:proofErr w:type="spellEnd"/>
       <w:r>
@@ -564,7 +475,7 @@
           <w:sz w:val="20"/>
           <w:szCs w:val="20"/>
         </w:rPr>
-        <w:t xml:space="preserve"> = use </w:t>
+        <w:t xml:space="preserve"> and </w:t>
       </w:r>
       <w:proofErr w:type="spellStart"/>
       <w:r>
@@ -572,29 +483,652 @@
           <w:sz w:val="20"/>
           <w:szCs w:val="20"/>
         </w:rPr>
-        <w:t>modulio</w:t>
+        <w:t>anlien</w:t>
       </w:r>
       <w:proofErr w:type="spellEnd"/>
-    </w:p>
-    <w:p>
-      <w:pPr>
-        <w:pStyle w:val="ListParagraph"/>
-        <w:numPr>
-          <w:ilvl w:val="0"/>
-          <w:numId w:val="10"/>
-        </w:numPr>
-        <w:spacing w:line="360" w:lineRule="auto"/>
+      <w:r>
         <w:rPr>
           <w:sz w:val="20"/>
           <w:szCs w:val="20"/>
         </w:rPr>
-      </w:pPr>
-      <w:r>
+        <w:t xml:space="preserve"> face: </w:t>
+      </w:r>
+    </w:p>
+    <w:p>
+      <w:pPr>
+        <w:pStyle w:val="ListParagraph"/>
+        <w:numPr>
+          <w:ilvl w:val="0"/>
+          <w:numId w:val="5"/>
+        </w:numPr>
         <w:rPr>
           <w:sz w:val="20"/>
           <w:szCs w:val="20"/>
         </w:rPr>
-        <w:t>Implement everywhere</w:t>
+      </w:pPr>
+      <w:r>
+        <w:rPr>
+          <w:sz w:val="20"/>
+          <w:szCs w:val="20"/>
+        </w:rPr>
+        <w:t xml:space="preserve">I'm looking to </w:t>
+      </w:r>
+      <w:proofErr w:type="spellStart"/>
+      <w:r>
+        <w:rPr>
+          <w:sz w:val="20"/>
+          <w:szCs w:val="20"/>
+        </w:rPr>
+        <w:t>resotre</w:t>
+      </w:r>
+      <w:proofErr w:type="spellEnd"/>
+      <w:r>
+        <w:rPr>
+          <w:sz w:val="20"/>
+          <w:szCs w:val="20"/>
+        </w:rPr>
+        <w:t xml:space="preserve"> my performance back its optimum</w:t>
+      </w:r>
+    </w:p>
+    <w:p>
+      <w:pPr>
+        <w:pStyle w:val="ListParagraph"/>
+        <w:numPr>
+          <w:ilvl w:val="0"/>
+          <w:numId w:val="5"/>
+        </w:numPr>
+        <w:rPr>
+          <w:sz w:val="20"/>
+          <w:szCs w:val="20"/>
+        </w:rPr>
+      </w:pPr>
+    </w:p>
+    <w:p>
+      <w:pPr>
+        <w:pStyle w:val="ListParagraph"/>
+        <w:numPr>
+          <w:ilvl w:val="0"/>
+          <w:numId w:val="5"/>
+        </w:numPr>
+        <w:rPr>
+          <w:sz w:val="20"/>
+          <w:szCs w:val="20"/>
+        </w:rPr>
+      </w:pPr>
+      <w:r>
+        <w:rPr>
+          <w:sz w:val="20"/>
+          <w:szCs w:val="20"/>
+        </w:rPr>
+        <w:t>Ship: I know just what you need. I will phase shift there now. Get ready!</w:t>
+      </w:r>
+    </w:p>
+    <w:p>
+      <w:pPr>
+        <w:pStyle w:val="ListParagraph"/>
+        <w:numPr>
+          <w:ilvl w:val="0"/>
+          <w:numId w:val="5"/>
+        </w:numPr>
+        <w:rPr>
+          <w:sz w:val="20"/>
+          <w:szCs w:val="20"/>
+        </w:rPr>
+      </w:pPr>
+    </w:p>
+    <w:p>
+      <w:pPr>
+        <w:pStyle w:val="ListParagraph"/>
+        <w:numPr>
+          <w:ilvl w:val="0"/>
+          <w:numId w:val="5"/>
+        </w:numPr>
+        <w:rPr>
+          <w:sz w:val="20"/>
+          <w:szCs w:val="20"/>
+        </w:rPr>
+      </w:pPr>
+      <w:proofErr w:type="spellStart"/>
+      <w:proofErr w:type="gramStart"/>
+      <w:r>
+        <w:rPr>
+          <w:sz w:val="20"/>
+          <w:szCs w:val="20"/>
+        </w:rPr>
+        <w:t>fadeout.fade</w:t>
+      </w:r>
+      <w:proofErr w:type="spellEnd"/>
+      <w:proofErr w:type="gramEnd"/>
+      <w:r>
+        <w:rPr>
+          <w:sz w:val="20"/>
+          <w:szCs w:val="20"/>
+        </w:rPr>
+        <w:t>/in   (to map)</w:t>
+      </w:r>
+    </w:p>
+    <w:p>
+      <w:pPr>
+        <w:pStyle w:val="ListParagraph"/>
+        <w:numPr>
+          <w:ilvl w:val="0"/>
+          <w:numId w:val="5"/>
+        </w:numPr>
+        <w:rPr>
+          <w:sz w:val="20"/>
+          <w:szCs w:val="20"/>
+        </w:rPr>
+      </w:pPr>
+    </w:p>
+    <w:p>
+      <w:pPr>
+        <w:pStyle w:val="ListParagraph"/>
+        <w:numPr>
+          <w:ilvl w:val="0"/>
+          <w:numId w:val="5"/>
+        </w:numPr>
+        <w:rPr>
+          <w:sz w:val="20"/>
+          <w:szCs w:val="20"/>
+        </w:rPr>
+      </w:pPr>
+      <w:r>
+        <w:rPr>
+          <w:sz w:val="20"/>
+          <w:szCs w:val="20"/>
+        </w:rPr>
+        <w:t>Alien: What unique vibrations this place has. Where are we?</w:t>
+      </w:r>
+    </w:p>
+    <w:p>
+      <w:pPr>
+        <w:pStyle w:val="ListParagraph"/>
+        <w:numPr>
+          <w:ilvl w:val="0"/>
+          <w:numId w:val="5"/>
+        </w:numPr>
+        <w:rPr>
+          <w:sz w:val="20"/>
+          <w:szCs w:val="20"/>
+        </w:rPr>
+      </w:pPr>
+      <w:r>
+        <w:rPr>
+          <w:sz w:val="20"/>
+          <w:szCs w:val="20"/>
+        </w:rPr>
+        <w:t>Ship: A dimension with a vast array of manifestations for you to experience</w:t>
+      </w:r>
+    </w:p>
+    <w:p>
+      <w:pPr>
+        <w:pStyle w:val="ListParagraph"/>
+        <w:numPr>
+          <w:ilvl w:val="0"/>
+          <w:numId w:val="5"/>
+        </w:numPr>
+        <w:rPr>
+          <w:sz w:val="20"/>
+          <w:szCs w:val="20"/>
+        </w:rPr>
+      </w:pPr>
+      <w:r>
+        <w:rPr>
+          <w:sz w:val="20"/>
+          <w:szCs w:val="20"/>
+        </w:rPr>
+        <w:t>Alien: My form feels</w:t>
+      </w:r>
+      <w:proofErr w:type="gramStart"/>
+      <w:r>
+        <w:rPr>
+          <w:sz w:val="20"/>
+          <w:szCs w:val="20"/>
+        </w:rPr>
+        <w:t xml:space="preserve"> ..</w:t>
+      </w:r>
+      <w:proofErr w:type="gramEnd"/>
+      <w:r>
+        <w:rPr>
+          <w:sz w:val="20"/>
+          <w:szCs w:val="20"/>
+        </w:rPr>
+        <w:t xml:space="preserve"> </w:t>
+      </w:r>
+      <w:proofErr w:type="spellStart"/>
+      <w:r>
+        <w:rPr>
+          <w:sz w:val="20"/>
+          <w:szCs w:val="20"/>
+        </w:rPr>
+        <w:t>differnet</w:t>
+      </w:r>
+      <w:proofErr w:type="spellEnd"/>
+      <w:r>
+        <w:rPr>
+          <w:sz w:val="20"/>
+          <w:szCs w:val="20"/>
+        </w:rPr>
+        <w:t>. I need some guidance</w:t>
+      </w:r>
+    </w:p>
+    <w:p>
+      <w:pPr>
+        <w:pStyle w:val="ListParagraph"/>
+        <w:numPr>
+          <w:ilvl w:val="0"/>
+          <w:numId w:val="5"/>
+        </w:numPr>
+        <w:rPr>
+          <w:sz w:val="20"/>
+          <w:szCs w:val="20"/>
+        </w:rPr>
+      </w:pPr>
+      <w:r>
+        <w:rPr>
+          <w:sz w:val="20"/>
+          <w:szCs w:val="20"/>
+        </w:rPr>
+        <w:t xml:space="preserve">Ship: </w:t>
+      </w:r>
+      <w:proofErr w:type="gramStart"/>
+      <w:r>
+        <w:rPr>
+          <w:sz w:val="20"/>
+          <w:szCs w:val="20"/>
+        </w:rPr>
+        <w:t xml:space="preserve"> ..</w:t>
+      </w:r>
+      <w:proofErr w:type="gramEnd"/>
+      <w:r>
+        <w:rPr>
+          <w:sz w:val="20"/>
+          <w:szCs w:val="20"/>
+        </w:rPr>
+        <w:t xml:space="preserve"> tutorial starts...</w:t>
+      </w:r>
+    </w:p>
+    <w:p>
+      <w:pPr>
+        <w:pStyle w:val="ListParagraph"/>
+        <w:numPr>
+          <w:ilvl w:val="0"/>
+          <w:numId w:val="5"/>
+        </w:numPr>
+        <w:spacing w:after="0" w:line="360" w:lineRule="auto"/>
+        <w:rPr>
+          <w:sz w:val="24"/>
+          <w:szCs w:val="24"/>
+        </w:rPr>
+      </w:pPr>
+    </w:p>
+    <w:p>
+      <w:pPr>
+        <w:pStyle w:val="ListParagraph"/>
+        <w:numPr>
+          <w:ilvl w:val="0"/>
+          <w:numId w:val="5"/>
+        </w:numPr>
+        <w:spacing w:after="0" w:line="360" w:lineRule="auto"/>
+        <w:rPr>
+          <w:sz w:val="24"/>
+          <w:szCs w:val="24"/>
+        </w:rPr>
+      </w:pPr>
+      <w:r>
+        <w:rPr>
+          <w:sz w:val="24"/>
+          <w:szCs w:val="24"/>
+        </w:rPr>
+        <w:t>Start black</w:t>
+      </w:r>
+    </w:p>
+    <w:p>
+      <w:pPr>
+        <w:pStyle w:val="ListParagraph"/>
+        <w:numPr>
+          <w:ilvl w:val="0"/>
+          <w:numId w:val="5"/>
+        </w:numPr>
+        <w:spacing w:after="0" w:line="360" w:lineRule="auto"/>
+        <w:rPr>
+          <w:sz w:val="24"/>
+          <w:szCs w:val="24"/>
+        </w:rPr>
+      </w:pPr>
+      <w:r>
+        <w:rPr>
+          <w:sz w:val="24"/>
+          <w:szCs w:val="24"/>
+        </w:rPr>
+        <w:t xml:space="preserve">A big crashing sound is heard. </w:t>
+      </w:r>
+    </w:p>
+    <w:p>
+      <w:pPr>
+        <w:pStyle w:val="ListParagraph"/>
+        <w:numPr>
+          <w:ilvl w:val="0"/>
+          <w:numId w:val="5"/>
+        </w:numPr>
+        <w:spacing w:after="0" w:line="360" w:lineRule="auto"/>
+        <w:rPr>
+          <w:sz w:val="24"/>
+          <w:szCs w:val="24"/>
+        </w:rPr>
+      </w:pPr>
+      <w:r>
+        <w:rPr>
+          <w:sz w:val="24"/>
+          <w:szCs w:val="24"/>
+        </w:rPr>
+        <w:t>The screen slowly fades from black into a scene.</w:t>
+      </w:r>
+    </w:p>
+    <w:p>
+      <w:pPr>
+        <w:pStyle w:val="ListParagraph"/>
+        <w:numPr>
+          <w:ilvl w:val="0"/>
+          <w:numId w:val="5"/>
+        </w:numPr>
+        <w:spacing w:after="0" w:line="360" w:lineRule="auto"/>
+        <w:rPr>
+          <w:sz w:val="24"/>
+          <w:szCs w:val="24"/>
+        </w:rPr>
+      </w:pPr>
+      <w:r>
+        <w:rPr>
+          <w:sz w:val="24"/>
+          <w:szCs w:val="24"/>
+        </w:rPr>
+        <w:t xml:space="preserve">Do things piece by </w:t>
+      </w:r>
+      <w:proofErr w:type="spellStart"/>
+      <w:r>
+        <w:rPr>
+          <w:sz w:val="24"/>
+          <w:szCs w:val="24"/>
+        </w:rPr>
+        <w:t>pieice</w:t>
+      </w:r>
+      <w:proofErr w:type="spellEnd"/>
+    </w:p>
+    <w:p>
+      <w:pPr>
+        <w:pStyle w:val="ListParagraph"/>
+        <w:numPr>
+          <w:ilvl w:val="0"/>
+          <w:numId w:val="5"/>
+        </w:numPr>
+        <w:spacing w:after="0" w:line="360" w:lineRule="auto"/>
+        <w:rPr>
+          <w:sz w:val="24"/>
+          <w:szCs w:val="24"/>
+        </w:rPr>
+      </w:pPr>
+      <w:r>
+        <w:rPr>
+          <w:sz w:val="24"/>
+          <w:szCs w:val="24"/>
+        </w:rPr>
+        <w:t>Add more items</w:t>
+      </w:r>
+    </w:p>
+    <w:p>
+      <w:pPr>
+        <w:pStyle w:val="ListParagraph"/>
+        <w:numPr>
+          <w:ilvl w:val="0"/>
+          <w:numId w:val="5"/>
+        </w:numPr>
+        <w:spacing w:after="0" w:line="360" w:lineRule="auto"/>
+        <w:rPr>
+          <w:sz w:val="24"/>
+          <w:szCs w:val="24"/>
+        </w:rPr>
+      </w:pPr>
+      <w:r>
+        <w:rPr>
+          <w:sz w:val="24"/>
+          <w:szCs w:val="24"/>
+        </w:rPr>
+        <w:t>Give info piece by piece, Discovers</w:t>
+      </w:r>
+    </w:p>
+    <w:p>
+      <w:pPr>
+        <w:pStyle w:val="ListParagraph"/>
+        <w:numPr>
+          <w:ilvl w:val="0"/>
+          <w:numId w:val="5"/>
+        </w:numPr>
+        <w:spacing w:after="0" w:line="360" w:lineRule="auto"/>
+        <w:rPr>
+          <w:sz w:val="24"/>
+          <w:szCs w:val="24"/>
+        </w:rPr>
+      </w:pPr>
+      <w:r>
+        <w:rPr>
+          <w:sz w:val="24"/>
+          <w:szCs w:val="24"/>
+        </w:rPr>
+        <w:t xml:space="preserve">Nagual turns to </w:t>
+      </w:r>
+      <w:proofErr w:type="spellStart"/>
+      <w:r>
+        <w:rPr>
+          <w:sz w:val="24"/>
+          <w:szCs w:val="24"/>
+        </w:rPr>
+        <w:t>Ehecatl</w:t>
+      </w:r>
+      <w:proofErr w:type="spellEnd"/>
+    </w:p>
+    <w:p>
+      <w:pPr>
+        <w:pStyle w:val="ListParagraph"/>
+        <w:numPr>
+          <w:ilvl w:val="0"/>
+          <w:numId w:val="5"/>
+        </w:numPr>
+        <w:spacing w:after="0" w:line="360" w:lineRule="auto"/>
+        <w:rPr>
+          <w:sz w:val="24"/>
+          <w:szCs w:val="24"/>
+        </w:rPr>
+      </w:pPr>
+      <w:r>
+        <w:rPr>
+          <w:sz w:val="24"/>
+          <w:szCs w:val="24"/>
+        </w:rPr>
+        <w:t xml:space="preserve">Ship explains how inventory etc. </w:t>
+      </w:r>
+      <w:proofErr w:type="gramStart"/>
+      <w:r>
+        <w:rPr>
+          <w:sz w:val="24"/>
+          <w:szCs w:val="24"/>
+        </w:rPr>
+        <w:t>work ,</w:t>
+      </w:r>
+      <w:proofErr w:type="gramEnd"/>
+      <w:r>
+        <w:rPr>
+          <w:sz w:val="24"/>
+          <w:szCs w:val="24"/>
+        </w:rPr>
+        <w:t xml:space="preserve"> Save game state</w:t>
+      </w:r>
+    </w:p>
+    <w:p>
+      <w:pPr>
+        <w:pStyle w:val="ListParagraph"/>
+        <w:numPr>
+          <w:ilvl w:val="0"/>
+          <w:numId w:val="5"/>
+        </w:numPr>
+        <w:spacing w:after="0" w:line="360" w:lineRule="auto"/>
+        <w:rPr>
+          <w:sz w:val="24"/>
+          <w:szCs w:val="24"/>
+        </w:rPr>
+      </w:pPr>
+      <w:r>
+        <w:rPr>
+          <w:sz w:val="24"/>
+          <w:szCs w:val="24"/>
+        </w:rPr>
+        <w:t>Caught between dimensions</w:t>
+      </w:r>
+      <w:proofErr w:type="gramStart"/>
+      <w:r>
+        <w:rPr>
+          <w:sz w:val="24"/>
+          <w:szCs w:val="24"/>
+        </w:rPr>
+        <w:t xml:space="preserve"> ..</w:t>
+      </w:r>
+      <w:proofErr w:type="gramEnd"/>
+      <w:r>
+        <w:rPr>
+          <w:sz w:val="24"/>
+          <w:szCs w:val="24"/>
+        </w:rPr>
+        <w:t xml:space="preserve"> many items from many diverse dimensions have materialized here</w:t>
+      </w:r>
+    </w:p>
+    <w:p>
+      <w:pPr>
+        <w:pStyle w:val="ListParagraph"/>
+        <w:numPr>
+          <w:ilvl w:val="0"/>
+          <w:numId w:val="5"/>
+        </w:numPr>
+        <w:spacing w:after="0" w:line="360" w:lineRule="auto"/>
+        <w:rPr>
+          <w:sz w:val="24"/>
+          <w:szCs w:val="24"/>
+        </w:rPr>
+      </w:pPr>
+      <w:r>
+        <w:rPr>
+          <w:sz w:val="24"/>
+          <w:szCs w:val="24"/>
+        </w:rPr>
+        <w:t>Magic</w:t>
+      </w:r>
+      <w:r>
+        <w:rPr>
+          <w:sz w:val="24"/>
+          <w:szCs w:val="24"/>
+        </w:rPr>
+        <w:t xml:space="preserve"> haven</w:t>
+      </w:r>
+      <w:r>
+        <w:rPr>
+          <w:sz w:val="24"/>
+          <w:szCs w:val="24"/>
+        </w:rPr>
+        <w:t xml:space="preserve"> bag from medieval = inventory</w:t>
+      </w:r>
+      <w:r>
+        <w:rPr>
+          <w:sz w:val="24"/>
+          <w:szCs w:val="24"/>
+        </w:rPr>
+        <w:t xml:space="preserve">, I added an analysing module for you </w:t>
+      </w:r>
+    </w:p>
+    <w:p>
+      <w:pPr>
+        <w:pStyle w:val="ListParagraph"/>
+        <w:numPr>
+          <w:ilvl w:val="0"/>
+          <w:numId w:val="5"/>
+        </w:numPr>
+        <w:spacing w:after="0" w:line="360" w:lineRule="auto"/>
+        <w:rPr>
+          <w:sz w:val="24"/>
+          <w:szCs w:val="24"/>
+        </w:rPr>
+      </w:pPr>
+      <w:r>
+        <w:rPr>
+          <w:sz w:val="24"/>
+          <w:szCs w:val="24"/>
+        </w:rPr>
+        <w:t>Ship diagnosis quest</w:t>
+      </w:r>
+    </w:p>
+    <w:p>
+      <w:pPr>
+        <w:pStyle w:val="ListParagraph"/>
+        <w:numPr>
+          <w:ilvl w:val="0"/>
+          <w:numId w:val="5"/>
+        </w:numPr>
+        <w:spacing w:after="0" w:line="360" w:lineRule="auto"/>
+        <w:rPr>
+          <w:sz w:val="24"/>
+          <w:szCs w:val="24"/>
+        </w:rPr>
+      </w:pPr>
+      <w:r>
+        <w:rPr>
+          <w:sz w:val="24"/>
+          <w:szCs w:val="24"/>
+        </w:rPr>
+        <w:t xml:space="preserve">item tutorial, </w:t>
+      </w:r>
+      <w:proofErr w:type="spellStart"/>
+      <w:r>
+        <w:rPr>
+          <w:sz w:val="24"/>
+          <w:szCs w:val="24"/>
+        </w:rPr>
+        <w:t>ehecatl</w:t>
+      </w:r>
+      <w:proofErr w:type="spellEnd"/>
+      <w:r>
+        <w:rPr>
+          <w:sz w:val="24"/>
+          <w:szCs w:val="24"/>
+        </w:rPr>
+        <w:t xml:space="preserve"> help, </w:t>
+      </w:r>
+    </w:p>
+    <w:p>
+      <w:pPr>
+        <w:pStyle w:val="ListParagraph"/>
+        <w:numPr>
+          <w:ilvl w:val="0"/>
+          <w:numId w:val="5"/>
+        </w:numPr>
+        <w:spacing w:after="0" w:line="360" w:lineRule="auto"/>
+        <w:rPr>
+          <w:sz w:val="24"/>
+          <w:szCs w:val="24"/>
+        </w:rPr>
+      </w:pPr>
+      <w:proofErr w:type="spellStart"/>
+      <w:r>
+        <w:rPr>
+          <w:sz w:val="24"/>
+          <w:szCs w:val="24"/>
+        </w:rPr>
+        <w:t>Ehecatl</w:t>
+      </w:r>
+      <w:proofErr w:type="spellEnd"/>
+      <w:r>
+        <w:rPr>
+          <w:sz w:val="24"/>
+          <w:szCs w:val="24"/>
+        </w:rPr>
+        <w:t xml:space="preserve"> generates item analysis = Rewrite item desc and names, rewrite popups</w:t>
       </w:r>
     </w:p>
     <w:p>
@@ -616,378 +1150,13 @@
           <w:szCs w:val="24"/>
         </w:rPr>
       </w:pPr>
-    </w:p>
-    <w:p>
-      <w:pPr>
-        <w:spacing w:after="0" w:line="360" w:lineRule="auto"/>
+      <w:r>
         <w:rPr>
           <w:b/>
           <w:bCs/>
           <w:sz w:val="24"/>
           <w:szCs w:val="24"/>
         </w:rPr>
-      </w:pPr>
-      <w:r>
-        <w:rPr>
-          <w:b/>
-          <w:bCs/>
-          <w:sz w:val="24"/>
-          <w:szCs w:val="24"/>
-        </w:rPr>
-        <w:t>Intro and tutorial</w:t>
-      </w:r>
-    </w:p>
-    <w:p>
-      <w:pPr>
-        <w:pStyle w:val="ListParagraph"/>
-        <w:numPr>
-          <w:ilvl w:val="0"/>
-          <w:numId w:val="5"/>
-        </w:numPr>
-        <w:spacing w:after="0" w:line="360" w:lineRule="auto"/>
-        <w:rPr>
-          <w:sz w:val="24"/>
-          <w:szCs w:val="24"/>
-        </w:rPr>
-      </w:pPr>
-      <w:r>
-        <w:rPr>
-          <w:sz w:val="24"/>
-          <w:szCs w:val="24"/>
-        </w:rPr>
-        <w:t>Start black</w:t>
-      </w:r>
-    </w:p>
-    <w:p>
-      <w:pPr>
-        <w:pStyle w:val="ListParagraph"/>
-        <w:numPr>
-          <w:ilvl w:val="0"/>
-          <w:numId w:val="5"/>
-        </w:numPr>
-        <w:spacing w:after="0" w:line="360" w:lineRule="auto"/>
-        <w:rPr>
-          <w:sz w:val="24"/>
-          <w:szCs w:val="24"/>
-        </w:rPr>
-      </w:pPr>
-      <w:r>
-        <w:rPr>
-          <w:sz w:val="24"/>
-          <w:szCs w:val="24"/>
-        </w:rPr>
-        <w:t xml:space="preserve">A big crashing sound is heard. </w:t>
-      </w:r>
-    </w:p>
-    <w:p>
-      <w:pPr>
-        <w:pStyle w:val="ListParagraph"/>
-        <w:numPr>
-          <w:ilvl w:val="0"/>
-          <w:numId w:val="5"/>
-        </w:numPr>
-        <w:spacing w:after="0" w:line="360" w:lineRule="auto"/>
-        <w:rPr>
-          <w:sz w:val="24"/>
-          <w:szCs w:val="24"/>
-        </w:rPr>
-      </w:pPr>
-      <w:r>
-        <w:rPr>
-          <w:sz w:val="24"/>
-          <w:szCs w:val="24"/>
-        </w:rPr>
-        <w:t>The screen slowly fades from black into a scene.</w:t>
-      </w:r>
-    </w:p>
-    <w:p>
-      <w:pPr>
-        <w:pStyle w:val="ListParagraph"/>
-        <w:numPr>
-          <w:ilvl w:val="0"/>
-          <w:numId w:val="5"/>
-        </w:numPr>
-        <w:spacing w:after="0" w:line="360" w:lineRule="auto"/>
-        <w:rPr>
-          <w:sz w:val="24"/>
-          <w:szCs w:val="24"/>
-        </w:rPr>
-      </w:pPr>
-      <w:r>
-        <w:rPr>
-          <w:sz w:val="24"/>
-          <w:szCs w:val="24"/>
-        </w:rPr>
-        <w:t xml:space="preserve">Do things piece by </w:t>
-      </w:r>
-      <w:proofErr w:type="spellStart"/>
-      <w:r>
-        <w:rPr>
-          <w:sz w:val="24"/>
-          <w:szCs w:val="24"/>
-        </w:rPr>
-        <w:t>pieice</w:t>
-      </w:r>
-      <w:proofErr w:type="spellEnd"/>
-    </w:p>
-    <w:p>
-      <w:pPr>
-        <w:pStyle w:val="ListParagraph"/>
-        <w:numPr>
-          <w:ilvl w:val="0"/>
-          <w:numId w:val="5"/>
-        </w:numPr>
-        <w:spacing w:after="0" w:line="360" w:lineRule="auto"/>
-        <w:rPr>
-          <w:sz w:val="24"/>
-          <w:szCs w:val="24"/>
-        </w:rPr>
-      </w:pPr>
-      <w:r>
-        <w:rPr>
-          <w:sz w:val="24"/>
-          <w:szCs w:val="24"/>
-        </w:rPr>
-        <w:t>Add more items</w:t>
-      </w:r>
-    </w:p>
-    <w:p>
-      <w:pPr>
-        <w:pStyle w:val="ListParagraph"/>
-        <w:numPr>
-          <w:ilvl w:val="0"/>
-          <w:numId w:val="5"/>
-        </w:numPr>
-        <w:spacing w:after="0" w:line="360" w:lineRule="auto"/>
-        <w:rPr>
-          <w:sz w:val="24"/>
-          <w:szCs w:val="24"/>
-        </w:rPr>
-      </w:pPr>
-      <w:r>
-        <w:rPr>
-          <w:sz w:val="24"/>
-          <w:szCs w:val="24"/>
-        </w:rPr>
-        <w:t>Give info piece by piece, Discovers</w:t>
-      </w:r>
-    </w:p>
-    <w:p>
-      <w:pPr>
-        <w:pStyle w:val="ListParagraph"/>
-        <w:numPr>
-          <w:ilvl w:val="0"/>
-          <w:numId w:val="5"/>
-        </w:numPr>
-        <w:spacing w:after="0" w:line="360" w:lineRule="auto"/>
-        <w:rPr>
-          <w:sz w:val="24"/>
-          <w:szCs w:val="24"/>
-        </w:rPr>
-      </w:pPr>
-      <w:r>
-        <w:rPr>
-          <w:sz w:val="24"/>
-          <w:szCs w:val="24"/>
-        </w:rPr>
-        <w:t xml:space="preserve">Nagual turns to </w:t>
-      </w:r>
-      <w:proofErr w:type="spellStart"/>
-      <w:r>
-        <w:rPr>
-          <w:sz w:val="24"/>
-          <w:szCs w:val="24"/>
-        </w:rPr>
-        <w:t>Ehecatl</w:t>
-      </w:r>
-      <w:proofErr w:type="spellEnd"/>
-    </w:p>
-    <w:p>
-      <w:pPr>
-        <w:pStyle w:val="ListParagraph"/>
-        <w:numPr>
-          <w:ilvl w:val="0"/>
-          <w:numId w:val="5"/>
-        </w:numPr>
-        <w:spacing w:after="0" w:line="360" w:lineRule="auto"/>
-        <w:rPr>
-          <w:sz w:val="24"/>
-          <w:szCs w:val="24"/>
-        </w:rPr>
-      </w:pPr>
-      <w:r>
-        <w:rPr>
-          <w:sz w:val="24"/>
-          <w:szCs w:val="24"/>
-        </w:rPr>
-        <w:t>Ship explains how inventory etc. work , Save game state</w:t>
-      </w:r>
-    </w:p>
-    <w:p>
-      <w:pPr>
-        <w:pStyle w:val="ListParagraph"/>
-        <w:numPr>
-          <w:ilvl w:val="0"/>
-          <w:numId w:val="5"/>
-        </w:numPr>
-        <w:spacing w:after="0" w:line="360" w:lineRule="auto"/>
-        <w:rPr>
-          <w:sz w:val="24"/>
-          <w:szCs w:val="24"/>
-        </w:rPr>
-      </w:pPr>
-      <w:r>
-        <w:rPr>
-          <w:sz w:val="24"/>
-          <w:szCs w:val="24"/>
-        </w:rPr>
-        <w:t>Caught between dimensions .. many items from many diverse dimensions have materialized here</w:t>
-      </w:r>
-    </w:p>
-    <w:p>
-      <w:pPr>
-        <w:pStyle w:val="ListParagraph"/>
-        <w:numPr>
-          <w:ilvl w:val="0"/>
-          <w:numId w:val="5"/>
-        </w:numPr>
-        <w:spacing w:after="0" w:line="360" w:lineRule="auto"/>
-        <w:rPr>
-          <w:sz w:val="24"/>
-          <w:szCs w:val="24"/>
-        </w:rPr>
-      </w:pPr>
-      <w:r>
-        <w:rPr>
-          <w:sz w:val="24"/>
-          <w:szCs w:val="24"/>
-        </w:rPr>
-        <w:t>Magic bag from medieval = inventory</w:t>
-      </w:r>
-      <w:r>
-        <w:rPr>
-          <w:sz w:val="24"/>
-          <w:szCs w:val="24"/>
-        </w:rPr>
-        <w:t xml:space="preserve">, I added an analysing module for you </w:t>
-      </w:r>
-      <w:bookmarkStart w:id="0" w:name="_GoBack"/>
-      <w:bookmarkEnd w:id="0"/>
-    </w:p>
-    <w:p>
-      <w:pPr>
-        <w:pStyle w:val="ListParagraph"/>
-        <w:numPr>
-          <w:ilvl w:val="0"/>
-          <w:numId w:val="5"/>
-        </w:numPr>
-        <w:spacing w:after="0" w:line="360" w:lineRule="auto"/>
-        <w:rPr>
-          <w:sz w:val="24"/>
-          <w:szCs w:val="24"/>
-        </w:rPr>
-      </w:pPr>
-      <w:r>
-        <w:rPr>
-          <w:sz w:val="24"/>
-          <w:szCs w:val="24"/>
-        </w:rPr>
-        <w:t>Ship diagnosis quest</w:t>
-      </w:r>
-    </w:p>
-    <w:p>
-      <w:pPr>
-        <w:pStyle w:val="ListParagraph"/>
-        <w:numPr>
-          <w:ilvl w:val="0"/>
-          <w:numId w:val="5"/>
-        </w:numPr>
-        <w:spacing w:after="0" w:line="360" w:lineRule="auto"/>
-        <w:rPr>
-          <w:sz w:val="24"/>
-          <w:szCs w:val="24"/>
-        </w:rPr>
-      </w:pPr>
-      <w:r>
-        <w:rPr>
-          <w:sz w:val="24"/>
-          <w:szCs w:val="24"/>
-        </w:rPr>
-        <w:t xml:space="preserve">item tutorial, </w:t>
-      </w:r>
-      <w:proofErr w:type="spellStart"/>
-      <w:r>
-        <w:rPr>
-          <w:sz w:val="24"/>
-          <w:szCs w:val="24"/>
-        </w:rPr>
-        <w:t>ehecatl</w:t>
-      </w:r>
-      <w:proofErr w:type="spellEnd"/>
-      <w:r>
-        <w:rPr>
-          <w:sz w:val="24"/>
-          <w:szCs w:val="24"/>
-        </w:rPr>
-        <w:t xml:space="preserve"> help, </w:t>
-      </w:r>
-    </w:p>
-    <w:p>
-      <w:pPr>
-        <w:pStyle w:val="ListParagraph"/>
-        <w:numPr>
-          <w:ilvl w:val="0"/>
-          <w:numId w:val="5"/>
-        </w:numPr>
-        <w:spacing w:after="0" w:line="360" w:lineRule="auto"/>
-        <w:rPr>
-          <w:sz w:val="24"/>
-          <w:szCs w:val="24"/>
-        </w:rPr>
-      </w:pPr>
-      <w:proofErr w:type="spellStart"/>
-      <w:r>
-        <w:rPr>
-          <w:sz w:val="24"/>
-          <w:szCs w:val="24"/>
-        </w:rPr>
-        <w:t>Ehecatl</w:t>
-      </w:r>
-      <w:proofErr w:type="spellEnd"/>
-      <w:r>
-        <w:rPr>
-          <w:sz w:val="24"/>
-          <w:szCs w:val="24"/>
-        </w:rPr>
-        <w:t xml:space="preserve"> generates item analysis = Rewrite item desc and names, rewrite popups</w:t>
-      </w:r>
-    </w:p>
-    <w:p>
-      <w:pPr>
-        <w:spacing w:after="0" w:line="360" w:lineRule="auto"/>
-        <w:rPr>
-          <w:sz w:val="24"/>
-          <w:szCs w:val="24"/>
-        </w:rPr>
-      </w:pPr>
-    </w:p>
-    <w:p>
-      <w:pPr>
-        <w:spacing w:after="0" w:line="360" w:lineRule="auto"/>
-        <w:rPr>
-          <w:b/>
-          <w:bCs/>
-          <w:sz w:val="24"/>
-          <w:szCs w:val="24"/>
-        </w:rPr>
-      </w:pPr>
-      <w:r>
-        <w:rPr>
-          <w:b/>
-          <w:bCs/>
-          <w:sz w:val="24"/>
-          <w:szCs w:val="24"/>
-        </w:rPr>
         <w:t>Map</w:t>
       </w:r>
     </w:p>
@@ -1144,7 +1313,23 @@
           <w:sz w:val="24"/>
           <w:szCs w:val="24"/>
         </w:rPr>
-        <w:t xml:space="preserve">If it reaches maximum, you become an somewhat transparent </w:t>
+        <w:t xml:space="preserve">If it reaches maximum, you become </w:t>
+      </w:r>
+      <w:proofErr w:type="gramStart"/>
+      <w:r>
+        <w:rPr>
+          <w:sz w:val="24"/>
+          <w:szCs w:val="24"/>
+        </w:rPr>
+        <w:t>an</w:t>
+      </w:r>
+      <w:proofErr w:type="gramEnd"/>
+      <w:r>
+        <w:rPr>
+          <w:sz w:val="24"/>
+          <w:szCs w:val="24"/>
+        </w:rPr>
+        <w:t xml:space="preserve"> somewhat transparent </w:t>
       </w:r>
       <w:proofErr w:type="spellStart"/>
       <w:r>
@@ -1226,6 +1411,7 @@
         <w:t xml:space="preserve">You can only verse dragon as </w:t>
       </w:r>
       <w:proofErr w:type="spellStart"/>
+      <w:proofErr w:type="gramStart"/>
       <w:r>
         <w:rPr>
           <w:sz w:val="24"/>
@@ -1234,6 +1420,7 @@
         <w:t>a</w:t>
       </w:r>
       <w:proofErr w:type="spellEnd"/>
+      <w:proofErr w:type="gramEnd"/>
       <w:r>
         <w:rPr>
           <w:sz w:val="24"/>
@@ -1307,6 +1494,7 @@
           <w:sz w:val="24"/>
           <w:szCs w:val="24"/>
         </w:rPr>
+        <w:lastRenderedPageBreak/>
         <w:t>Reduce health by incoming</w:t>
       </w:r>
     </w:p>
@@ -1526,7 +1714,6 @@
           <w:sz w:val="24"/>
           <w:szCs w:val="24"/>
         </w:rPr>
-        <w:lastRenderedPageBreak/>
         <w:t xml:space="preserve">Special push back for </w:t>
       </w:r>
       <w:proofErr w:type="spellStart"/>
@@ -1577,7 +1764,39 @@
           <w:sz w:val="24"/>
           <w:szCs w:val="24"/>
         </w:rPr>
-        <w:t>Player has internal health, when drops to zero , becomes injured .. must heal itself before doing a challenge = slower movement speed , crawls on ground</w:t>
+        <w:t xml:space="preserve">Player has internal health, when drops to </w:t>
+      </w:r>
+      <w:proofErr w:type="gramStart"/>
+      <w:r>
+        <w:rPr>
+          <w:sz w:val="24"/>
+          <w:szCs w:val="24"/>
+        </w:rPr>
+        <w:t>zero ,</w:t>
+      </w:r>
+      <w:proofErr w:type="gramEnd"/>
+      <w:r>
+        <w:rPr>
+          <w:sz w:val="24"/>
+          <w:szCs w:val="24"/>
+        </w:rPr>
+        <w:t xml:space="preserve"> becomes injured .. must heal itself before doing a challenge = slower movement </w:t>
+      </w:r>
+      <w:proofErr w:type="gramStart"/>
+      <w:r>
+        <w:rPr>
+          <w:sz w:val="24"/>
+          <w:szCs w:val="24"/>
+        </w:rPr>
+        <w:t>speed ,</w:t>
+      </w:r>
+      <w:proofErr w:type="gramEnd"/>
+      <w:r>
+        <w:rPr>
+          <w:sz w:val="24"/>
+          <w:szCs w:val="24"/>
+        </w:rPr>
+        <w:t xml:space="preserve"> crawls on ground</w:t>
       </w:r>
     </w:p>
     <w:p>
@@ -1781,7 +2000,23 @@
           <w:sz w:val="24"/>
           <w:szCs w:val="24"/>
         </w:rPr>
-        <w:t xml:space="preserve"> for stimulant = damages health and you have to go back to healing pool,  says “U druggo. Your </w:t>
+        <w:t xml:space="preserve"> for stimulant = damages health and you have to go back to healing </w:t>
+      </w:r>
+      <w:proofErr w:type="gramStart"/>
+      <w:r>
+        <w:rPr>
+          <w:sz w:val="24"/>
+          <w:szCs w:val="24"/>
+        </w:rPr>
+        <w:t>pool,  says</w:t>
+      </w:r>
+      <w:proofErr w:type="gramEnd"/>
+      <w:r>
+        <w:rPr>
+          <w:sz w:val="24"/>
+          <w:szCs w:val="24"/>
+        </w:rPr>
+        <w:t xml:space="preserve"> “U druggo. Your </w:t>
       </w:r>
       <w:proofErr w:type="spellStart"/>
       <w:r>
@@ -2196,8 +2431,17 @@
           <w:sz w:val="24"/>
           <w:szCs w:val="24"/>
         </w:rPr>
-        <w:t>Reading his/her mind, his/her name is  _</w:t>
-      </w:r>
+        <w:t xml:space="preserve">Reading his/her mind, his/her name </w:t>
+      </w:r>
+      <w:proofErr w:type="gramStart"/>
+      <w:r>
+        <w:rPr>
+          <w:sz w:val="24"/>
+          <w:szCs w:val="24"/>
+        </w:rPr>
+        <w:t>is  _</w:t>
+      </w:r>
+      <w:proofErr w:type="gramEnd"/>
     </w:p>
     <w:p>
       <w:pPr>
@@ -2217,9 +2461,18 @@
           <w:sz w:val="24"/>
           <w:szCs w:val="24"/>
         </w:rPr>
-        <w:t>Beware of &lt;special attack&gt;  (</w:t>
+        <w:t>Beware of &lt;special attack</w:t>
+      </w:r>
+      <w:proofErr w:type="gramStart"/>
+      <w:r>
+        <w:rPr>
+          <w:sz w:val="24"/>
+          <w:szCs w:val="24"/>
+        </w:rPr>
+        <w:t>&gt;  (</w:t>
       </w:r>
       <w:proofErr w:type="spellStart"/>
+      <w:proofErr w:type="gramEnd"/>
       <w:r>
         <w:rPr>
           <w:sz w:val="24"/>
@@ -2318,12 +2571,21 @@
         <w:t>itemlist</w:t>
       </w:r>
       <w:proofErr w:type="spellEnd"/>
-      <w:r>
-        <w:rPr>
-          <w:sz w:val="24"/>
-          <w:szCs w:val="24"/>
-        </w:rPr>
-        <w:t>&gt; , your health is increased by X% of original (100)</w:t>
+      <w:proofErr w:type="gramStart"/>
+      <w:r>
+        <w:rPr>
+          <w:sz w:val="24"/>
+          <w:szCs w:val="24"/>
+        </w:rPr>
+        <w:t>&gt; ,</w:t>
+      </w:r>
+      <w:proofErr w:type="gramEnd"/>
+      <w:r>
+        <w:rPr>
+          <w:sz w:val="24"/>
+          <w:szCs w:val="24"/>
+        </w:rPr>
+        <w:t xml:space="preserve"> your health is increased by X% of original (100)</w:t>
       </w:r>
     </w:p>
     <w:p>
@@ -2492,6 +2754,7 @@
           <w:sz w:val="24"/>
           <w:szCs w:val="24"/>
         </w:rPr>
+        <w:lastRenderedPageBreak/>
         <w:t>Trevil</w:t>
       </w:r>
       <w:proofErr w:type="spellEnd"/>
@@ -2679,8 +2942,23 @@
           <w:sz w:val="24"/>
           <w:szCs w:val="24"/>
         </w:rPr>
-        <w:lastRenderedPageBreak/>
-        <w:t xml:space="preserve">Gross bugs and worms comes from top </w:t>
+        <w:t xml:space="preserve">Gross bugs and worms </w:t>
+      </w:r>
+      <w:proofErr w:type="gramStart"/>
+      <w:r>
+        <w:rPr>
+          <w:sz w:val="24"/>
+          <w:szCs w:val="24"/>
+        </w:rPr>
+        <w:t>comes</w:t>
+      </w:r>
+      <w:proofErr w:type="gramEnd"/>
+      <w:r>
+        <w:rPr>
+          <w:sz w:val="24"/>
+          <w:szCs w:val="24"/>
+        </w:rPr>
+        <w:t xml:space="preserve"> from top </w:t>
       </w:r>
       <w:proofErr w:type="spellStart"/>
       <w:r>
@@ -3054,7 +3332,23 @@
           <w:sz w:val="24"/>
           <w:szCs w:val="24"/>
         </w:rPr>
-        <w:t>: Well done! You’ve defeated _. We’re getting closer to home!, just keep pressing on”</w:t>
+        <w:t xml:space="preserve">: Well done! You’ve defeated _. We’re getting closer to </w:t>
+      </w:r>
+      <w:proofErr w:type="gramStart"/>
+      <w:r>
+        <w:rPr>
+          <w:sz w:val="24"/>
+          <w:szCs w:val="24"/>
+        </w:rPr>
+        <w:t>home!,</w:t>
+      </w:r>
+      <w:proofErr w:type="gramEnd"/>
+      <w:r>
+        <w:rPr>
+          <w:sz w:val="24"/>
+          <w:szCs w:val="24"/>
+        </w:rPr>
+        <w:t xml:space="preserve"> just keep pressing on”</w:t>
       </w:r>
     </w:p>
     <w:p>
@@ -3099,7 +3393,23 @@
           <w:sz w:val="24"/>
           <w:szCs w:val="24"/>
         </w:rPr>
-        <w:t>Prevent ship from disappearing!, only items should go</w:t>
+        <w:t xml:space="preserve">Prevent ship from </w:t>
+      </w:r>
+      <w:proofErr w:type="gramStart"/>
+      <w:r>
+        <w:rPr>
+          <w:sz w:val="24"/>
+          <w:szCs w:val="24"/>
+        </w:rPr>
+        <w:t>disappearing!,</w:t>
+      </w:r>
+      <w:proofErr w:type="gramEnd"/>
+      <w:r>
+        <w:rPr>
+          <w:sz w:val="24"/>
+          <w:szCs w:val="24"/>
+        </w:rPr>
+        <w:t xml:space="preserve"> only items should go</w:t>
       </w:r>
     </w:p>
     <w:p>
@@ -3197,6 +3507,7 @@
         </w:rPr>
         <w:t xml:space="preserve">Just name converted to </w:t>
       </w:r>
+      <w:proofErr w:type="gramStart"/>
       <w:r>
         <w:rPr>
           <w:sz w:val="24"/>
@@ -3209,7 +3520,15 @@
           <w:sz w:val="24"/>
           <w:szCs w:val="24"/>
         </w:rPr>
-        <w:t xml:space="preserve">ascii </w:t>
+        <w:t>ascii</w:t>
+      </w:r>
+      <w:proofErr w:type="gramEnd"/>
+      <w:r>
+        <w:rPr>
+          <w:sz w:val="24"/>
+          <w:szCs w:val="24"/>
+        </w:rPr>
+        <w:t xml:space="preserve"> </w:t>
       </w:r>
       <w:r>
         <w:rPr>
@@ -3616,6 +3935,43 @@
           <w:ilvl w:val="0"/>
           <w:numId w:val="11"/>
         </w:numPr>
+        <w:spacing w:line="360" w:lineRule="auto"/>
+        <w:rPr>
+          <w:sz w:val="24"/>
+          <w:szCs w:val="24"/>
+        </w:rPr>
+      </w:pPr>
+      <w:r>
+        <w:rPr>
+          <w:sz w:val="24"/>
+          <w:szCs w:val="24"/>
+        </w:rPr>
+        <w:t xml:space="preserve">USE LWGJL TIMER!  = </w:t>
+      </w:r>
+      <w:proofErr w:type="spellStart"/>
+      <w:r>
+        <w:rPr>
+          <w:sz w:val="24"/>
+          <w:szCs w:val="24"/>
+        </w:rPr>
+        <w:t>Globa</w:t>
+      </w:r>
+      <w:proofErr w:type="spellEnd"/>
+      <w:r>
+        <w:rPr>
+          <w:sz w:val="24"/>
+          <w:szCs w:val="24"/>
+        </w:rPr>
+        <w:t>, update in play state + minigames only</w:t>
+      </w:r>
+    </w:p>
+    <w:p>
+      <w:pPr>
+        <w:pStyle w:val="ListParagraph"/>
+        <w:numPr>
+          <w:ilvl w:val="0"/>
+          <w:numId w:val="11"/>
+        </w:numPr>
         <w:spacing w:after="0" w:line="360" w:lineRule="auto"/>
         <w:rPr>
           <w:sz w:val="24"/>
@@ -3728,6 +4084,7 @@
           <w:sz w:val="24"/>
           <w:szCs w:val="24"/>
         </w:rPr>
+        <w:lastRenderedPageBreak/>
         <w:t>P</w:t>
       </w:r>
       <w:r>
@@ -3990,7 +4347,6 @@
           <w:sz w:val="24"/>
           <w:szCs w:val="24"/>
         </w:rPr>
-        <w:lastRenderedPageBreak/>
         <w:t>Add button select sound (add component listener)</w:t>
       </w:r>
     </w:p>
@@ -4188,6 +4544,22 @@
           <w:szCs w:val="48"/>
         </w:rPr>
         <w:t>Deploy</w:t>
+      </w:r>
+    </w:p>
+    <w:p>
+      <w:pPr>
+        <w:spacing w:line="360" w:lineRule="auto"/>
+        <w:rPr>
+          <w:sz w:val="28"/>
+          <w:szCs w:val="28"/>
+        </w:rPr>
+      </w:pPr>
+      <w:r>
+        <w:rPr>
+          <w:sz w:val="28"/>
+          <w:szCs w:val="28"/>
+        </w:rPr>
+        <w:t xml:space="preserve">Do promotional video and upload to channel </w:t>
       </w:r>
     </w:p>
     <w:p>

</xml_diff>

<commit_message>
Just before Mini2dx upgrade
</commit_message>
<xml_diff>
--- a/Documents/Elusio TTD.docx
+++ b/Documents/Elusio TTD.docx
@@ -23,40 +23,46 @@
     </w:p>
     <w:p>
       <w:pPr>
-        <w:spacing w:after="0" w:line="600" w:lineRule="auto"/>
-        <w:rPr>
-          <w:bCs/>
+        <w:spacing w:after="0" w:line="360" w:lineRule="auto"/>
+        <w:rPr>
           <w:i/>
           <w:iCs/>
-        </w:rPr>
-      </w:pPr>
-      <w:r>
-        <w:rPr>
-          <w:bCs/>
+          <w:sz w:val="28"/>
+          <w:szCs w:val="36"/>
+        </w:rPr>
+      </w:pPr>
+      <w:r>
+        <w:rPr>
           <w:i/>
           <w:iCs/>
-          <w:highlight w:val="cyan"/>
-        </w:rPr>
-        <w:t>Add sound</w:t>
-      </w:r>
-      <w:r>
-        <w:rPr>
-          <w:bCs/>
+          <w:sz w:val="28"/>
+          <w:szCs w:val="36"/>
+        </w:rPr>
+        <w:t>S</w:t>
+      </w:r>
+      <w:r>
+        <w:rPr>
           <w:i/>
           <w:iCs/>
-          <w:highlight w:val="cyan"/>
-        </w:rPr>
-        <w:t xml:space="preserve"> and particle</w:t>
-      </w:r>
-      <w:r>
-        <w:rPr>
-          <w:bCs/>
+          <w:sz w:val="28"/>
+          <w:szCs w:val="36"/>
+        </w:rPr>
+        <w:t>witch to Mini2Dx,</w:t>
+      </w:r>
+      <w:bookmarkStart w:id="0" w:name="_GoBack"/>
+      <w:bookmarkEnd w:id="0"/>
+    </w:p>
+    <w:p>
+      <w:pPr>
+        <w:spacing w:after="0" w:line="600" w:lineRule="auto"/>
+        <w:rPr>
+          <w:b/>
           <w:i/>
           <w:iCs/>
-          <w:highlight w:val="cyan"/>
-        </w:rPr>
-        <w:t xml:space="preserve"> effects as you go (use fugue)</w:t>
-      </w:r>
+          <w:sz w:val="24"/>
+          <w:szCs w:val="24"/>
+        </w:rPr>
+      </w:pPr>
     </w:p>
     <w:p>
       <w:pPr>
@@ -65,56 +71,19 @@
           <w:bCs/>
           <w:i/>
           <w:iCs/>
-        </w:rPr>
-      </w:pPr>
-    </w:p>
-    <w:p>
-      <w:pPr>
-        <w:spacing w:after="0" w:line="600" w:lineRule="auto"/>
-        <w:rPr>
-          <w:bCs/>
-        </w:rPr>
-      </w:pPr>
-      <w:r>
-        <w:rPr>
-          <w:bCs/>
-          <w:highlight w:val="yellow"/>
-        </w:rPr>
-        <w:t xml:space="preserve">Fix ship </w:t>
-      </w:r>
-      <w:r>
-        <w:rPr>
-          <w:bCs/>
-          <w:highlight w:val="yellow"/>
-        </w:rPr>
-        <w:t>not moving</w:t>
-      </w:r>
-      <w:bookmarkStart w:id="0" w:name="_GoBack"/>
-      <w:bookmarkEnd w:id="0"/>
-    </w:p>
-    <w:p>
-      <w:pPr>
-        <w:spacing w:after="0" w:line="600" w:lineRule="auto"/>
-        <w:rPr>
-          <w:bCs/>
+          <w:sz w:val="24"/>
+          <w:szCs w:val="24"/>
+        </w:rPr>
+      </w:pPr>
+      <w:r>
+        <w:rPr>
+          <w:b/>
           <w:i/>
           <w:iCs/>
-        </w:rPr>
-      </w:pPr>
-    </w:p>
-    <w:p>
-      <w:pPr>
-        <w:spacing w:after="0" w:line="600" w:lineRule="auto"/>
-        <w:rPr>
-          <w:bCs/>
-        </w:rPr>
-      </w:pPr>
-      <w:r>
-        <w:rPr>
-          <w:bCs/>
-          <w:highlight w:val="yellow"/>
-        </w:rPr>
-        <w:t>Catch up with sound</w:t>
+          <w:sz w:val="24"/>
+          <w:szCs w:val="24"/>
+        </w:rPr>
+        <w:t>Resoulve</w:t>
       </w:r>
     </w:p>
     <w:p>
@@ -122,94 +91,22 @@
         <w:pStyle w:val="ListParagraph"/>
         <w:numPr>
           <w:ilvl w:val="0"/>
-          <w:numId w:val="15"/>
-        </w:numPr>
-        <w:spacing w:after="0" w:line="600" w:lineRule="auto"/>
-        <w:rPr>
-          <w:bCs/>
-        </w:rPr>
-      </w:pPr>
-      <w:r>
-        <w:rPr>
-          <w:bCs/>
-        </w:rPr>
-        <w:t>Get</w:t>
-      </w:r>
-    </w:p>
-    <w:p>
-      <w:pPr>
-        <w:pStyle w:val="ListParagraph"/>
-        <w:numPr>
-          <w:ilvl w:val="1"/>
-          <w:numId w:val="15"/>
-        </w:numPr>
-        <w:spacing w:after="0" w:line="600" w:lineRule="auto"/>
-        <w:rPr>
-          <w:bCs/>
-        </w:rPr>
-      </w:pPr>
-      <w:r>
-        <w:rPr>
-          <w:bCs/>
-        </w:rPr>
-        <w:t>Ship movement</w:t>
-      </w:r>
-    </w:p>
-    <w:p>
-      <w:pPr>
-        <w:pStyle w:val="ListParagraph"/>
-        <w:numPr>
-          <w:ilvl w:val="1"/>
-          <w:numId w:val="15"/>
-        </w:numPr>
-        <w:spacing w:after="0" w:line="600" w:lineRule="auto"/>
-        <w:rPr>
-          <w:bCs/>
-        </w:rPr>
-      </w:pPr>
-      <w:r>
-        <w:rPr>
-          <w:bCs/>
-        </w:rPr>
-        <w:t>Walking movement</w:t>
-      </w:r>
-    </w:p>
-    <w:p>
-      <w:pPr>
-        <w:pStyle w:val="ListParagraph"/>
-        <w:numPr>
-          <w:ilvl w:val="1"/>
-          <w:numId w:val="15"/>
-        </w:numPr>
-        <w:spacing w:after="0" w:line="600" w:lineRule="auto"/>
-        <w:rPr>
-          <w:bCs/>
-        </w:rPr>
-      </w:pPr>
-      <w:r>
-        <w:rPr>
-          <w:bCs/>
-        </w:rPr>
-        <w:t>Melodic talking sound for popup writing</w:t>
-      </w:r>
-    </w:p>
-    <w:p>
-      <w:pPr>
-        <w:pStyle w:val="ListParagraph"/>
-        <w:numPr>
-          <w:ilvl w:val="1"/>
-          <w:numId w:val="15"/>
-        </w:numPr>
-        <w:spacing w:after="0" w:line="600" w:lineRule="auto"/>
-        <w:rPr>
-          <w:bCs/>
-        </w:rPr>
-      </w:pPr>
-      <w:r>
-        <w:rPr>
-          <w:bCs/>
-        </w:rPr>
-        <w:t>Items</w:t>
+          <w:numId w:val="19"/>
+        </w:numPr>
+        <w:spacing w:after="0" w:line="600" w:lineRule="auto"/>
+        <w:rPr>
+          <w:bCs/>
+          <w:sz w:val="18"/>
+          <w:szCs w:val="18"/>
+        </w:rPr>
+      </w:pPr>
+      <w:r>
+        <w:rPr>
+          <w:bCs/>
+          <w:sz w:val="18"/>
+          <w:szCs w:val="18"/>
+        </w:rPr>
+        <w:t xml:space="preserve">In spaceship, Same shape as image, Looks small but large inside, just like bag, </w:t>
       </w:r>
     </w:p>
     <w:p>
@@ -217,66 +114,813 @@
         <w:pStyle w:val="ListParagraph"/>
         <w:numPr>
           <w:ilvl w:val="0"/>
-          <w:numId w:val="15"/>
-        </w:numPr>
-        <w:spacing w:after="0" w:line="600" w:lineRule="auto"/>
-        <w:rPr>
-          <w:bCs/>
-        </w:rPr>
-      </w:pPr>
-      <w:r>
-        <w:rPr>
-          <w:bCs/>
-        </w:rPr>
-        <w:t xml:space="preserve">Integrate </w:t>
-      </w:r>
-      <w:r>
-        <w:rPr>
-          <w:bCs/>
-        </w:rPr>
-        <w:t>all</w:t>
-      </w:r>
-      <w:r>
-        <w:rPr>
-          <w:bCs/>
-        </w:rPr>
-        <w:t xml:space="preserve"> sounds and test sound FX</w:t>
-      </w:r>
-    </w:p>
-    <w:p>
-      <w:pPr>
-        <w:spacing w:after="0" w:line="600" w:lineRule="auto"/>
-        <w:rPr>
-          <w:bCs/>
+          <w:numId w:val="19"/>
+        </w:numPr>
+        <w:spacing w:after="0" w:line="600" w:lineRule="auto"/>
+        <w:rPr>
+          <w:bCs/>
+          <w:sz w:val="18"/>
+          <w:szCs w:val="18"/>
+        </w:rPr>
+      </w:pPr>
+      <w:r>
+        <w:rPr>
+          <w:bCs/>
+          <w:sz w:val="18"/>
+          <w:szCs w:val="18"/>
+        </w:rPr>
+        <w:t>Currently between space and time, colloquially,  ‘hyphenspace’ . Background is sacred geometry particle</w:t>
+      </w:r>
+    </w:p>
+    <w:p>
+      <w:pPr>
+        <w:pStyle w:val="ListParagraph"/>
+        <w:numPr>
+          <w:ilvl w:val="0"/>
+          <w:numId w:val="19"/>
+        </w:numPr>
+        <w:spacing w:after="0" w:line="600" w:lineRule="auto"/>
+        <w:rPr>
+          <w:bCs/>
+          <w:sz w:val="18"/>
+          <w:szCs w:val="18"/>
+        </w:rPr>
+      </w:pPr>
+      <w:r>
+        <w:rPr>
+          <w:bCs/>
+          <w:sz w:val="18"/>
+          <w:szCs w:val="18"/>
+        </w:rPr>
+        <w:t>Both are nameless</w:t>
+      </w:r>
+    </w:p>
+    <w:p>
+      <w:pPr>
+        <w:pStyle w:val="ListParagraph"/>
+        <w:numPr>
+          <w:ilvl w:val="0"/>
+          <w:numId w:val="19"/>
+        </w:numPr>
+        <w:spacing w:after="0" w:line="600" w:lineRule="auto"/>
+        <w:rPr>
+          <w:bCs/>
+          <w:sz w:val="18"/>
+          <w:szCs w:val="18"/>
+        </w:rPr>
+      </w:pPr>
+      <w:r>
+        <w:rPr>
+          <w:bCs/>
+          <w:sz w:val="18"/>
+          <w:szCs w:val="18"/>
+        </w:rPr>
+        <w:t xml:space="preserve">Female </w:t>
+      </w:r>
+      <w:r>
+        <w:rPr>
+          <w:bCs/>
+          <w:sz w:val="18"/>
+          <w:szCs w:val="18"/>
+        </w:rPr>
+        <w:t>Partner is damaged</w:t>
+      </w:r>
+      <w:r>
+        <w:rPr>
+          <w:bCs/>
+          <w:sz w:val="18"/>
+          <w:szCs w:val="18"/>
+        </w:rPr>
+        <w:t xml:space="preserve"> (PINK), you are BLUE</w:t>
+      </w:r>
+      <w:r>
+        <w:rPr>
+          <w:bCs/>
+          <w:sz w:val="18"/>
+          <w:szCs w:val="18"/>
+        </w:rPr>
+        <w:t>, you are soul-like creatures</w:t>
+      </w:r>
+    </w:p>
+    <w:p>
+      <w:pPr>
+        <w:pStyle w:val="ListParagraph"/>
+        <w:numPr>
+          <w:ilvl w:val="0"/>
+          <w:numId w:val="19"/>
+        </w:numPr>
+        <w:spacing w:after="0" w:line="600" w:lineRule="auto"/>
+        <w:rPr>
+          <w:bCs/>
+          <w:sz w:val="18"/>
+          <w:szCs w:val="18"/>
+        </w:rPr>
+      </w:pPr>
+      <w:r>
+        <w:rPr>
+          <w:bCs/>
+          <w:sz w:val="18"/>
+          <w:szCs w:val="18"/>
+        </w:rPr>
+        <w:t xml:space="preserve">When you go outside, it is painful and you becomes blue solid alien </w:t>
+      </w:r>
+    </w:p>
+    <w:p>
+      <w:pPr>
+        <w:pStyle w:val="ListParagraph"/>
+        <w:numPr>
+          <w:ilvl w:val="0"/>
+          <w:numId w:val="19"/>
+        </w:numPr>
+        <w:spacing w:after="0" w:line="600" w:lineRule="auto"/>
+        <w:rPr>
+          <w:bCs/>
+          <w:sz w:val="18"/>
+          <w:szCs w:val="18"/>
+        </w:rPr>
+      </w:pPr>
+      <w:r>
+        <w:rPr>
+          <w:bCs/>
+          <w:sz w:val="18"/>
+          <w:szCs w:val="18"/>
+        </w:rPr>
+        <w:t>Female (</w:t>
+      </w:r>
+      <w:r>
+        <w:rPr>
+          <w:bCs/>
+          <w:sz w:val="18"/>
+          <w:szCs w:val="18"/>
+        </w:rPr>
+        <w:t xml:space="preserve"> needs repair = </w:t>
+      </w:r>
+      <w:r>
+        <w:rPr>
+          <w:bCs/>
+          <w:sz w:val="18"/>
+          <w:szCs w:val="18"/>
+        </w:rPr>
+        <w:t xml:space="preserve">Need frequency of ? (find out) – </w:t>
+      </w:r>
+      <w:r>
+        <w:rPr>
+          <w:bCs/>
+          <w:sz w:val="18"/>
+          <w:szCs w:val="18"/>
+        </w:rPr>
+        <w:t xml:space="preserve">Those notorious </w:t>
+      </w:r>
+      <w:r>
+        <w:rPr>
+          <w:bCs/>
+          <w:sz w:val="18"/>
+          <w:szCs w:val="18"/>
+        </w:rPr>
+        <w:t>midgardians call it gold</w:t>
+      </w:r>
+    </w:p>
+    <w:p>
+      <w:pPr>
+        <w:pStyle w:val="ListParagraph"/>
+        <w:numPr>
+          <w:ilvl w:val="0"/>
+          <w:numId w:val="19"/>
+        </w:numPr>
+        <w:spacing w:after="0" w:line="600" w:lineRule="auto"/>
+        <w:rPr>
+          <w:bCs/>
+          <w:sz w:val="18"/>
+          <w:szCs w:val="18"/>
+        </w:rPr>
+      </w:pPr>
+      <w:r>
+        <w:rPr>
+          <w:bCs/>
+          <w:sz w:val="18"/>
+          <w:szCs w:val="18"/>
+        </w:rPr>
+        <w:t>Need to go to alternate dimensional reality, Use special in back on ship to go to alternative reality</w:t>
+      </w:r>
+    </w:p>
+    <w:p>
+      <w:pPr>
+        <w:pStyle w:val="ListParagraph"/>
+        <w:numPr>
+          <w:ilvl w:val="0"/>
+          <w:numId w:val="19"/>
+        </w:numPr>
+        <w:spacing w:after="0" w:line="600" w:lineRule="auto"/>
+        <w:rPr>
+          <w:bCs/>
+          <w:sz w:val="18"/>
+          <w:szCs w:val="18"/>
+        </w:rPr>
+      </w:pPr>
+      <w:r>
+        <w:rPr>
+          <w:bCs/>
+          <w:sz w:val="18"/>
+          <w:szCs w:val="18"/>
+        </w:rPr>
+        <w:t>Add essences to change RNG, RNG displays special number . Push to go</w:t>
+      </w:r>
+    </w:p>
+    <w:p>
+      <w:pPr>
+        <w:pStyle w:val="ListParagraph"/>
+        <w:numPr>
+          <w:ilvl w:val="0"/>
+          <w:numId w:val="19"/>
+        </w:numPr>
+        <w:spacing w:after="0" w:line="600" w:lineRule="auto"/>
+        <w:rPr>
+          <w:bCs/>
+          <w:sz w:val="18"/>
+          <w:szCs w:val="18"/>
+        </w:rPr>
+      </w:pPr>
+      <w:r>
+        <w:rPr>
+          <w:bCs/>
+          <w:sz w:val="18"/>
+          <w:szCs w:val="18"/>
+        </w:rPr>
+        <w:t>Normal quest starts</w:t>
+      </w:r>
+    </w:p>
+    <w:p>
+      <w:pPr>
+        <w:pStyle w:val="ListParagraph"/>
+        <w:numPr>
+          <w:ilvl w:val="0"/>
+          <w:numId w:val="19"/>
+        </w:numPr>
+        <w:spacing w:after="0" w:line="600" w:lineRule="auto"/>
+        <w:rPr>
+          <w:bCs/>
+          <w:sz w:val="18"/>
+          <w:szCs w:val="18"/>
+        </w:rPr>
+      </w:pPr>
+      <w:r>
+        <w:rPr>
+          <w:bCs/>
+          <w:sz w:val="18"/>
+          <w:szCs w:val="18"/>
+        </w:rPr>
+        <w:t>More complicated, ship has portal door t</w:t>
+      </w:r>
+      <w:r>
+        <w:rPr>
+          <w:bCs/>
+          <w:sz w:val="18"/>
+          <w:szCs w:val="18"/>
+        </w:rPr>
+        <w:t>hat can be entered</w:t>
+      </w:r>
+    </w:p>
+    <w:p>
+      <w:pPr>
+        <w:pStyle w:val="ListParagraph"/>
+        <w:numPr>
+          <w:ilvl w:val="0"/>
+          <w:numId w:val="19"/>
+        </w:numPr>
+        <w:spacing w:after="0" w:line="600" w:lineRule="auto"/>
+        <w:rPr>
+          <w:bCs/>
+          <w:sz w:val="18"/>
+          <w:szCs w:val="18"/>
+        </w:rPr>
+      </w:pPr>
+      <w:r>
+        <w:rPr>
+          <w:bCs/>
+          <w:sz w:val="18"/>
+          <w:szCs w:val="18"/>
+        </w:rPr>
+        <w:t>Cannot go back after because of pain of transition</w:t>
+      </w:r>
+    </w:p>
+    <w:p>
+      <w:pPr>
+        <w:spacing w:after="0" w:line="360" w:lineRule="auto"/>
+        <w:rPr>
           <w:i/>
           <w:iCs/>
-        </w:rPr>
-      </w:pPr>
-    </w:p>
-    <w:p>
-      <w:pPr>
-        <w:spacing w:after="0" w:line="600" w:lineRule="auto"/>
-        <w:rPr>
-          <w:bCs/>
+          <w:sz w:val="28"/>
+          <w:szCs w:val="36"/>
+        </w:rPr>
+      </w:pPr>
+    </w:p>
+    <w:p>
+      <w:pPr>
+        <w:spacing w:after="0" w:line="600" w:lineRule="auto"/>
+        <w:rPr>
+          <w:b/>
           <w:i/>
           <w:iCs/>
-        </w:rPr>
-      </w:pPr>
-    </w:p>
-    <w:p>
-      <w:pPr>
-        <w:spacing w:line="600" w:lineRule="auto"/>
-        <w:rPr>
+          <w:sz w:val="24"/>
+          <w:szCs w:val="24"/>
+        </w:rPr>
+      </w:pPr>
+    </w:p>
+    <w:p>
+      <w:pPr>
+        <w:spacing w:after="0" w:line="600" w:lineRule="auto"/>
+        <w:rPr>
+          <w:bCs/>
           <w:i/>
           <w:iCs/>
-          <w:sz w:val="20"/>
-          <w:szCs w:val="20"/>
-        </w:rPr>
-      </w:pPr>
-      <w:r>
-        <w:rPr>
+          <w:sz w:val="24"/>
+          <w:szCs w:val="24"/>
+        </w:rPr>
+      </w:pPr>
+    </w:p>
+    <w:p>
+      <w:pPr>
+        <w:spacing w:after="0" w:line="600" w:lineRule="auto"/>
+        <w:rPr>
+          <w:b/>
           <w:i/>
           <w:iCs/>
+          <w:sz w:val="24"/>
+          <w:szCs w:val="24"/>
+        </w:rPr>
+      </w:pPr>
+      <w:r>
+        <w:rPr>
+          <w:b/>
+          <w:i/>
+          <w:iCs/>
+          <w:sz w:val="24"/>
+          <w:szCs w:val="24"/>
+        </w:rPr>
+        <w:t>Menu Title = Elegant font</w:t>
+      </w:r>
+    </w:p>
+    <w:p>
+      <w:pPr>
+        <w:spacing w:after="0" w:line="600" w:lineRule="auto"/>
+        <w:rPr>
+          <w:bCs/>
+          <w:i/>
+          <w:iCs/>
+          <w:sz w:val="24"/>
+          <w:szCs w:val="24"/>
+        </w:rPr>
+      </w:pPr>
+    </w:p>
+    <w:p>
+      <w:pPr>
+        <w:spacing w:after="0" w:line="600" w:lineRule="auto"/>
+        <w:rPr>
+          <w:bCs/>
+          <w:i/>
+          <w:iCs/>
+          <w:sz w:val="24"/>
+          <w:szCs w:val="24"/>
+        </w:rPr>
+      </w:pPr>
+      <w:r>
+        <w:rPr>
+          <w:bCs/>
+          <w:i/>
+          <w:iCs/>
+          <w:sz w:val="24"/>
+          <w:szCs w:val="24"/>
+        </w:rPr>
+        <w:t>Ideas:</w:t>
+      </w:r>
+    </w:p>
+    <w:p>
+      <w:pPr>
+        <w:pStyle w:val="ListParagraph"/>
+        <w:numPr>
+          <w:ilvl w:val="0"/>
+          <w:numId w:val="16"/>
+        </w:numPr>
+        <w:spacing w:after="0" w:line="600" w:lineRule="auto"/>
+        <w:rPr>
+          <w:bCs/>
+          <w:sz w:val="20"/>
+          <w:szCs w:val="20"/>
+        </w:rPr>
+      </w:pPr>
+      <w:r>
+        <w:rPr>
+          <w:bCs/>
+          <w:sz w:val="20"/>
+          <w:szCs w:val="20"/>
+        </w:rPr>
+        <w:t>Ask player for name, Allow to type in</w:t>
+      </w:r>
+    </w:p>
+    <w:p>
+      <w:pPr>
+        <w:pStyle w:val="ListParagraph"/>
+        <w:numPr>
+          <w:ilvl w:val="0"/>
+          <w:numId w:val="16"/>
+        </w:numPr>
+        <w:spacing w:after="0" w:line="600" w:lineRule="auto"/>
+        <w:rPr>
+          <w:bCs/>
+          <w:sz w:val="20"/>
+          <w:szCs w:val="20"/>
+        </w:rPr>
+      </w:pPr>
+      <w:r>
+        <w:rPr>
+          <w:bCs/>
+          <w:sz w:val="20"/>
+          <w:szCs w:val="20"/>
+        </w:rPr>
+        <w:t>Remake story to be more understandable = Moral/purpose becomes ‘through hardship, we grow’, Think deeply about story</w:t>
+      </w:r>
+    </w:p>
+    <w:p>
+      <w:pPr>
+        <w:pStyle w:val="ListParagraph"/>
+        <w:numPr>
+          <w:ilvl w:val="0"/>
+          <w:numId w:val="16"/>
+        </w:numPr>
+        <w:spacing w:after="0" w:line="600" w:lineRule="auto"/>
+        <w:rPr>
+          <w:bCs/>
+          <w:sz w:val="20"/>
+          <w:szCs w:val="20"/>
+        </w:rPr>
+      </w:pPr>
+      <w:r>
+        <w:rPr>
+          <w:bCs/>
+          <w:sz w:val="20"/>
+          <w:szCs w:val="20"/>
+        </w:rPr>
+        <w:t>Add centre crystal , 5</w:t>
+      </w:r>
+      <w:r>
+        <w:rPr>
+          <w:bCs/>
+          <w:sz w:val="20"/>
+          <w:szCs w:val="20"/>
+          <w:vertAlign w:val="superscript"/>
+        </w:rPr>
+        <w:t>th</w:t>
+      </w:r>
+      <w:r>
+        <w:rPr>
+          <w:bCs/>
+          <w:sz w:val="20"/>
+          <w:szCs w:val="20"/>
+        </w:rPr>
+        <w:t xml:space="preserve"> crystal = comes from new challenge/puzzle area in lower half of map</w:t>
+      </w:r>
+    </w:p>
+    <w:p>
+      <w:pPr>
+        <w:pStyle w:val="ListParagraph"/>
+        <w:numPr>
+          <w:ilvl w:val="0"/>
+          <w:numId w:val="16"/>
+        </w:numPr>
+        <w:spacing w:after="0" w:line="600" w:lineRule="auto"/>
+        <w:rPr>
+          <w:bCs/>
+          <w:sz w:val="20"/>
+          <w:szCs w:val="20"/>
+        </w:rPr>
+      </w:pPr>
+      <w:r>
+        <w:rPr>
+          <w:bCs/>
+          <w:sz w:val="20"/>
+          <w:szCs w:val="20"/>
+        </w:rPr>
+        <w:t>You require special item to get into cave</w:t>
+      </w:r>
+    </w:p>
+    <w:p>
+      <w:pPr>
+        <w:pStyle w:val="ListParagraph"/>
+        <w:numPr>
+          <w:ilvl w:val="0"/>
+          <w:numId w:val="16"/>
+        </w:numPr>
+        <w:spacing w:after="0" w:line="600" w:lineRule="auto"/>
+        <w:rPr>
+          <w:bCs/>
+          <w:sz w:val="20"/>
+          <w:szCs w:val="20"/>
+        </w:rPr>
+      </w:pPr>
+      <w:r>
+        <w:rPr>
+          <w:bCs/>
+          <w:sz w:val="20"/>
+          <w:szCs w:val="20"/>
+        </w:rPr>
+        <w:t>Need TileState (map + cam) store, as each boss battle and lower map temple/cave will be separate states</w:t>
+      </w:r>
+    </w:p>
+    <w:p>
+      <w:pPr>
+        <w:pStyle w:val="ListParagraph"/>
+        <w:numPr>
+          <w:ilvl w:val="0"/>
+          <w:numId w:val="16"/>
+        </w:numPr>
+        <w:spacing w:after="0" w:line="600" w:lineRule="auto"/>
+        <w:rPr>
+          <w:bCs/>
+          <w:sz w:val="20"/>
+          <w:szCs w:val="20"/>
+        </w:rPr>
+      </w:pPr>
+      <w:r>
+        <w:rPr>
+          <w:bCs/>
+          <w:sz w:val="20"/>
+          <w:szCs w:val="20"/>
+        </w:rPr>
+        <w:t>Have lives</w:t>
+      </w:r>
+      <w:r>
+        <w:rPr>
+          <w:bCs/>
+          <w:sz w:val="20"/>
+          <w:szCs w:val="20"/>
+        </w:rPr>
+        <w:t xml:space="preserve"> and game over state</w:t>
+      </w:r>
+    </w:p>
+    <w:p>
+      <w:pPr>
+        <w:pStyle w:val="ListParagraph"/>
+        <w:numPr>
+          <w:ilvl w:val="0"/>
+          <w:numId w:val="16"/>
+        </w:numPr>
+        <w:spacing w:after="0" w:line="600" w:lineRule="auto"/>
+        <w:rPr>
+          <w:bCs/>
+          <w:sz w:val="20"/>
+          <w:szCs w:val="20"/>
+        </w:rPr>
+      </w:pPr>
+      <w:r>
+        <w:rPr>
+          <w:bCs/>
+          <w:sz w:val="20"/>
+          <w:szCs w:val="20"/>
+        </w:rPr>
+        <w:t>Puzzle area = tile challenge (lava tiles appearing randomly + bubbling), have to avoid)</w:t>
+      </w:r>
+    </w:p>
+    <w:p>
+      <w:pPr>
+        <w:pStyle w:val="ListParagraph"/>
+        <w:numPr>
+          <w:ilvl w:val="0"/>
+          <w:numId w:val="16"/>
+        </w:numPr>
+        <w:spacing w:after="0" w:line="600" w:lineRule="auto"/>
+        <w:rPr>
+          <w:bCs/>
+          <w:sz w:val="20"/>
+          <w:szCs w:val="20"/>
+        </w:rPr>
+      </w:pPr>
+      <w:r>
+        <w:rPr>
+          <w:bCs/>
+          <w:sz w:val="20"/>
+          <w:szCs w:val="20"/>
+        </w:rPr>
+        <w:t>Final challenge = flying through space, need collect cannons before</w:t>
+      </w:r>
+    </w:p>
+    <w:p>
+      <w:pPr>
+        <w:pStyle w:val="ListParagraph"/>
+        <w:numPr>
+          <w:ilvl w:val="0"/>
+          <w:numId w:val="16"/>
+        </w:numPr>
+        <w:spacing w:after="0" w:line="600" w:lineRule="auto"/>
+        <w:rPr>
+          <w:bCs/>
+          <w:sz w:val="20"/>
+          <w:szCs w:val="20"/>
+        </w:rPr>
+      </w:pPr>
+      <w:r>
+        <w:rPr>
+          <w:bCs/>
+          <w:sz w:val="20"/>
+          <w:szCs w:val="20"/>
+        </w:rPr>
+        <w:t>Save progress at crucial parts (filename = player name and time)</w:t>
+      </w:r>
+    </w:p>
+    <w:p>
+      <w:pPr>
+        <w:pStyle w:val="ListParagraph"/>
+        <w:numPr>
+          <w:ilvl w:val="0"/>
+          <w:numId w:val="16"/>
+        </w:numPr>
+        <w:spacing w:after="0" w:line="600" w:lineRule="auto"/>
+        <w:rPr>
+          <w:bCs/>
+          <w:sz w:val="20"/>
+          <w:szCs w:val="20"/>
+        </w:rPr>
+      </w:pPr>
+      <w:r>
+        <w:rPr>
+          <w:bCs/>
+          <w:sz w:val="20"/>
+          <w:szCs w:val="20"/>
+        </w:rPr>
+        <w:t>Load progress</w:t>
+      </w:r>
+    </w:p>
+    <w:p>
+      <w:pPr>
+        <w:spacing w:after="0" w:line="600" w:lineRule="auto"/>
+        <w:rPr>
+          <w:bCs/>
+          <w:i/>
+          <w:iCs/>
+          <w:sz w:val="24"/>
+          <w:szCs w:val="24"/>
+          <w:highlight w:val="cyan"/>
+        </w:rPr>
+      </w:pPr>
+    </w:p>
+    <w:p>
+      <w:pPr>
+        <w:spacing w:after="0" w:line="600" w:lineRule="auto"/>
+        <w:rPr>
+          <w:bCs/>
+          <w:i/>
+          <w:iCs/>
+          <w:sz w:val="24"/>
+          <w:szCs w:val="24"/>
+        </w:rPr>
+      </w:pPr>
+      <w:r>
+        <w:rPr>
+          <w:bCs/>
+          <w:i/>
+          <w:iCs/>
+          <w:sz w:val="24"/>
+          <w:szCs w:val="24"/>
+          <w:highlight w:val="cyan"/>
+        </w:rPr>
+        <w:t>Add sound</w:t>
+      </w:r>
+      <w:r>
+        <w:rPr>
+          <w:bCs/>
+          <w:i/>
+          <w:iCs/>
+          <w:sz w:val="24"/>
+          <w:szCs w:val="24"/>
+          <w:highlight w:val="cyan"/>
+        </w:rPr>
+        <w:t xml:space="preserve"> and particle</w:t>
+      </w:r>
+      <w:r>
+        <w:rPr>
+          <w:bCs/>
+          <w:i/>
+          <w:iCs/>
+          <w:sz w:val="24"/>
+          <w:szCs w:val="24"/>
+          <w:highlight w:val="cyan"/>
+        </w:rPr>
+        <w:t xml:space="preserve"> effects as you go (use fugue)</w:t>
+      </w:r>
+    </w:p>
+    <w:p>
+      <w:pPr>
+        <w:spacing w:after="0" w:line="600" w:lineRule="auto"/>
+        <w:rPr>
+          <w:bCs/>
+          <w:sz w:val="28"/>
+          <w:szCs w:val="28"/>
+        </w:rPr>
+      </w:pPr>
+      <w:r>
+        <w:rPr>
+          <w:bCs/>
+          <w:sz w:val="28"/>
+          <w:szCs w:val="28"/>
+          <w:highlight w:val="yellow"/>
+        </w:rPr>
+        <w:t>A</w:t>
+      </w:r>
+      <w:r>
+        <w:rPr>
+          <w:bCs/>
+          <w:sz w:val="28"/>
+          <w:szCs w:val="28"/>
+          <w:highlight w:val="yellow"/>
+        </w:rPr>
+        <w:t>dd sounds up to before tutorial (ship sounds)</w:t>
+      </w:r>
+    </w:p>
+    <w:p>
+      <w:pPr>
+        <w:spacing w:after="0" w:line="600" w:lineRule="auto"/>
+        <w:rPr>
+          <w:bCs/>
+          <w:sz w:val="28"/>
+          <w:szCs w:val="28"/>
+        </w:rPr>
+      </w:pPr>
+    </w:p>
+    <w:p>
+      <w:pPr>
+        <w:spacing w:after="0" w:line="600" w:lineRule="auto"/>
+        <w:rPr>
+          <w:bCs/>
+          <w:sz w:val="28"/>
+          <w:szCs w:val="28"/>
+        </w:rPr>
+      </w:pPr>
+      <w:r>
+        <w:rPr>
+          <w:bCs/>
+          <w:sz w:val="28"/>
+          <w:szCs w:val="28"/>
+        </w:rPr>
+        <w:t xml:space="preserve">Add white jet behind ship when moving, </w:t>
+      </w:r>
+      <w:r>
+        <w:rPr>
+          <w:bCs/>
+          <w:sz w:val="28"/>
+          <w:szCs w:val="28"/>
+        </w:rPr>
+        <w:t>in</w:t>
+      </w:r>
+      <w:r>
+        <w:rPr>
+          <w:bCs/>
+          <w:sz w:val="28"/>
+          <w:szCs w:val="28"/>
+        </w:rPr>
+        <w:t xml:space="preserve"> play state it gradually stops</w:t>
+      </w:r>
+    </w:p>
+    <w:p>
+      <w:pPr>
+        <w:spacing w:after="0" w:line="600" w:lineRule="auto"/>
+        <w:rPr>
+          <w:bCs/>
+          <w:sz w:val="20"/>
+          <w:szCs w:val="20"/>
+        </w:rPr>
+      </w:pPr>
+    </w:p>
+    <w:p>
+      <w:pPr>
+        <w:spacing w:after="0" w:line="600" w:lineRule="auto"/>
+        <w:rPr>
+          <w:bCs/>
+          <w:sz w:val="20"/>
+          <w:szCs w:val="20"/>
+        </w:rPr>
+      </w:pPr>
+    </w:p>
+    <w:p>
+      <w:pPr>
+        <w:spacing w:after="0" w:line="600" w:lineRule="auto"/>
+        <w:rPr>
+          <w:bCs/>
+        </w:rPr>
+      </w:pPr>
+    </w:p>
+    <w:p>
+      <w:pPr>
+        <w:spacing w:line="600" w:lineRule="auto"/>
+        <w:rPr>
+          <w:i/>
+          <w:iCs/>
+          <w:sz w:val="20"/>
+          <w:szCs w:val="20"/>
+        </w:rPr>
+      </w:pPr>
+      <w:r>
+        <w:rPr>
+          <w:i/>
+          <w:iCs/>
           <w:sz w:val="20"/>
           <w:szCs w:val="20"/>
         </w:rPr>
@@ -301,23 +945,7 @@
           <w:sz w:val="20"/>
           <w:szCs w:val="20"/>
         </w:rPr>
-        <w:t xml:space="preserve">See that materialisation of _ (new item, use existing </w:t>
-      </w:r>
-      <w:proofErr w:type="spellStart"/>
-      <w:r>
-        <w:rPr>
-          <w:sz w:val="20"/>
-          <w:szCs w:val="20"/>
-        </w:rPr>
-        <w:t>tilesets</w:t>
-      </w:r>
-      <w:proofErr w:type="spellEnd"/>
-      <w:r>
-        <w:rPr>
-          <w:sz w:val="20"/>
-          <w:szCs w:val="20"/>
-        </w:rPr>
-        <w:t>) over there? See if you can grab it with: KEYLIST</w:t>
+        <w:t>See that materialisation of _ (new item, use existing tilesets) over there? See if you can grab it with: KEYLIST</w:t>
       </w:r>
     </w:p>
     <w:p>
@@ -350,16 +978,14 @@
         </w:numPr>
         <w:spacing w:after="0" w:line="600" w:lineRule="auto"/>
         <w:rPr>
-          <w:sz w:val="20"/>
-          <w:szCs w:val="20"/>
-        </w:rPr>
-      </w:pPr>
-      <w:r>
-        <w:rPr>
-          <w:sz w:val="20"/>
-          <w:szCs w:val="20"/>
-        </w:rPr>
-        <w:t>&lt;When done&gt; Great. You’re getting the hang of this. I have equipped you a magic haven bag with an analysing module. Open it with (KEYLIST) and click on the item you just found to use it</w:t>
+          <w:bCs/>
+        </w:rPr>
+      </w:pPr>
+      <w:r>
+        <w:rPr>
+          <w:bCs/>
+        </w:rPr>
+        <w:t>Fix item draw = use timers</w:t>
       </w:r>
     </w:p>
     <w:p>
@@ -380,21 +1006,7 @@
           <w:sz w:val="20"/>
           <w:szCs w:val="20"/>
         </w:rPr>
-        <w:t xml:space="preserve">Nagual: </w:t>
-      </w:r>
-      <w:r>
-        <w:rPr>
-          <w:sz w:val="20"/>
-          <w:szCs w:val="20"/>
-        </w:rPr>
-        <w:t xml:space="preserve">Wonderful! Your training is complete. </w:t>
-      </w:r>
-      <w:r>
-        <w:rPr>
-          <w:sz w:val="20"/>
-          <w:szCs w:val="20"/>
-        </w:rPr>
-        <w:t>The masters have advised that a quest for gold to stimulate beneficial growth</w:t>
+        <w:t>&lt;When done&gt; Great. You’re getting the hang of this. I have equipped you a magic haven bag with an analysing module. Open it with (KEYLIST) and click on the item you just found to use it</w:t>
       </w:r>
     </w:p>
     <w:p>
@@ -415,7 +1027,8 @@
           <w:sz w:val="20"/>
           <w:szCs w:val="20"/>
         </w:rPr>
-        <w:t>Nagual: Come back to me when you have completed this objective.</w:t>
+        <w:lastRenderedPageBreak/>
+        <w:t>Nagual: Wonderful! Your training is complete. The masters have advised that a quest for gold to stimulate beneficial growth</w:t>
       </w:r>
     </w:p>
     <w:p>
@@ -436,14 +1049,28 @@
           <w:sz w:val="20"/>
           <w:szCs w:val="20"/>
         </w:rPr>
-        <w:t xml:space="preserve">Nagual: </w:t>
-      </w:r>
-      <w:r>
-        <w:rPr>
-          <w:sz w:val="20"/>
-          <w:szCs w:val="20"/>
-        </w:rPr>
-        <w:t>I will only be able to help you sparingly on your journey now. Make wise decisions</w:t>
+        <w:t>Nagual: Come back to me when you have completed this objective.</w:t>
+      </w:r>
+    </w:p>
+    <w:p>
+      <w:pPr>
+        <w:pStyle w:val="ListParagraph"/>
+        <w:numPr>
+          <w:ilvl w:val="0"/>
+          <w:numId w:val="5"/>
+        </w:numPr>
+        <w:spacing w:after="0" w:line="600" w:lineRule="auto"/>
+        <w:rPr>
+          <w:sz w:val="20"/>
+          <w:szCs w:val="20"/>
+        </w:rPr>
+      </w:pPr>
+      <w:r>
+        <w:rPr>
+          <w:sz w:val="20"/>
+          <w:szCs w:val="20"/>
+        </w:rPr>
+        <w:t>Nagual: I will only be able to help you sparingly on your journey now. Make wise decisions</w:t>
       </w:r>
     </w:p>
     <w:p>
@@ -487,39 +1114,7 @@
           <w:szCs w:val="20"/>
         </w:rPr>
         <w:br/>
-        <w:t xml:space="preserve">ACHEIVEMENTS = ‘Seek and ye shall find’ collect all items, </w:t>
-      </w:r>
-      <w:proofErr w:type="gramStart"/>
-      <w:r>
-        <w:rPr>
-          <w:sz w:val="20"/>
-          <w:szCs w:val="20"/>
-        </w:rPr>
-        <w:t>Get</w:t>
-      </w:r>
-      <w:proofErr w:type="gramEnd"/>
-      <w:r>
-        <w:rPr>
-          <w:sz w:val="20"/>
-          <w:szCs w:val="20"/>
-        </w:rPr>
-        <w:t xml:space="preserve"> </w:t>
-      </w:r>
-      <w:proofErr w:type="spellStart"/>
-      <w:r>
-        <w:rPr>
-          <w:sz w:val="20"/>
-          <w:szCs w:val="20"/>
-        </w:rPr>
-        <w:t>highscore</w:t>
-      </w:r>
-      <w:proofErr w:type="spellEnd"/>
-      <w:r>
-        <w:rPr>
-          <w:sz w:val="20"/>
-          <w:szCs w:val="20"/>
-        </w:rPr>
-        <w:t>, Defeat enemies without losing health, Use consumables</w:t>
+        <w:t>ACHEIVEMENTS = ‘Seek and ye shall find’ collect all items, Get highscore, Defeat enemies without losing health, Use consumables</w:t>
       </w:r>
       <w:r>
         <w:rPr>
@@ -537,22 +1132,6 @@
           <w:szCs w:val="20"/>
         </w:rPr>
       </w:pPr>
-    </w:p>
-    <w:p>
-      <w:pPr>
-        <w:spacing w:after="0" w:line="600" w:lineRule="auto"/>
-        <w:rPr>
-          <w:sz w:val="20"/>
-          <w:szCs w:val="20"/>
-        </w:rPr>
-      </w:pPr>
-      <w:r>
-        <w:rPr>
-          <w:sz w:val="20"/>
-          <w:szCs w:val="20"/>
-        </w:rPr>
-        <w:t>Add tutorial skip option</w:t>
-      </w:r>
     </w:p>
     <w:p>
       <w:pPr>
@@ -750,39 +1329,7 @@
           <w:sz w:val="20"/>
           <w:szCs w:val="20"/>
         </w:rPr>
-        <w:t xml:space="preserve">If it reaches maximum, you become </w:t>
-      </w:r>
-      <w:proofErr w:type="gramStart"/>
-      <w:r>
-        <w:rPr>
-          <w:sz w:val="20"/>
-          <w:szCs w:val="20"/>
-        </w:rPr>
-        <w:t>an</w:t>
-      </w:r>
-      <w:proofErr w:type="gramEnd"/>
-      <w:r>
-        <w:rPr>
-          <w:sz w:val="20"/>
-          <w:szCs w:val="20"/>
-        </w:rPr>
-        <w:t xml:space="preserve"> somewhat transparent </w:t>
-      </w:r>
-      <w:proofErr w:type="spellStart"/>
-      <w:r>
-        <w:rPr>
-          <w:sz w:val="20"/>
-          <w:szCs w:val="20"/>
-        </w:rPr>
-        <w:t>icetile</w:t>
-      </w:r>
-      <w:proofErr w:type="spellEnd"/>
-      <w:r>
-        <w:rPr>
-          <w:sz w:val="20"/>
-          <w:szCs w:val="20"/>
-        </w:rPr>
-        <w:t xml:space="preserve"> with an alien underneath</w:t>
+        <w:t>If it reaches maximum, you become an somewhat transparent icetile with an alien underneath</w:t>
       </w:r>
     </w:p>
     <w:p>
@@ -845,44 +1392,58 @@
           <w:sz w:val="20"/>
           <w:szCs w:val="20"/>
         </w:rPr>
-        <w:t xml:space="preserve">You can only verse dragon as </w:t>
-      </w:r>
-      <w:proofErr w:type="spellStart"/>
-      <w:proofErr w:type="gramStart"/>
-      <w:r>
-        <w:rPr>
-          <w:sz w:val="20"/>
-          <w:szCs w:val="20"/>
-        </w:rPr>
-        <w:t>a</w:t>
-      </w:r>
-      <w:proofErr w:type="spellEnd"/>
-      <w:proofErr w:type="gramEnd"/>
-      <w:r>
-        <w:rPr>
-          <w:sz w:val="20"/>
-          <w:szCs w:val="20"/>
-        </w:rPr>
-        <w:t xml:space="preserve"> ice cube</w:t>
-      </w:r>
-    </w:p>
-    <w:p>
-      <w:pPr>
-        <w:spacing w:line="600" w:lineRule="auto"/>
-        <w:rPr>
-          <w:sz w:val="20"/>
-          <w:szCs w:val="20"/>
-        </w:rPr>
-      </w:pPr>
-    </w:p>
-    <w:p>
-      <w:pPr>
-        <w:spacing w:line="600" w:lineRule="auto"/>
-        <w:rPr>
-          <w:sz w:val="20"/>
-          <w:szCs w:val="20"/>
-        </w:rPr>
-      </w:pPr>
+        <w:t>You can only verse dragon as a ice cube</w:t>
+      </w:r>
+    </w:p>
+    <w:p>
+      <w:pPr>
+        <w:spacing w:line="600" w:lineRule="auto"/>
+        <w:rPr>
+          <w:sz w:val="20"/>
+          <w:szCs w:val="20"/>
+        </w:rPr>
+      </w:pPr>
+    </w:p>
+    <w:p>
+      <w:pPr>
+        <w:spacing w:line="600" w:lineRule="auto"/>
+        <w:rPr>
+          <w:sz w:val="20"/>
+          <w:szCs w:val="20"/>
+        </w:rPr>
+      </w:pPr>
+    </w:p>
+    <w:p>
+      <w:pPr>
+        <w:spacing w:after="0" w:line="600" w:lineRule="auto"/>
+        <w:rPr>
+          <w:sz w:val="20"/>
+          <w:szCs w:val="20"/>
+        </w:rPr>
+      </w:pPr>
+    </w:p>
+    <w:p>
+      <w:pPr>
+        <w:spacing w:after="0" w:line="600" w:lineRule="auto"/>
+        <w:rPr>
+          <w:sz w:val="20"/>
+          <w:szCs w:val="20"/>
+        </w:rPr>
+      </w:pPr>
+      <w:r>
+        <w:rPr>
+          <w:sz w:val="20"/>
+          <w:szCs w:val="20"/>
+        </w:rPr>
+        <w:t>Add tutorial skip option</w:t>
+      </w:r>
+      <w:r>
+        <w:rPr>
+          <w:sz w:val="20"/>
+          <w:szCs w:val="20"/>
+        </w:rPr>
+        <w:t xml:space="preserve"> (only if played before)</w:t>
+      </w:r>
     </w:p>
     <w:p>
       <w:pPr>
@@ -969,23 +1530,7 @@
           <w:sz w:val="20"/>
           <w:szCs w:val="20"/>
         </w:rPr>
-        <w:t xml:space="preserve">Magic gate </w:t>
-      </w:r>
-      <w:proofErr w:type="spellStart"/>
-      <w:r>
-        <w:rPr>
-          <w:sz w:val="20"/>
-          <w:szCs w:val="20"/>
-        </w:rPr>
-        <w:t>etherealizer</w:t>
-      </w:r>
-      <w:proofErr w:type="spellEnd"/>
-      <w:r>
-        <w:rPr>
-          <w:sz w:val="20"/>
-          <w:szCs w:val="20"/>
-        </w:rPr>
-        <w:t xml:space="preserve"> pulse!</w:t>
+        <w:t>Magic gate etherealizer pulse!</w:t>
       </w:r>
     </w:p>
     <w:p>
@@ -1049,17 +1594,8 @@
           <w:sz w:val="20"/>
           <w:szCs w:val="20"/>
         </w:rPr>
-        <w:t xml:space="preserve">Blue particles for </w:t>
-      </w:r>
-      <w:proofErr w:type="spellStart"/>
-      <w:r>
-        <w:rPr>
-          <w:sz w:val="20"/>
-          <w:szCs w:val="20"/>
-        </w:rPr>
-        <w:t>cryocapactiros</w:t>
-      </w:r>
-      <w:proofErr w:type="spellEnd"/>
+        <w:t>Blue particles for cryocapactiros</w:t>
+      </w:r>
     </w:p>
     <w:p>
       <w:pPr>
@@ -1110,19 +1646,8 @@
           <w:sz w:val="20"/>
           <w:szCs w:val="20"/>
         </w:rPr>
-        <w:t xml:space="preserve">See if Java timer can be used in </w:t>
-      </w:r>
-      <w:proofErr w:type="spellStart"/>
-      <w:r>
-        <w:rPr>
-          <w:b/>
-          <w:bCs/>
-          <w:sz w:val="20"/>
-          <w:szCs w:val="20"/>
-        </w:rPr>
-        <w:t>ItemProcessor</w:t>
-      </w:r>
-      <w:proofErr w:type="spellEnd"/>
+        <w:t>See if Java timer can be used in ItemProcessor</w:t>
+      </w:r>
     </w:p>
     <w:p>
       <w:pPr>
@@ -1168,21 +1693,12 @@
           <w:szCs w:val="20"/>
         </w:rPr>
       </w:pPr>
-      <w:proofErr w:type="spellStart"/>
-      <w:r>
-        <w:rPr>
-          <w:sz w:val="20"/>
-          <w:szCs w:val="20"/>
-        </w:rPr>
-        <w:t>Spellbook</w:t>
-      </w:r>
-      <w:proofErr w:type="spellEnd"/>
-      <w:r>
-        <w:rPr>
-          <w:sz w:val="20"/>
-          <w:szCs w:val="20"/>
-        </w:rPr>
-        <w:t xml:space="preserve"> required for magic gate</w:t>
+      <w:r>
+        <w:rPr>
+          <w:sz w:val="20"/>
+          <w:szCs w:val="20"/>
+        </w:rPr>
+        <w:t>Spellbook required for magic gate</w:t>
       </w:r>
       <w:r>
         <w:rPr>
@@ -1224,17 +1740,8 @@
           <w:sz w:val="20"/>
           <w:szCs w:val="20"/>
         </w:rPr>
-        <w:t xml:space="preserve">Second </w:t>
-      </w:r>
-      <w:proofErr w:type="spellStart"/>
-      <w:r>
-        <w:rPr>
-          <w:sz w:val="20"/>
-          <w:szCs w:val="20"/>
-        </w:rPr>
-        <w:t>cryocapactiro</w:t>
-      </w:r>
-      <w:proofErr w:type="spellEnd"/>
+        <w:t>Second cryocapactiro</w:t>
+      </w:r>
     </w:p>
     <w:p>
       <w:pPr>
@@ -1254,30 +1761,7 @@
           <w:sz w:val="20"/>
           <w:szCs w:val="20"/>
         </w:rPr>
-        <w:t xml:space="preserve">Can use on </w:t>
-      </w:r>
-      <w:proofErr w:type="spellStart"/>
-      <w:r>
-        <w:rPr>
-          <w:sz w:val="20"/>
-          <w:szCs w:val="20"/>
-        </w:rPr>
-        <w:t>trevil</w:t>
-      </w:r>
-      <w:proofErr w:type="spellEnd"/>
-      <w:r>
-        <w:rPr>
-          <w:sz w:val="20"/>
-          <w:szCs w:val="20"/>
-        </w:rPr>
-        <w:t xml:space="preserve"> or</w:t>
-      </w:r>
-      <w:r>
-        <w:rPr>
-          <w:sz w:val="20"/>
-          <w:szCs w:val="20"/>
-        </w:rPr>
-        <w:t xml:space="preserve"> dragon?</w:t>
+        <w:t>Can use on trevil or dragon?</w:t>
       </w:r>
     </w:p>
     <w:p>
@@ -1298,39 +1782,7 @@
           <w:sz w:val="20"/>
           <w:szCs w:val="20"/>
         </w:rPr>
-        <w:t>Needs “</w:t>
-      </w:r>
-      <w:proofErr w:type="spellStart"/>
-      <w:r>
-        <w:rPr>
-          <w:sz w:val="20"/>
-          <w:szCs w:val="20"/>
-        </w:rPr>
-        <w:t>gyrofocuser</w:t>
-      </w:r>
-      <w:proofErr w:type="spellEnd"/>
-      <w:r>
-        <w:rPr>
-          <w:sz w:val="20"/>
-          <w:szCs w:val="20"/>
-        </w:rPr>
-        <w:t xml:space="preserve">” to keep around body and help against </w:t>
-      </w:r>
-      <w:proofErr w:type="spellStart"/>
-      <w:r>
-        <w:rPr>
-          <w:sz w:val="20"/>
-          <w:szCs w:val="20"/>
-        </w:rPr>
-        <w:t>Viridash</w:t>
-      </w:r>
-      <w:proofErr w:type="spellEnd"/>
-      <w:r>
-        <w:rPr>
-          <w:sz w:val="20"/>
-          <w:szCs w:val="20"/>
-        </w:rPr>
-        <w:t>?</w:t>
+        <w:t>Needs “gyrofocuser” to keep around body and help against Viridash?</w:t>
       </w:r>
     </w:p>
     <w:p>
@@ -1346,21 +1798,12 @@
           <w:szCs w:val="20"/>
         </w:rPr>
       </w:pPr>
-      <w:proofErr w:type="spellStart"/>
-      <w:r>
-        <w:rPr>
-          <w:sz w:val="20"/>
-          <w:szCs w:val="20"/>
-        </w:rPr>
-        <w:t>Tradeoff</w:t>
-      </w:r>
-      <w:proofErr w:type="spellEnd"/>
-      <w:r>
-        <w:rPr>
-          <w:sz w:val="20"/>
-          <w:szCs w:val="20"/>
-        </w:rPr>
-        <w:t xml:space="preserve"> for stimulant = damages health and you have to go back to healing pool</w:t>
+      <w:r>
+        <w:rPr>
+          <w:sz w:val="20"/>
+          <w:szCs w:val="20"/>
+        </w:rPr>
+        <w:t>Tradeoff for stimulant = damages health and you have to go back to healing pool</w:t>
       </w:r>
     </w:p>
     <w:p>
@@ -1381,6 +1824,7 @@
           <w:sz w:val="20"/>
           <w:szCs w:val="20"/>
         </w:rPr>
+        <w:lastRenderedPageBreak/>
         <w:t>Wilted big flower =Poisonous</w:t>
       </w:r>
     </w:p>
@@ -1397,7 +1841,6 @@
           <w:szCs w:val="20"/>
         </w:rPr>
       </w:pPr>
-      <w:proofErr w:type="spellStart"/>
       <w:r>
         <w:rPr>
           <w:sz w:val="20"/>
@@ -1405,7 +1848,6 @@
         </w:rPr>
         <w:t>GasMask</w:t>
       </w:r>
-      <w:proofErr w:type="spellEnd"/>
     </w:p>
     <w:p>
       <w:pPr>
@@ -1446,30 +1888,7 @@
           <w:sz w:val="20"/>
           <w:szCs w:val="20"/>
         </w:rPr>
-        <w:t>Armor</w:t>
-      </w:r>
-      <w:r>
-        <w:rPr>
-          <w:sz w:val="20"/>
-          <w:szCs w:val="20"/>
-        </w:rPr>
-        <w:t xml:space="preserve">, </w:t>
-      </w:r>
-      <w:proofErr w:type="gramStart"/>
-      <w:r>
-        <w:rPr>
-          <w:sz w:val="20"/>
-          <w:szCs w:val="20"/>
-        </w:rPr>
-        <w:t>Helps</w:t>
-      </w:r>
-      <w:proofErr w:type="gramEnd"/>
-      <w:r>
-        <w:rPr>
-          <w:sz w:val="20"/>
-          <w:szCs w:val="20"/>
-        </w:rPr>
-        <w:t xml:space="preserve"> you fight all</w:t>
+        <w:t>Armor, Helps you fight all</w:t>
       </w:r>
     </w:p>
     <w:p>
@@ -1490,44 +1909,7 @@
           <w:sz w:val="20"/>
           <w:szCs w:val="20"/>
         </w:rPr>
-        <w:t>Big Flower</w:t>
-      </w:r>
-      <w:r>
-        <w:rPr>
-          <w:sz w:val="20"/>
-          <w:szCs w:val="20"/>
-        </w:rPr>
-        <w:t xml:space="preserve">, </w:t>
-      </w:r>
-      <w:proofErr w:type="gramStart"/>
-      <w:r>
-        <w:rPr>
-          <w:sz w:val="20"/>
-          <w:szCs w:val="20"/>
-        </w:rPr>
-        <w:t>Increases</w:t>
-      </w:r>
-      <w:proofErr w:type="gramEnd"/>
-      <w:r>
-        <w:rPr>
-          <w:sz w:val="20"/>
-          <w:szCs w:val="20"/>
-        </w:rPr>
-        <w:t xml:space="preserve"> health for minigames</w:t>
-      </w:r>
-      <w:r>
-        <w:rPr>
-          <w:sz w:val="20"/>
-          <w:szCs w:val="20"/>
-        </w:rPr>
-        <w:t xml:space="preserve">, </w:t>
-      </w:r>
-      <w:r>
-        <w:rPr>
-          <w:sz w:val="20"/>
-          <w:szCs w:val="20"/>
-        </w:rPr>
-        <w:t>Infused with vitality-increasing molecules</w:t>
+        <w:t>Big Flower, Increases health for minigames, Infused with vitality-increasing molecules</w:t>
       </w:r>
     </w:p>
     <w:p>
@@ -1627,23 +2009,7 @@
           <w:sz w:val="20"/>
           <w:szCs w:val="20"/>
         </w:rPr>
-        <w:t xml:space="preserve">Draw as flicking </w:t>
-      </w:r>
-      <w:proofErr w:type="spellStart"/>
-      <w:r>
-        <w:rPr>
-          <w:sz w:val="20"/>
-          <w:szCs w:val="20"/>
-        </w:rPr>
-        <w:t>silhoute</w:t>
-      </w:r>
-      <w:proofErr w:type="spellEnd"/>
-      <w:r>
-        <w:rPr>
-          <w:sz w:val="20"/>
-          <w:szCs w:val="20"/>
-        </w:rPr>
-        <w:t xml:space="preserve"> (/black or white)</w:t>
+        <w:t>Draw as flicking silhoute (/black or white)</w:t>
       </w:r>
     </w:p>
     <w:p>
@@ -1679,7 +2045,6 @@
           <w:szCs w:val="20"/>
         </w:rPr>
       </w:pPr>
-      <w:proofErr w:type="spellStart"/>
       <w:r>
         <w:rPr>
           <w:sz w:val="20"/>
@@ -1687,7 +2052,6 @@
         </w:rPr>
         <w:t>Trevil</w:t>
       </w:r>
-      <w:proofErr w:type="spellEnd"/>
     </w:p>
     <w:p>
       <w:pPr>
@@ -1707,23 +2071,7 @@
           <w:sz w:val="20"/>
           <w:szCs w:val="20"/>
         </w:rPr>
-        <w:t xml:space="preserve">Health bar for </w:t>
-      </w:r>
-      <w:proofErr w:type="spellStart"/>
-      <w:r>
-        <w:rPr>
-          <w:sz w:val="20"/>
-          <w:szCs w:val="20"/>
-        </w:rPr>
-        <w:t>trevil</w:t>
-      </w:r>
-      <w:proofErr w:type="spellEnd"/>
-      <w:r>
-        <w:rPr>
-          <w:sz w:val="20"/>
-          <w:szCs w:val="20"/>
-        </w:rPr>
-        <w:t xml:space="preserve"> but not his minions</w:t>
+        <w:t>Health bar for trevil but not his minions</w:t>
       </w:r>
     </w:p>
     <w:p>
@@ -1739,21 +2087,12 @@
           <w:szCs w:val="20"/>
         </w:rPr>
       </w:pPr>
-      <w:proofErr w:type="spellStart"/>
-      <w:r>
-        <w:rPr>
-          <w:sz w:val="20"/>
-          <w:szCs w:val="20"/>
-        </w:rPr>
-        <w:t>Trevil</w:t>
-      </w:r>
-      <w:proofErr w:type="spellEnd"/>
-      <w:r>
-        <w:rPr>
-          <w:sz w:val="20"/>
-          <w:szCs w:val="20"/>
-        </w:rPr>
-        <w:t xml:space="preserve"> draws health from healthy trees (beside him)</w:t>
+      <w:r>
+        <w:rPr>
+          <w:sz w:val="20"/>
+          <w:szCs w:val="20"/>
+        </w:rPr>
+        <w:t>Trevil draws health from healthy trees (beside him)</w:t>
       </w:r>
     </w:p>
     <w:p>
@@ -1769,21 +2108,12 @@
           <w:szCs w:val="20"/>
         </w:rPr>
       </w:pPr>
-      <w:proofErr w:type="spellStart"/>
-      <w:r>
-        <w:rPr>
-          <w:sz w:val="20"/>
-          <w:szCs w:val="20"/>
-        </w:rPr>
-        <w:t>Miniosn</w:t>
-      </w:r>
-      <w:proofErr w:type="spellEnd"/>
-      <w:r>
-        <w:rPr>
-          <w:sz w:val="20"/>
-          <w:szCs w:val="20"/>
-        </w:rPr>
-        <w:t xml:space="preserve"> come in rows</w:t>
+      <w:r>
+        <w:rPr>
+          <w:sz w:val="20"/>
+          <w:szCs w:val="20"/>
+        </w:rPr>
+        <w:t>Miniosn come in rows</w:t>
       </w:r>
     </w:p>
     <w:p>
@@ -1825,123 +2155,74 @@
           <w:sz w:val="20"/>
           <w:szCs w:val="20"/>
         </w:rPr>
-        <w:t xml:space="preserve">Special push back for </w:t>
-      </w:r>
-      <w:proofErr w:type="spellStart"/>
-      <w:r>
-        <w:rPr>
-          <w:sz w:val="20"/>
-          <w:szCs w:val="20"/>
-        </w:rPr>
-        <w:t>Trevil</w:t>
-      </w:r>
-      <w:proofErr w:type="spellEnd"/>
-      <w:r>
-        <w:rPr>
-          <w:sz w:val="20"/>
-          <w:szCs w:val="20"/>
-        </w:rPr>
-        <w:t xml:space="preserve"> = tiles change, when all different, no more left</w:t>
-      </w:r>
-    </w:p>
-    <w:p>
-      <w:pPr>
-        <w:spacing w:line="600" w:lineRule="auto"/>
-        <w:rPr>
-          <w:sz w:val="20"/>
-          <w:szCs w:val="20"/>
-        </w:rPr>
-      </w:pPr>
-    </w:p>
-    <w:p>
-      <w:pPr>
-        <w:spacing w:line="600" w:lineRule="auto"/>
-        <w:rPr>
-          <w:sz w:val="20"/>
-          <w:szCs w:val="20"/>
-        </w:rPr>
-      </w:pPr>
-    </w:p>
-    <w:p>
-      <w:pPr>
-        <w:spacing w:line="600" w:lineRule="auto"/>
-        <w:rPr>
-          <w:sz w:val="20"/>
-          <w:szCs w:val="20"/>
-        </w:rPr>
-      </w:pPr>
-      <w:r>
-        <w:rPr>
-          <w:sz w:val="20"/>
-          <w:szCs w:val="20"/>
-        </w:rPr>
-        <w:t xml:space="preserve">Player has internal health, when drops to </w:t>
-      </w:r>
-      <w:proofErr w:type="gramStart"/>
-      <w:r>
-        <w:rPr>
-          <w:sz w:val="20"/>
-          <w:szCs w:val="20"/>
-        </w:rPr>
-        <w:t>zero ,</w:t>
-      </w:r>
-      <w:proofErr w:type="gramEnd"/>
-      <w:r>
-        <w:rPr>
-          <w:sz w:val="20"/>
-          <w:szCs w:val="20"/>
-        </w:rPr>
-        <w:t xml:space="preserve"> becomes injured .. must heal itself before doing a challenge = slower movement </w:t>
-      </w:r>
-      <w:proofErr w:type="gramStart"/>
-      <w:r>
-        <w:rPr>
-          <w:sz w:val="20"/>
-          <w:szCs w:val="20"/>
-        </w:rPr>
-        <w:t>speed ,</w:t>
-      </w:r>
-      <w:proofErr w:type="gramEnd"/>
-      <w:r>
-        <w:rPr>
-          <w:sz w:val="20"/>
-          <w:szCs w:val="20"/>
-        </w:rPr>
-        <w:t xml:space="preserve"> crawls on ground</w:t>
-      </w:r>
-    </w:p>
-    <w:p>
-      <w:pPr>
-        <w:spacing w:line="600" w:lineRule="auto"/>
-        <w:rPr>
-          <w:sz w:val="20"/>
-          <w:szCs w:val="20"/>
-        </w:rPr>
-      </w:pPr>
-    </w:p>
-    <w:p>
-      <w:pPr>
-        <w:spacing w:line="600" w:lineRule="auto"/>
-        <w:rPr>
-          <w:sz w:val="20"/>
-          <w:szCs w:val="20"/>
-        </w:rPr>
-      </w:pPr>
-    </w:p>
-    <w:p>
-      <w:pPr>
-        <w:spacing w:line="600" w:lineRule="auto"/>
-        <w:rPr>
-          <w:sz w:val="20"/>
-          <w:szCs w:val="20"/>
-        </w:rPr>
-      </w:pPr>
-      <w:r>
-        <w:rPr>
-          <w:sz w:val="20"/>
-          <w:szCs w:val="20"/>
-        </w:rPr>
-        <w:lastRenderedPageBreak/>
+        <w:t>Special push back for Trevil = tiles change, when all different, no more left</w:t>
+      </w:r>
+    </w:p>
+    <w:p>
+      <w:pPr>
+        <w:spacing w:line="600" w:lineRule="auto"/>
+        <w:rPr>
+          <w:sz w:val="20"/>
+          <w:szCs w:val="20"/>
+        </w:rPr>
+      </w:pPr>
+    </w:p>
+    <w:p>
+      <w:pPr>
+        <w:spacing w:line="600" w:lineRule="auto"/>
+        <w:rPr>
+          <w:sz w:val="20"/>
+          <w:szCs w:val="20"/>
+        </w:rPr>
+      </w:pPr>
+    </w:p>
+    <w:p>
+      <w:pPr>
+        <w:spacing w:line="600" w:lineRule="auto"/>
+        <w:rPr>
+          <w:sz w:val="20"/>
+          <w:szCs w:val="20"/>
+        </w:rPr>
+      </w:pPr>
+      <w:r>
+        <w:rPr>
+          <w:sz w:val="20"/>
+          <w:szCs w:val="20"/>
+        </w:rPr>
+        <w:t>Player has internal health, when drops to zero , becomes injured .. must heal itself before doing a challenge = slower movement speed , crawls on ground</w:t>
+      </w:r>
+    </w:p>
+    <w:p>
+      <w:pPr>
+        <w:spacing w:line="600" w:lineRule="auto"/>
+        <w:rPr>
+          <w:sz w:val="20"/>
+          <w:szCs w:val="20"/>
+        </w:rPr>
+      </w:pPr>
+    </w:p>
+    <w:p>
+      <w:pPr>
+        <w:spacing w:line="600" w:lineRule="auto"/>
+        <w:rPr>
+          <w:sz w:val="20"/>
+          <w:szCs w:val="20"/>
+        </w:rPr>
+      </w:pPr>
+    </w:p>
+    <w:p>
+      <w:pPr>
+        <w:spacing w:line="600" w:lineRule="auto"/>
+        <w:rPr>
+          <w:sz w:val="20"/>
+          <w:szCs w:val="20"/>
+        </w:rPr>
+      </w:pPr>
+      <w:r>
+        <w:rPr>
+          <w:sz w:val="20"/>
+          <w:szCs w:val="20"/>
+        </w:rPr>
         <w:t>Minion class?</w:t>
       </w:r>
     </w:p>
@@ -2033,54 +2314,8 @@
           <w:szCs w:val="20"/>
           <w:lang w:val="fr-FR"/>
         </w:rPr>
-        <w:t xml:space="preserve">Start = popup = </w:t>
-      </w:r>
-      <w:proofErr w:type="spellStart"/>
-      <w:r>
-        <w:rPr>
-          <w:sz w:val="20"/>
-          <w:szCs w:val="20"/>
-          <w:lang w:val="fr-FR"/>
-        </w:rPr>
-        <w:t>Xaidu</w:t>
-      </w:r>
-      <w:proofErr w:type="spellEnd"/>
-      <w:r>
-        <w:rPr>
-          <w:sz w:val="20"/>
-          <w:szCs w:val="20"/>
-          <w:lang w:val="fr-FR"/>
-        </w:rPr>
-        <w:t xml:space="preserve"> </w:t>
-      </w:r>
-      <w:proofErr w:type="spellStart"/>
-      <w:r>
-        <w:rPr>
-          <w:sz w:val="20"/>
-          <w:szCs w:val="20"/>
-          <w:lang w:val="fr-FR"/>
-        </w:rPr>
-        <w:t>preps</w:t>
-      </w:r>
-      <w:proofErr w:type="spellEnd"/>
-      <w:r>
-        <w:rPr>
-          <w:sz w:val="20"/>
-          <w:szCs w:val="20"/>
-          <w:lang w:val="fr-FR"/>
-        </w:rPr>
-        <w:t xml:space="preserve"> </w:t>
-      </w:r>
-      <w:proofErr w:type="spellStart"/>
-      <w:r>
-        <w:rPr>
-          <w:sz w:val="20"/>
-          <w:szCs w:val="20"/>
-          <w:lang w:val="fr-FR"/>
-        </w:rPr>
-        <w:t>you</w:t>
-      </w:r>
-      <w:proofErr w:type="spellEnd"/>
+        <w:t>Start = popup = Xaidu preps you</w:t>
+      </w:r>
     </w:p>
     <w:p>
       <w:pPr>
@@ -2121,17 +2356,8 @@
           <w:sz w:val="20"/>
           <w:szCs w:val="20"/>
         </w:rPr>
-        <w:t xml:space="preserve">Reading his/her mind, his/her name </w:t>
-      </w:r>
-      <w:proofErr w:type="gramStart"/>
-      <w:r>
-        <w:rPr>
-          <w:sz w:val="20"/>
-          <w:szCs w:val="20"/>
-        </w:rPr>
-        <w:t>is  _</w:t>
-      </w:r>
-      <w:proofErr w:type="gramEnd"/>
+        <w:t>Reading his/her mind, his/her name is  _</w:t>
+      </w:r>
     </w:p>
     <w:p>
       <w:pPr>
@@ -2151,64 +2377,7 @@
           <w:sz w:val="20"/>
           <w:szCs w:val="20"/>
         </w:rPr>
-        <w:t>Beware of &lt;special attack</w:t>
-      </w:r>
-      <w:proofErr w:type="gramStart"/>
-      <w:r>
-        <w:rPr>
-          <w:sz w:val="20"/>
-          <w:szCs w:val="20"/>
-        </w:rPr>
-        <w:t>&gt;  (</w:t>
-      </w:r>
-      <w:proofErr w:type="spellStart"/>
-      <w:proofErr w:type="gramEnd"/>
-      <w:r>
-        <w:rPr>
-          <w:sz w:val="20"/>
-          <w:szCs w:val="20"/>
-        </w:rPr>
-        <w:t>eg.</w:t>
-      </w:r>
-      <w:proofErr w:type="spellEnd"/>
-      <w:r>
-        <w:rPr>
-          <w:sz w:val="20"/>
-          <w:szCs w:val="20"/>
-        </w:rPr>
-        <w:t xml:space="preserve"> </w:t>
-      </w:r>
-      <w:proofErr w:type="spellStart"/>
-      <w:r>
-        <w:rPr>
-          <w:sz w:val="20"/>
-          <w:szCs w:val="20"/>
-        </w:rPr>
-        <w:t>Mycovolence</w:t>
-      </w:r>
-      <w:proofErr w:type="spellEnd"/>
-      <w:r>
-        <w:rPr>
-          <w:sz w:val="20"/>
-          <w:szCs w:val="20"/>
-        </w:rPr>
-        <w:t xml:space="preserve"> spores spray, </w:t>
-      </w:r>
-      <w:proofErr w:type="spellStart"/>
-      <w:r>
-        <w:rPr>
-          <w:sz w:val="20"/>
-          <w:szCs w:val="20"/>
-        </w:rPr>
-        <w:t>Viridash</w:t>
-      </w:r>
-      <w:proofErr w:type="spellEnd"/>
-      <w:r>
-        <w:rPr>
-          <w:sz w:val="20"/>
-          <w:szCs w:val="20"/>
-        </w:rPr>
-        <w:t xml:space="preserve"> heat, Tree root)</w:t>
+        <w:t>Beware of &lt;special attack&gt;  (eg. Mycovolence spores spray, Viridash heat, Tree root)</w:t>
       </w:r>
     </w:p>
     <w:p>
@@ -2250,32 +2419,7 @@
           <w:sz w:val="20"/>
           <w:szCs w:val="20"/>
         </w:rPr>
-        <w:t>From the &lt;</w:t>
-      </w:r>
-      <w:proofErr w:type="spellStart"/>
-      <w:r>
-        <w:rPr>
-          <w:sz w:val="20"/>
-          <w:szCs w:val="20"/>
-        </w:rPr>
-        <w:t>itemlist</w:t>
-      </w:r>
-      <w:proofErr w:type="spellEnd"/>
-      <w:proofErr w:type="gramStart"/>
-      <w:r>
-        <w:rPr>
-          <w:sz w:val="20"/>
-          <w:szCs w:val="20"/>
-        </w:rPr>
-        <w:t>&gt; ,</w:t>
-      </w:r>
-      <w:proofErr w:type="gramEnd"/>
-      <w:r>
-        <w:rPr>
-          <w:sz w:val="20"/>
-          <w:szCs w:val="20"/>
-        </w:rPr>
-        <w:t xml:space="preserve"> your health is increased by X% of original (100)</w:t>
+        <w:t>From the &lt;itemlist&gt; , your health is increased by X% of original (100)</w:t>
       </w:r>
     </w:p>
     <w:p>
@@ -2422,6 +2566,7 @@
           <w:sz w:val="20"/>
           <w:szCs w:val="20"/>
         </w:rPr>
+        <w:lastRenderedPageBreak/>
         <w:t>Has health too</w:t>
       </w:r>
     </w:p>
@@ -2438,7 +2583,6 @@
           <w:szCs w:val="20"/>
         </w:rPr>
       </w:pPr>
-      <w:proofErr w:type="spellStart"/>
       <w:r>
         <w:rPr>
           <w:sz w:val="20"/>
@@ -2446,7 +2590,6 @@
         </w:rPr>
         <w:t>Trevil</w:t>
       </w:r>
-      <w:proofErr w:type="spellEnd"/>
     </w:p>
     <w:p>
       <w:pPr>
@@ -2571,23 +2714,7 @@
           <w:sz w:val="20"/>
           <w:szCs w:val="20"/>
         </w:rPr>
-        <w:t>Special = Root can push you back (</w:t>
-      </w:r>
-      <w:proofErr w:type="spellStart"/>
-      <w:r>
-        <w:rPr>
-          <w:sz w:val="20"/>
-          <w:szCs w:val="20"/>
-        </w:rPr>
-        <w:t>represtned</w:t>
-      </w:r>
-      <w:proofErr w:type="spellEnd"/>
-      <w:r>
-        <w:rPr>
-          <w:sz w:val="20"/>
-          <w:szCs w:val="20"/>
-        </w:rPr>
-        <w:t xml:space="preserve"> as dirt tiles pushing you)</w:t>
+        <w:t>Special = Root can push you back (represtned as dirt tiles pushing you)</w:t>
       </w:r>
     </w:p>
     <w:p>
@@ -2603,7 +2730,6 @@
           <w:szCs w:val="20"/>
         </w:rPr>
       </w:pPr>
-      <w:proofErr w:type="spellStart"/>
       <w:r>
         <w:rPr>
           <w:sz w:val="20"/>
@@ -2611,7 +2737,6 @@
         </w:rPr>
         <w:t>Mycovolence</w:t>
       </w:r>
-      <w:proofErr w:type="spellEnd"/>
     </w:p>
     <w:p>
       <w:pPr>
@@ -2631,39 +2756,7 @@
           <w:sz w:val="20"/>
           <w:szCs w:val="20"/>
         </w:rPr>
-        <w:t xml:space="preserve">Gross bugs and worms </w:t>
-      </w:r>
-      <w:proofErr w:type="gramStart"/>
-      <w:r>
-        <w:rPr>
-          <w:sz w:val="20"/>
-          <w:szCs w:val="20"/>
-        </w:rPr>
-        <w:t>comes</w:t>
-      </w:r>
-      <w:proofErr w:type="gramEnd"/>
-      <w:r>
-        <w:rPr>
-          <w:sz w:val="20"/>
-          <w:szCs w:val="20"/>
-        </w:rPr>
-        <w:t xml:space="preserve"> from top </w:t>
-      </w:r>
-      <w:proofErr w:type="spellStart"/>
-      <w:r>
-        <w:rPr>
-          <w:sz w:val="20"/>
-          <w:szCs w:val="20"/>
-        </w:rPr>
-        <w:t>center</w:t>
-      </w:r>
-      <w:proofErr w:type="spellEnd"/>
-      <w:r>
-        <w:rPr>
-          <w:sz w:val="20"/>
-          <w:szCs w:val="20"/>
-        </w:rPr>
-        <w:t xml:space="preserve"> (leftover resources) (particle emitter??)</w:t>
+        <w:t>Gross bugs and worms comes from top center (leftover resources) (particle emitter??)</w:t>
       </w:r>
     </w:p>
     <w:p>
@@ -2742,7 +2835,6 @@
           <w:szCs w:val="20"/>
         </w:rPr>
       </w:pPr>
-      <w:proofErr w:type="spellStart"/>
       <w:r>
         <w:rPr>
           <w:sz w:val="20"/>
@@ -2750,7 +2842,6 @@
         </w:rPr>
         <w:t>Viridash</w:t>
       </w:r>
-      <w:proofErr w:type="spellEnd"/>
     </w:p>
     <w:p>
       <w:pPr>
@@ -2812,23 +2903,7 @@
           <w:sz w:val="20"/>
           <w:szCs w:val="20"/>
         </w:rPr>
-        <w:t xml:space="preserve">Special Attack = heat very close to it makes you </w:t>
-      </w:r>
-      <w:proofErr w:type="spellStart"/>
-      <w:r>
-        <w:rPr>
-          <w:sz w:val="20"/>
-          <w:szCs w:val="20"/>
-        </w:rPr>
-        <w:t>loose</w:t>
-      </w:r>
-      <w:proofErr w:type="spellEnd"/>
-      <w:r>
-        <w:rPr>
-          <w:sz w:val="20"/>
-          <w:szCs w:val="20"/>
-        </w:rPr>
-        <w:t xml:space="preserve"> health</w:t>
+        <w:t>Special Attack = heat very close to it makes you loose health</w:t>
       </w:r>
     </w:p>
     <w:p>
@@ -2912,17 +2987,8 @@
           <w:sz w:val="20"/>
           <w:szCs w:val="20"/>
         </w:rPr>
-        <w:t xml:space="preserve">Gunpowder barrels in </w:t>
-      </w:r>
-      <w:proofErr w:type="spellStart"/>
-      <w:r>
-        <w:rPr>
-          <w:sz w:val="20"/>
-          <w:szCs w:val="20"/>
-        </w:rPr>
-        <w:t>croner</w:t>
-      </w:r>
-      <w:proofErr w:type="spellEnd"/>
+        <w:t>Gunpowder barrels in croner</w:t>
+      </w:r>
     </w:p>
     <w:p>
       <w:pPr>
@@ -3005,39 +3071,7 @@
           <w:sz w:val="20"/>
           <w:szCs w:val="20"/>
         </w:rPr>
-        <w:t>“</w:t>
-      </w:r>
-      <w:proofErr w:type="spellStart"/>
-      <w:r>
-        <w:rPr>
-          <w:sz w:val="20"/>
-          <w:szCs w:val="20"/>
-        </w:rPr>
-        <w:t>Xaidu</w:t>
-      </w:r>
-      <w:proofErr w:type="spellEnd"/>
-      <w:r>
-        <w:rPr>
-          <w:sz w:val="20"/>
-          <w:szCs w:val="20"/>
-        </w:rPr>
-        <w:t xml:space="preserve">: Well done! You’ve defeated _. We’re getting closer to </w:t>
-      </w:r>
-      <w:proofErr w:type="gramStart"/>
-      <w:r>
-        <w:rPr>
-          <w:sz w:val="20"/>
-          <w:szCs w:val="20"/>
-        </w:rPr>
-        <w:t>home!,</w:t>
-      </w:r>
-      <w:proofErr w:type="gramEnd"/>
-      <w:r>
-        <w:rPr>
-          <w:sz w:val="20"/>
-          <w:szCs w:val="20"/>
-        </w:rPr>
-        <w:t xml:space="preserve"> just keep pressing on”</w:t>
+        <w:t>“Xaidu: Well done! You’ve defeated _. We’re getting closer to home!, just keep pressing on”</w:t>
       </w:r>
     </w:p>
     <w:p>
@@ -3082,24 +3116,7 @@
           <w:sz w:val="20"/>
           <w:szCs w:val="20"/>
         </w:rPr>
-        <w:lastRenderedPageBreak/>
-        <w:t xml:space="preserve">Prevent ship from </w:t>
-      </w:r>
-      <w:proofErr w:type="gramStart"/>
-      <w:r>
-        <w:rPr>
-          <w:sz w:val="20"/>
-          <w:szCs w:val="20"/>
-        </w:rPr>
-        <w:t>disappearing!,</w:t>
-      </w:r>
-      <w:proofErr w:type="gramEnd"/>
-      <w:r>
-        <w:rPr>
-          <w:sz w:val="20"/>
-          <w:szCs w:val="20"/>
-        </w:rPr>
-        <w:t xml:space="preserve"> only items should go</w:t>
+        <w:t>Prevent ship from disappearing!, only items should go</w:t>
       </w:r>
     </w:p>
     <w:p>
@@ -3197,7 +3214,6 @@
         </w:rPr>
         <w:t xml:space="preserve">Just name converted to </w:t>
       </w:r>
-      <w:proofErr w:type="gramStart"/>
       <w:r>
         <w:rPr>
           <w:sz w:val="20"/>
@@ -3210,15 +3226,7 @@
           <w:sz w:val="20"/>
           <w:szCs w:val="20"/>
         </w:rPr>
-        <w:t>ascii</w:t>
-      </w:r>
-      <w:proofErr w:type="gramEnd"/>
-      <w:r>
-        <w:rPr>
-          <w:sz w:val="20"/>
-          <w:szCs w:val="20"/>
-        </w:rPr>
-        <w:t xml:space="preserve"> </w:t>
+        <w:t xml:space="preserve">ascii </w:t>
       </w:r>
       <w:r>
         <w:rPr>
@@ -3311,21 +3319,12 @@
           <w:szCs w:val="20"/>
         </w:rPr>
       </w:pPr>
-      <w:proofErr w:type="spellStart"/>
-      <w:r>
-        <w:rPr>
-          <w:sz w:val="20"/>
-          <w:szCs w:val="20"/>
-        </w:rPr>
-        <w:t>MainMenu</w:t>
-      </w:r>
-      <w:proofErr w:type="spellEnd"/>
-      <w:r>
-        <w:rPr>
-          <w:sz w:val="20"/>
-          <w:szCs w:val="20"/>
-        </w:rPr>
-        <w:t xml:space="preserve"> play button should be Continue if </w:t>
+      <w:r>
+        <w:rPr>
+          <w:sz w:val="20"/>
+          <w:szCs w:val="20"/>
+        </w:rPr>
+        <w:t xml:space="preserve">MainMenu play button should be Continue if </w:t>
       </w:r>
       <w:r>
         <w:rPr>
@@ -3427,247 +3426,243 @@
           <w:sz w:val="24"/>
           <w:szCs w:val="24"/>
         </w:rPr>
-        <w:t>AFTER GETTING GOLD = SPACE BATTLE (SIMILAR TO RIFT STATE</w:t>
-      </w:r>
-      <w:proofErr w:type="gramStart"/>
+        <w:t xml:space="preserve">AFTER GETTING GOLD = SPACE BATTLE (SIMILAR TO RIFT STATE) </w:t>
+      </w:r>
       <w:r>
         <w:rPr>
           <w:sz w:val="24"/>
           <w:szCs w:val="24"/>
         </w:rPr>
-        <w:t xml:space="preserve">) </w:t>
-      </w:r>
-      <w:r>
-        <w:rPr>
+        <w:t xml:space="preserve">, Background is stars moving backward, The difficult process of death, Dodging symbols like knives, guns, big bullets, angry tiger faces,  glutton, sins, </w:t>
+      </w:r>
+    </w:p>
+    <w:p>
+      <w:pPr>
+        <w:pStyle w:val="ListParagraph"/>
+        <w:spacing w:line="600" w:lineRule="auto"/>
+        <w:rPr>
+          <w:sz w:val="20"/>
+          <w:szCs w:val="20"/>
+        </w:rPr>
+      </w:pPr>
+    </w:p>
+    <w:p>
+      <w:pPr>
+        <w:spacing w:line="600" w:lineRule="auto"/>
+        <w:rPr>
+          <w:sz w:val="20"/>
+          <w:szCs w:val="20"/>
+        </w:rPr>
+      </w:pPr>
+      <w:r>
+        <w:rPr>
+          <w:sz w:val="20"/>
+          <w:szCs w:val="20"/>
+        </w:rPr>
+        <w:lastRenderedPageBreak/>
+        <w:t>TOP RIGHT = DECREASING SCORE, HEALTH, ITEMS COLLECTED</w:t>
+      </w:r>
+    </w:p>
+    <w:p>
+      <w:pPr>
+        <w:spacing w:line="600" w:lineRule="auto"/>
+        <w:rPr>
+          <w:b/>
+          <w:bCs/>
+          <w:sz w:val="20"/>
+          <w:szCs w:val="20"/>
+        </w:rPr>
+      </w:pPr>
+      <w:r>
+        <w:rPr>
+          <w:b/>
+          <w:bCs/>
+          <w:sz w:val="20"/>
+          <w:szCs w:val="20"/>
+        </w:rPr>
+        <w:t>Score</w:t>
+      </w:r>
+    </w:p>
+    <w:p>
+      <w:pPr>
+        <w:pStyle w:val="ListParagraph"/>
+        <w:numPr>
+          <w:ilvl w:val="0"/>
+          <w:numId w:val="11"/>
+        </w:numPr>
+        <w:spacing w:line="600" w:lineRule="auto"/>
+        <w:rPr>
+          <w:sz w:val="20"/>
+          <w:szCs w:val="20"/>
+        </w:rPr>
+      </w:pPr>
+      <w:r>
+        <w:rPr>
+          <w:sz w:val="20"/>
+          <w:szCs w:val="20"/>
+        </w:rPr>
+        <w:t xml:space="preserve">GLoblas score timer </w:t>
+      </w:r>
+      <w:r>
+        <w:rPr>
+          <w:sz w:val="20"/>
+          <w:szCs w:val="20"/>
+        </w:rPr>
+        <w:t>A “timer” goes during PLAY state and minigames</w:t>
+      </w:r>
+    </w:p>
+    <w:p>
+      <w:pPr>
+        <w:pStyle w:val="ListParagraph"/>
+        <w:numPr>
+          <w:ilvl w:val="0"/>
+          <w:numId w:val="11"/>
+        </w:numPr>
+        <w:spacing w:line="600" w:lineRule="auto"/>
+        <w:rPr>
+          <w:sz w:val="20"/>
+          <w:szCs w:val="20"/>
+        </w:rPr>
+      </w:pPr>
+      <w:r>
+        <w:rPr>
+          <w:sz w:val="20"/>
+          <w:szCs w:val="20"/>
+        </w:rPr>
+        <w:t>USE LWGJL TIMER!  = Globa, update in play state + minigames only</w:t>
+      </w:r>
+    </w:p>
+    <w:p>
+      <w:pPr>
+        <w:pStyle w:val="ListParagraph"/>
+        <w:numPr>
+          <w:ilvl w:val="0"/>
+          <w:numId w:val="11"/>
+        </w:numPr>
+        <w:spacing w:after="0" w:line="600" w:lineRule="auto"/>
+        <w:rPr>
+          <w:sz w:val="20"/>
+          <w:szCs w:val="20"/>
+        </w:rPr>
+      </w:pPr>
+      <w:r>
+        <w:rPr>
+          <w:sz w:val="20"/>
+          <w:szCs w:val="20"/>
+        </w:rPr>
+        <w:t>Score = time used</w:t>
+      </w:r>
+    </w:p>
+    <w:p>
+      <w:pPr>
+        <w:spacing w:line="600" w:lineRule="auto"/>
+        <w:rPr>
+          <w:sz w:val="20"/>
+          <w:szCs w:val="20"/>
+        </w:rPr>
+      </w:pPr>
+    </w:p>
+    <w:p>
+      <w:pPr>
+        <w:spacing w:line="600" w:lineRule="auto"/>
+        <w:rPr>
+          <w:sz w:val="32"/>
+          <w:szCs w:val="32"/>
+        </w:rPr>
+      </w:pPr>
+      <w:r>
+        <w:rPr>
+          <w:sz w:val="32"/>
+          <w:szCs w:val="32"/>
+        </w:rPr>
+        <w:t>Make all the improvements you can possibly make = final version</w:t>
+      </w:r>
+    </w:p>
+    <w:p>
+      <w:pPr>
+        <w:spacing w:after="0" w:line="600" w:lineRule="auto"/>
+        <w:rPr>
+          <w:bCs/>
+          <w:i/>
+          <w:iCs/>
           <w:sz w:val="24"/>
           <w:szCs w:val="24"/>
         </w:rPr>
-        <w:t>,</w:t>
-      </w:r>
-      <w:proofErr w:type="gramEnd"/>
-      <w:r>
-        <w:rPr>
+      </w:pPr>
+      <w:r>
+        <w:rPr>
+          <w:bCs/>
+          <w:i/>
+          <w:iCs/>
           <w:sz w:val="24"/>
           <w:szCs w:val="24"/>
         </w:rPr>
-        <w:t xml:space="preserve"> Background is stars moving backward, The difficult process of death, Dodging symbols like knives, guns, big bullets, angry tiger faces,  glutton, sins, </w:t>
-      </w:r>
-    </w:p>
-    <w:p>
-      <w:pPr>
-        <w:pStyle w:val="ListParagraph"/>
-        <w:spacing w:line="600" w:lineRule="auto"/>
-        <w:rPr>
-          <w:sz w:val="20"/>
-          <w:szCs w:val="20"/>
-        </w:rPr>
-      </w:pPr>
-    </w:p>
-    <w:p>
-      <w:pPr>
-        <w:spacing w:line="600" w:lineRule="auto"/>
-        <w:rPr>
-          <w:sz w:val="20"/>
-          <w:szCs w:val="20"/>
-        </w:rPr>
-      </w:pPr>
-      <w:r>
-        <w:rPr>
-          <w:sz w:val="20"/>
-          <w:szCs w:val="20"/>
-        </w:rPr>
-        <w:t>TOP RIGHT = DECREASING SCORE, HEALTH, ITEMS COLLECTED</w:t>
-      </w:r>
-    </w:p>
-    <w:p>
-      <w:pPr>
-        <w:spacing w:line="600" w:lineRule="auto"/>
-        <w:rPr>
-          <w:b/>
-          <w:bCs/>
-          <w:sz w:val="20"/>
-          <w:szCs w:val="20"/>
-        </w:rPr>
-      </w:pPr>
-      <w:r>
-        <w:rPr>
-          <w:b/>
-          <w:bCs/>
-          <w:sz w:val="20"/>
-          <w:szCs w:val="20"/>
-        </w:rPr>
-        <w:t>Score</w:t>
-      </w:r>
-    </w:p>
-    <w:p>
-      <w:pPr>
-        <w:pStyle w:val="ListParagraph"/>
-        <w:numPr>
-          <w:ilvl w:val="0"/>
-          <w:numId w:val="11"/>
-        </w:numPr>
-        <w:spacing w:line="600" w:lineRule="auto"/>
-        <w:rPr>
-          <w:sz w:val="20"/>
-          <w:szCs w:val="20"/>
-        </w:rPr>
-      </w:pPr>
-      <w:proofErr w:type="spellStart"/>
-      <w:r>
-        <w:rPr>
-          <w:sz w:val="20"/>
-          <w:szCs w:val="20"/>
-        </w:rPr>
-        <w:t>GLoblas</w:t>
-      </w:r>
-      <w:proofErr w:type="spellEnd"/>
-      <w:r>
-        <w:rPr>
-          <w:sz w:val="20"/>
-          <w:szCs w:val="20"/>
-        </w:rPr>
-        <w:t xml:space="preserve"> score timer </w:t>
-      </w:r>
-      <w:r>
-        <w:rPr>
-          <w:sz w:val="20"/>
-          <w:szCs w:val="20"/>
-        </w:rPr>
-        <w:t>A “timer” goes during PLAY state and minigames</w:t>
-      </w:r>
-    </w:p>
-    <w:p>
-      <w:pPr>
-        <w:pStyle w:val="ListParagraph"/>
-        <w:numPr>
-          <w:ilvl w:val="0"/>
-          <w:numId w:val="11"/>
-        </w:numPr>
-        <w:spacing w:line="600" w:lineRule="auto"/>
-        <w:rPr>
-          <w:sz w:val="20"/>
-          <w:szCs w:val="20"/>
-        </w:rPr>
-      </w:pPr>
-      <w:r>
-        <w:rPr>
-          <w:sz w:val="20"/>
-          <w:szCs w:val="20"/>
-        </w:rPr>
-        <w:t xml:space="preserve">USE LWGJL TIMER!  = </w:t>
-      </w:r>
-      <w:proofErr w:type="spellStart"/>
-      <w:r>
-        <w:rPr>
-          <w:sz w:val="20"/>
-          <w:szCs w:val="20"/>
-        </w:rPr>
-        <w:t>Globa</w:t>
-      </w:r>
-      <w:proofErr w:type="spellEnd"/>
-      <w:r>
-        <w:rPr>
-          <w:sz w:val="20"/>
-          <w:szCs w:val="20"/>
-        </w:rPr>
-        <w:t>, update in play state + minigames only</w:t>
-      </w:r>
-    </w:p>
-    <w:p>
-      <w:pPr>
-        <w:pStyle w:val="ListParagraph"/>
-        <w:numPr>
-          <w:ilvl w:val="0"/>
-          <w:numId w:val="11"/>
-        </w:numPr>
-        <w:spacing w:after="0" w:line="600" w:lineRule="auto"/>
-        <w:rPr>
-          <w:sz w:val="20"/>
-          <w:szCs w:val="20"/>
-        </w:rPr>
-      </w:pPr>
-      <w:r>
-        <w:rPr>
-          <w:sz w:val="20"/>
-          <w:szCs w:val="20"/>
-        </w:rPr>
-        <w:t>Score = time used</w:t>
-      </w:r>
-    </w:p>
-    <w:p>
-      <w:pPr>
-        <w:spacing w:line="600" w:lineRule="auto"/>
-        <w:rPr>
-          <w:sz w:val="20"/>
-          <w:szCs w:val="20"/>
-        </w:rPr>
-      </w:pPr>
-    </w:p>
-    <w:p>
-      <w:pPr>
-        <w:spacing w:line="600" w:lineRule="auto"/>
-        <w:rPr>
-          <w:sz w:val="20"/>
-          <w:szCs w:val="20"/>
-        </w:rPr>
-      </w:pPr>
-      <w:r>
-        <w:rPr>
-          <w:sz w:val="20"/>
-          <w:szCs w:val="20"/>
-        </w:rPr>
-        <w:t>Make all the improvements you can possibly make = final version</w:t>
-      </w:r>
-    </w:p>
-    <w:p>
-      <w:pPr>
-        <w:spacing w:line="600" w:lineRule="auto"/>
-        <w:rPr>
-          <w:sz w:val="20"/>
-          <w:szCs w:val="20"/>
-        </w:rPr>
-      </w:pPr>
-    </w:p>
-    <w:p>
-      <w:pPr>
-        <w:spacing w:line="600" w:lineRule="auto"/>
-        <w:rPr>
-          <w:sz w:val="20"/>
-          <w:szCs w:val="20"/>
-        </w:rPr>
-      </w:pPr>
-    </w:p>
-    <w:p>
-      <w:pPr>
-        <w:spacing w:line="600" w:lineRule="auto"/>
-        <w:rPr>
-          <w:sz w:val="20"/>
-          <w:szCs w:val="20"/>
-        </w:rPr>
-      </w:pPr>
-      <w:r>
-        <w:rPr>
-          <w:sz w:val="20"/>
-          <w:szCs w:val="20"/>
-        </w:rPr>
-        <w:t xml:space="preserve">Remove message from how </w:t>
-      </w:r>
-      <w:proofErr w:type="spellStart"/>
-      <w:r>
-        <w:rPr>
-          <w:sz w:val="20"/>
-          <w:szCs w:val="20"/>
-        </w:rPr>
-        <w:t>toplay</w:t>
-      </w:r>
-      <w:proofErr w:type="spellEnd"/>
-      <w:r>
-        <w:rPr>
-          <w:sz w:val="20"/>
-          <w:szCs w:val="20"/>
-        </w:rPr>
-        <w:t xml:space="preserve"> on wiki</w:t>
-      </w:r>
+        <w:t>Contact Uni cs students = for testing</w:t>
+      </w:r>
+    </w:p>
+    <w:p>
+      <w:pPr>
+        <w:spacing w:line="600" w:lineRule="auto"/>
+        <w:rPr>
+          <w:sz w:val="20"/>
+          <w:szCs w:val="20"/>
+        </w:rPr>
+      </w:pPr>
+    </w:p>
+    <w:p>
+      <w:pPr>
+        <w:spacing w:line="600" w:lineRule="auto"/>
+        <w:rPr>
+          <w:sz w:val="20"/>
+          <w:szCs w:val="20"/>
+        </w:rPr>
+      </w:pPr>
+    </w:p>
+    <w:p>
+      <w:pPr>
+        <w:spacing w:line="600" w:lineRule="auto"/>
+        <w:rPr>
+          <w:sz w:val="20"/>
+          <w:szCs w:val="20"/>
+        </w:rPr>
+      </w:pPr>
+      <w:r>
+        <w:rPr>
+          <w:sz w:val="20"/>
+          <w:szCs w:val="20"/>
+        </w:rPr>
+        <w:t>Do full test via Exe</w:t>
+      </w:r>
+    </w:p>
+    <w:p>
+      <w:pPr>
+        <w:spacing w:after="0" w:line="360" w:lineRule="auto"/>
+        <w:rPr>
+          <w:i/>
+          <w:iCs/>
+          <w:sz w:val="28"/>
+          <w:szCs w:val="36"/>
+        </w:rPr>
+      </w:pPr>
+      <w:r>
+        <w:rPr>
+          <w:bCs/>
+          <w:i/>
+          <w:iCs/>
+          <w:sz w:val="24"/>
+          <w:szCs w:val="24"/>
+        </w:rPr>
+        <w:t>Use free website/Github wiki in separate repo  to make documentation for game</w:t>
+      </w:r>
+    </w:p>
+    <w:p>
+      <w:pPr>
+        <w:spacing w:line="600" w:lineRule="auto"/>
+        <w:rPr>
+          <w:sz w:val="20"/>
+          <w:szCs w:val="20"/>
+        </w:rPr>
+      </w:pPr>
     </w:p>
     <w:p>
       <w:pPr>
@@ -3693,12 +3688,69 @@
           <w:szCs w:val="20"/>
         </w:rPr>
       </w:pPr>
+    </w:p>
+    <w:p>
+      <w:pPr>
+        <w:spacing w:line="600" w:lineRule="auto"/>
+        <w:rPr>
+          <w:sz w:val="20"/>
+          <w:szCs w:val="20"/>
+        </w:rPr>
+      </w:pPr>
+      <w:r>
+        <w:rPr>
+          <w:sz w:val="20"/>
+          <w:szCs w:val="20"/>
+        </w:rPr>
+        <w:t>Remove message from how toplay on wiki</w:t>
+      </w:r>
+    </w:p>
+    <w:p>
+      <w:pPr>
+        <w:spacing w:line="600" w:lineRule="auto"/>
+        <w:rPr>
+          <w:sz w:val="20"/>
+          <w:szCs w:val="20"/>
+        </w:rPr>
+      </w:pPr>
       <w:r>
         <w:rPr>
           <w:sz w:val="20"/>
           <w:szCs w:val="20"/>
         </w:rPr>
         <w:t xml:space="preserve">Do promotional video and upload to channel </w:t>
+      </w:r>
+    </w:p>
+    <w:p>
+      <w:pPr>
+        <w:spacing w:line="600" w:lineRule="auto"/>
+        <w:rPr>
+          <w:sz w:val="20"/>
+          <w:szCs w:val="20"/>
+        </w:rPr>
+      </w:pPr>
+      <w:r>
+        <w:rPr>
+          <w:sz w:val="20"/>
+          <w:szCs w:val="20"/>
+        </w:rPr>
+        <w:t>Add to mini2dx showcase</w:t>
+      </w:r>
+    </w:p>
+    <w:p>
+      <w:pPr>
+        <w:spacing w:line="600" w:lineRule="auto"/>
+        <w:rPr>
+          <w:sz w:val="20"/>
+          <w:szCs w:val="20"/>
+        </w:rPr>
+      </w:pPr>
+      <w:r>
+        <w:rPr>
+          <w:sz w:val="20"/>
+          <w:szCs w:val="20"/>
+        </w:rPr>
+        <w:t>Improve based off suggestions = mini updates</w:t>
       </w:r>
     </w:p>
     <w:p>
@@ -3836,6 +3888,118 @@
     </w:lvl>
   </w:abstractNum>
   <w:abstractNum w:abstractNumId="1" w15:restartNumberingAfterBreak="0">
+    <w:nsid w:val="0EED5F0F"/>
+    <w:multiLevelType w:val="hybridMultilevel"/>
+    <w:tmpl w:val="A4526710"/>
+    <w:lvl w:ilvl="0" w:tplc="BD12CB3E">
+      <w:numFmt w:val="bullet"/>
+      <w:lvlText w:val="-"/>
+      <w:lvlJc w:val="left"/>
+      <w:pPr>
+        <w:ind w:left="720" w:hanging="360"/>
+      </w:pPr>
+      <w:rPr>
+        <w:rFonts w:ascii="Calibri" w:eastAsiaTheme="minorHAnsi" w:hAnsi="Calibri" w:cs="Calibri" w:hint="default"/>
+      </w:rPr>
+    </w:lvl>
+    <w:lvl w:ilvl="1" w:tplc="0C090003" w:tentative="1">
+      <w:start w:val="1"/>
+      <w:numFmt w:val="bullet"/>
+      <w:lvlText w:val="o"/>
+      <w:lvlJc w:val="left"/>
+      <w:pPr>
+        <w:ind w:left="1440" w:hanging="360"/>
+      </w:pPr>
+      <w:rPr>
+        <w:rFonts w:ascii="Courier New" w:hAnsi="Courier New" w:cs="Courier New" w:hint="default"/>
+      </w:rPr>
+    </w:lvl>
+    <w:lvl w:ilvl="2" w:tplc="0C090005" w:tentative="1">
+      <w:start w:val="1"/>
+      <w:numFmt w:val="bullet"/>
+      <w:lvlText w:val=""/>
+      <w:lvlJc w:val="left"/>
+      <w:pPr>
+        <w:ind w:left="2160" w:hanging="360"/>
+      </w:pPr>
+      <w:rPr>
+        <w:rFonts w:ascii="Wingdings" w:hAnsi="Wingdings" w:hint="default"/>
+      </w:rPr>
+    </w:lvl>
+    <w:lvl w:ilvl="3" w:tplc="0C090001" w:tentative="1">
+      <w:start w:val="1"/>
+      <w:numFmt w:val="bullet"/>
+      <w:lvlText w:val=""/>
+      <w:lvlJc w:val="left"/>
+      <w:pPr>
+        <w:ind w:left="2880" w:hanging="360"/>
+      </w:pPr>
+      <w:rPr>
+        <w:rFonts w:ascii="Symbol" w:hAnsi="Symbol" w:hint="default"/>
+      </w:rPr>
+    </w:lvl>
+    <w:lvl w:ilvl="4" w:tplc="0C090003" w:tentative="1">
+      <w:start w:val="1"/>
+      <w:numFmt w:val="bullet"/>
+      <w:lvlText w:val="o"/>
+      <w:lvlJc w:val="left"/>
+      <w:pPr>
+        <w:ind w:left="3600" w:hanging="360"/>
+      </w:pPr>
+      <w:rPr>
+        <w:rFonts w:ascii="Courier New" w:hAnsi="Courier New" w:cs="Courier New" w:hint="default"/>
+      </w:rPr>
+    </w:lvl>
+    <w:lvl w:ilvl="5" w:tplc="0C090005" w:tentative="1">
+      <w:start w:val="1"/>
+      <w:numFmt w:val="bullet"/>
+      <w:lvlText w:val=""/>
+      <w:lvlJc w:val="left"/>
+      <w:pPr>
+        <w:ind w:left="4320" w:hanging="360"/>
+      </w:pPr>
+      <w:rPr>
+        <w:rFonts w:ascii="Wingdings" w:hAnsi="Wingdings" w:hint="default"/>
+      </w:rPr>
+    </w:lvl>
+    <w:lvl w:ilvl="6" w:tplc="0C090001" w:tentative="1">
+      <w:start w:val="1"/>
+      <w:numFmt w:val="bullet"/>
+      <w:lvlText w:val=""/>
+      <w:lvlJc w:val="left"/>
+      <w:pPr>
+        <w:ind w:left="5040" w:hanging="360"/>
+      </w:pPr>
+      <w:rPr>
+        <w:rFonts w:ascii="Symbol" w:hAnsi="Symbol" w:hint="default"/>
+      </w:rPr>
+    </w:lvl>
+    <w:lvl w:ilvl="7" w:tplc="0C090003" w:tentative="1">
+      <w:start w:val="1"/>
+      <w:numFmt w:val="bullet"/>
+      <w:lvlText w:val="o"/>
+      <w:lvlJc w:val="left"/>
+      <w:pPr>
+        <w:ind w:left="5760" w:hanging="360"/>
+      </w:pPr>
+      <w:rPr>
+        <w:rFonts w:ascii="Courier New" w:hAnsi="Courier New" w:cs="Courier New" w:hint="default"/>
+      </w:rPr>
+    </w:lvl>
+    <w:lvl w:ilvl="8" w:tplc="0C090005" w:tentative="1">
+      <w:start w:val="1"/>
+      <w:numFmt w:val="bullet"/>
+      <w:lvlText w:val=""/>
+      <w:lvlJc w:val="left"/>
+      <w:pPr>
+        <w:ind w:left="6480" w:hanging="360"/>
+      </w:pPr>
+      <w:rPr>
+        <w:rFonts w:ascii="Wingdings" w:hAnsi="Wingdings" w:hint="default"/>
+      </w:rPr>
+    </w:lvl>
+  </w:abstractNum>
+  <w:abstractNum w:abstractNumId="2" w15:restartNumberingAfterBreak="0">
     <w:nsid w:val="1709626E"/>
     <w:multiLevelType w:val="hybridMultilevel"/>
     <w:tmpl w:val="AE4876E0"/>
@@ -3948,7 +4112,7 @@
       </w:rPr>
     </w:lvl>
   </w:abstractNum>
-  <w:abstractNum w:abstractNumId="2" w15:restartNumberingAfterBreak="0">
+  <w:abstractNum w:abstractNumId="3" w15:restartNumberingAfterBreak="0">
     <w:nsid w:val="199D4E2B"/>
     <w:multiLevelType w:val="hybridMultilevel"/>
     <w:tmpl w:val="1BE473CA"/>
@@ -4061,7 +4225,7 @@
       </w:rPr>
     </w:lvl>
   </w:abstractNum>
-  <w:abstractNum w:abstractNumId="3" w15:restartNumberingAfterBreak="0">
+  <w:abstractNum w:abstractNumId="4" w15:restartNumberingAfterBreak="0">
     <w:nsid w:val="21BC6C81"/>
     <w:multiLevelType w:val="hybridMultilevel"/>
     <w:tmpl w:val="C512FA04"/>
@@ -4174,7 +4338,7 @@
       </w:rPr>
     </w:lvl>
   </w:abstractNum>
-  <w:abstractNum w:abstractNumId="4" w15:restartNumberingAfterBreak="0">
+  <w:abstractNum w:abstractNumId="5" w15:restartNumberingAfterBreak="0">
     <w:nsid w:val="2D596E13"/>
     <w:multiLevelType w:val="hybridMultilevel"/>
     <w:tmpl w:val="18B895B4"/>
@@ -4287,7 +4451,120 @@
       </w:rPr>
     </w:lvl>
   </w:abstractNum>
-  <w:abstractNum w:abstractNumId="5" w15:restartNumberingAfterBreak="0">
+  <w:abstractNum w:abstractNumId="6" w15:restartNumberingAfterBreak="0">
+    <w:nsid w:val="3E045246"/>
+    <w:multiLevelType w:val="hybridMultilevel"/>
+    <w:tmpl w:val="1E9239C8"/>
+    <w:lvl w:ilvl="0" w:tplc="0C090001">
+      <w:start w:val="1"/>
+      <w:numFmt w:val="bullet"/>
+      <w:lvlText w:val=""/>
+      <w:lvlJc w:val="left"/>
+      <w:pPr>
+        <w:ind w:left="720" w:hanging="360"/>
+      </w:pPr>
+      <w:rPr>
+        <w:rFonts w:ascii="Symbol" w:hAnsi="Symbol" w:hint="default"/>
+      </w:rPr>
+    </w:lvl>
+    <w:lvl w:ilvl="1" w:tplc="0C090003" w:tentative="1">
+      <w:start w:val="1"/>
+      <w:numFmt w:val="bullet"/>
+      <w:lvlText w:val="o"/>
+      <w:lvlJc w:val="left"/>
+      <w:pPr>
+        <w:ind w:left="1440" w:hanging="360"/>
+      </w:pPr>
+      <w:rPr>
+        <w:rFonts w:ascii="Courier New" w:hAnsi="Courier New" w:cs="Courier New" w:hint="default"/>
+      </w:rPr>
+    </w:lvl>
+    <w:lvl w:ilvl="2" w:tplc="0C090005" w:tentative="1">
+      <w:start w:val="1"/>
+      <w:numFmt w:val="bullet"/>
+      <w:lvlText w:val=""/>
+      <w:lvlJc w:val="left"/>
+      <w:pPr>
+        <w:ind w:left="2160" w:hanging="360"/>
+      </w:pPr>
+      <w:rPr>
+        <w:rFonts w:ascii="Wingdings" w:hAnsi="Wingdings" w:hint="default"/>
+      </w:rPr>
+    </w:lvl>
+    <w:lvl w:ilvl="3" w:tplc="0C090001" w:tentative="1">
+      <w:start w:val="1"/>
+      <w:numFmt w:val="bullet"/>
+      <w:lvlText w:val=""/>
+      <w:lvlJc w:val="left"/>
+      <w:pPr>
+        <w:ind w:left="2880" w:hanging="360"/>
+      </w:pPr>
+      <w:rPr>
+        <w:rFonts w:ascii="Symbol" w:hAnsi="Symbol" w:hint="default"/>
+      </w:rPr>
+    </w:lvl>
+    <w:lvl w:ilvl="4" w:tplc="0C090003" w:tentative="1">
+      <w:start w:val="1"/>
+      <w:numFmt w:val="bullet"/>
+      <w:lvlText w:val="o"/>
+      <w:lvlJc w:val="left"/>
+      <w:pPr>
+        <w:ind w:left="3600" w:hanging="360"/>
+      </w:pPr>
+      <w:rPr>
+        <w:rFonts w:ascii="Courier New" w:hAnsi="Courier New" w:cs="Courier New" w:hint="default"/>
+      </w:rPr>
+    </w:lvl>
+    <w:lvl w:ilvl="5" w:tplc="0C090005" w:tentative="1">
+      <w:start w:val="1"/>
+      <w:numFmt w:val="bullet"/>
+      <w:lvlText w:val=""/>
+      <w:lvlJc w:val="left"/>
+      <w:pPr>
+        <w:ind w:left="4320" w:hanging="360"/>
+      </w:pPr>
+      <w:rPr>
+        <w:rFonts w:ascii="Wingdings" w:hAnsi="Wingdings" w:hint="default"/>
+      </w:rPr>
+    </w:lvl>
+    <w:lvl w:ilvl="6" w:tplc="0C090001" w:tentative="1">
+      <w:start w:val="1"/>
+      <w:numFmt w:val="bullet"/>
+      <w:lvlText w:val=""/>
+      <w:lvlJc w:val="left"/>
+      <w:pPr>
+        <w:ind w:left="5040" w:hanging="360"/>
+      </w:pPr>
+      <w:rPr>
+        <w:rFonts w:ascii="Symbol" w:hAnsi="Symbol" w:hint="default"/>
+      </w:rPr>
+    </w:lvl>
+    <w:lvl w:ilvl="7" w:tplc="0C090003" w:tentative="1">
+      <w:start w:val="1"/>
+      <w:numFmt w:val="bullet"/>
+      <w:lvlText w:val="o"/>
+      <w:lvlJc w:val="left"/>
+      <w:pPr>
+        <w:ind w:left="5760" w:hanging="360"/>
+      </w:pPr>
+      <w:rPr>
+        <w:rFonts w:ascii="Courier New" w:hAnsi="Courier New" w:cs="Courier New" w:hint="default"/>
+      </w:rPr>
+    </w:lvl>
+    <w:lvl w:ilvl="8" w:tplc="0C090005" w:tentative="1">
+      <w:start w:val="1"/>
+      <w:numFmt w:val="bullet"/>
+      <w:lvlText w:val=""/>
+      <w:lvlJc w:val="left"/>
+      <w:pPr>
+        <w:ind w:left="6480" w:hanging="360"/>
+      </w:pPr>
+      <w:rPr>
+        <w:rFonts w:ascii="Wingdings" w:hAnsi="Wingdings" w:hint="default"/>
+      </w:rPr>
+    </w:lvl>
+  </w:abstractNum>
+  <w:abstractNum w:abstractNumId="7" w15:restartNumberingAfterBreak="0">
     <w:nsid w:val="4DEB7818"/>
     <w:multiLevelType w:val="hybridMultilevel"/>
     <w:tmpl w:val="D726603A"/>
@@ -4400,7 +4677,7 @@
       </w:rPr>
     </w:lvl>
   </w:abstractNum>
-  <w:abstractNum w:abstractNumId="6" w15:restartNumberingAfterBreak="0">
+  <w:abstractNum w:abstractNumId="8" w15:restartNumberingAfterBreak="0">
     <w:nsid w:val="53FF3312"/>
     <w:multiLevelType w:val="hybridMultilevel"/>
     <w:tmpl w:val="15ACA446"/>
@@ -4513,7 +4790,7 @@
       </w:rPr>
     </w:lvl>
   </w:abstractNum>
-  <w:abstractNum w:abstractNumId="7" w15:restartNumberingAfterBreak="0">
+  <w:abstractNum w:abstractNumId="9" w15:restartNumberingAfterBreak="0">
     <w:nsid w:val="5CD23B98"/>
     <w:multiLevelType w:val="hybridMultilevel"/>
     <w:tmpl w:val="E5B4D37E"/>
@@ -4626,7 +4903,120 @@
       </w:rPr>
     </w:lvl>
   </w:abstractNum>
-  <w:abstractNum w:abstractNumId="8" w15:restartNumberingAfterBreak="0">
+  <w:abstractNum w:abstractNumId="10" w15:restartNumberingAfterBreak="0">
+    <w:nsid w:val="5D3F0244"/>
+    <w:multiLevelType w:val="hybridMultilevel"/>
+    <w:tmpl w:val="112AFDD2"/>
+    <w:lvl w:ilvl="0" w:tplc="0C090001">
+      <w:start w:val="1"/>
+      <w:numFmt w:val="bullet"/>
+      <w:lvlText w:val=""/>
+      <w:lvlJc w:val="left"/>
+      <w:pPr>
+        <w:ind w:left="720" w:hanging="360"/>
+      </w:pPr>
+      <w:rPr>
+        <w:rFonts w:ascii="Symbol" w:hAnsi="Symbol" w:hint="default"/>
+      </w:rPr>
+    </w:lvl>
+    <w:lvl w:ilvl="1" w:tplc="0C090003" w:tentative="1">
+      <w:start w:val="1"/>
+      <w:numFmt w:val="bullet"/>
+      <w:lvlText w:val="o"/>
+      <w:lvlJc w:val="left"/>
+      <w:pPr>
+        <w:ind w:left="1440" w:hanging="360"/>
+      </w:pPr>
+      <w:rPr>
+        <w:rFonts w:ascii="Courier New" w:hAnsi="Courier New" w:cs="Courier New" w:hint="default"/>
+      </w:rPr>
+    </w:lvl>
+    <w:lvl w:ilvl="2" w:tplc="0C090005" w:tentative="1">
+      <w:start w:val="1"/>
+      <w:numFmt w:val="bullet"/>
+      <w:lvlText w:val=""/>
+      <w:lvlJc w:val="left"/>
+      <w:pPr>
+        <w:ind w:left="2160" w:hanging="360"/>
+      </w:pPr>
+      <w:rPr>
+        <w:rFonts w:ascii="Wingdings" w:hAnsi="Wingdings" w:hint="default"/>
+      </w:rPr>
+    </w:lvl>
+    <w:lvl w:ilvl="3" w:tplc="0C090001" w:tentative="1">
+      <w:start w:val="1"/>
+      <w:numFmt w:val="bullet"/>
+      <w:lvlText w:val=""/>
+      <w:lvlJc w:val="left"/>
+      <w:pPr>
+        <w:ind w:left="2880" w:hanging="360"/>
+      </w:pPr>
+      <w:rPr>
+        <w:rFonts w:ascii="Symbol" w:hAnsi="Symbol" w:hint="default"/>
+      </w:rPr>
+    </w:lvl>
+    <w:lvl w:ilvl="4" w:tplc="0C090003" w:tentative="1">
+      <w:start w:val="1"/>
+      <w:numFmt w:val="bullet"/>
+      <w:lvlText w:val="o"/>
+      <w:lvlJc w:val="left"/>
+      <w:pPr>
+        <w:ind w:left="3600" w:hanging="360"/>
+      </w:pPr>
+      <w:rPr>
+        <w:rFonts w:ascii="Courier New" w:hAnsi="Courier New" w:cs="Courier New" w:hint="default"/>
+      </w:rPr>
+    </w:lvl>
+    <w:lvl w:ilvl="5" w:tplc="0C090005" w:tentative="1">
+      <w:start w:val="1"/>
+      <w:numFmt w:val="bullet"/>
+      <w:lvlText w:val=""/>
+      <w:lvlJc w:val="left"/>
+      <w:pPr>
+        <w:ind w:left="4320" w:hanging="360"/>
+      </w:pPr>
+      <w:rPr>
+        <w:rFonts w:ascii="Wingdings" w:hAnsi="Wingdings" w:hint="default"/>
+      </w:rPr>
+    </w:lvl>
+    <w:lvl w:ilvl="6" w:tplc="0C090001" w:tentative="1">
+      <w:start w:val="1"/>
+      <w:numFmt w:val="bullet"/>
+      <w:lvlText w:val=""/>
+      <w:lvlJc w:val="left"/>
+      <w:pPr>
+        <w:ind w:left="5040" w:hanging="360"/>
+      </w:pPr>
+      <w:rPr>
+        <w:rFonts w:ascii="Symbol" w:hAnsi="Symbol" w:hint="default"/>
+      </w:rPr>
+    </w:lvl>
+    <w:lvl w:ilvl="7" w:tplc="0C090003" w:tentative="1">
+      <w:start w:val="1"/>
+      <w:numFmt w:val="bullet"/>
+      <w:lvlText w:val="o"/>
+      <w:lvlJc w:val="left"/>
+      <w:pPr>
+        <w:ind w:left="5760" w:hanging="360"/>
+      </w:pPr>
+      <w:rPr>
+        <w:rFonts w:ascii="Courier New" w:hAnsi="Courier New" w:cs="Courier New" w:hint="default"/>
+      </w:rPr>
+    </w:lvl>
+    <w:lvl w:ilvl="8" w:tplc="0C090005" w:tentative="1">
+      <w:start w:val="1"/>
+      <w:numFmt w:val="bullet"/>
+      <w:lvlText w:val=""/>
+      <w:lvlJc w:val="left"/>
+      <w:pPr>
+        <w:ind w:left="6480" w:hanging="360"/>
+      </w:pPr>
+      <w:rPr>
+        <w:rFonts w:ascii="Wingdings" w:hAnsi="Wingdings" w:hint="default"/>
+      </w:rPr>
+    </w:lvl>
+  </w:abstractNum>
+  <w:abstractNum w:abstractNumId="11" w15:restartNumberingAfterBreak="0">
     <w:nsid w:val="5FB32618"/>
     <w:multiLevelType w:val="hybridMultilevel"/>
     <w:tmpl w:val="3BC8E1F8"/>
@@ -4739,7 +5129,7 @@
       </w:rPr>
     </w:lvl>
   </w:abstractNum>
-  <w:abstractNum w:abstractNumId="9" w15:restartNumberingAfterBreak="0">
+  <w:abstractNum w:abstractNumId="12" w15:restartNumberingAfterBreak="0">
     <w:nsid w:val="5FD704E1"/>
     <w:multiLevelType w:val="hybridMultilevel"/>
     <w:tmpl w:val="D08898CA"/>
@@ -4852,7 +5242,120 @@
       </w:rPr>
     </w:lvl>
   </w:abstractNum>
-  <w:abstractNum w:abstractNumId="10" w15:restartNumberingAfterBreak="0">
+  <w:abstractNum w:abstractNumId="13" w15:restartNumberingAfterBreak="0">
+    <w:nsid w:val="61CE5A55"/>
+    <w:multiLevelType w:val="hybridMultilevel"/>
+    <w:tmpl w:val="951E1AF0"/>
+    <w:lvl w:ilvl="0" w:tplc="0C090001">
+      <w:start w:val="1"/>
+      <w:numFmt w:val="bullet"/>
+      <w:lvlText w:val=""/>
+      <w:lvlJc w:val="left"/>
+      <w:pPr>
+        <w:ind w:left="720" w:hanging="360"/>
+      </w:pPr>
+      <w:rPr>
+        <w:rFonts w:ascii="Symbol" w:hAnsi="Symbol" w:hint="default"/>
+      </w:rPr>
+    </w:lvl>
+    <w:lvl w:ilvl="1" w:tplc="0C090003" w:tentative="1">
+      <w:start w:val="1"/>
+      <w:numFmt w:val="bullet"/>
+      <w:lvlText w:val="o"/>
+      <w:lvlJc w:val="left"/>
+      <w:pPr>
+        <w:ind w:left="1440" w:hanging="360"/>
+      </w:pPr>
+      <w:rPr>
+        <w:rFonts w:ascii="Courier New" w:hAnsi="Courier New" w:cs="Courier New" w:hint="default"/>
+      </w:rPr>
+    </w:lvl>
+    <w:lvl w:ilvl="2" w:tplc="0C090005" w:tentative="1">
+      <w:start w:val="1"/>
+      <w:numFmt w:val="bullet"/>
+      <w:lvlText w:val=""/>
+      <w:lvlJc w:val="left"/>
+      <w:pPr>
+        <w:ind w:left="2160" w:hanging="360"/>
+      </w:pPr>
+      <w:rPr>
+        <w:rFonts w:ascii="Wingdings" w:hAnsi="Wingdings" w:hint="default"/>
+      </w:rPr>
+    </w:lvl>
+    <w:lvl w:ilvl="3" w:tplc="0C090001" w:tentative="1">
+      <w:start w:val="1"/>
+      <w:numFmt w:val="bullet"/>
+      <w:lvlText w:val=""/>
+      <w:lvlJc w:val="left"/>
+      <w:pPr>
+        <w:ind w:left="2880" w:hanging="360"/>
+      </w:pPr>
+      <w:rPr>
+        <w:rFonts w:ascii="Symbol" w:hAnsi="Symbol" w:hint="default"/>
+      </w:rPr>
+    </w:lvl>
+    <w:lvl w:ilvl="4" w:tplc="0C090003" w:tentative="1">
+      <w:start w:val="1"/>
+      <w:numFmt w:val="bullet"/>
+      <w:lvlText w:val="o"/>
+      <w:lvlJc w:val="left"/>
+      <w:pPr>
+        <w:ind w:left="3600" w:hanging="360"/>
+      </w:pPr>
+      <w:rPr>
+        <w:rFonts w:ascii="Courier New" w:hAnsi="Courier New" w:cs="Courier New" w:hint="default"/>
+      </w:rPr>
+    </w:lvl>
+    <w:lvl w:ilvl="5" w:tplc="0C090005" w:tentative="1">
+      <w:start w:val="1"/>
+      <w:numFmt w:val="bullet"/>
+      <w:lvlText w:val=""/>
+      <w:lvlJc w:val="left"/>
+      <w:pPr>
+        <w:ind w:left="4320" w:hanging="360"/>
+      </w:pPr>
+      <w:rPr>
+        <w:rFonts w:ascii="Wingdings" w:hAnsi="Wingdings" w:hint="default"/>
+      </w:rPr>
+    </w:lvl>
+    <w:lvl w:ilvl="6" w:tplc="0C090001" w:tentative="1">
+      <w:start w:val="1"/>
+      <w:numFmt w:val="bullet"/>
+      <w:lvlText w:val=""/>
+      <w:lvlJc w:val="left"/>
+      <w:pPr>
+        <w:ind w:left="5040" w:hanging="360"/>
+      </w:pPr>
+      <w:rPr>
+        <w:rFonts w:ascii="Symbol" w:hAnsi="Symbol" w:hint="default"/>
+      </w:rPr>
+    </w:lvl>
+    <w:lvl w:ilvl="7" w:tplc="0C090003" w:tentative="1">
+      <w:start w:val="1"/>
+      <w:numFmt w:val="bullet"/>
+      <w:lvlText w:val="o"/>
+      <w:lvlJc w:val="left"/>
+      <w:pPr>
+        <w:ind w:left="5760" w:hanging="360"/>
+      </w:pPr>
+      <w:rPr>
+        <w:rFonts w:ascii="Courier New" w:hAnsi="Courier New" w:cs="Courier New" w:hint="default"/>
+      </w:rPr>
+    </w:lvl>
+    <w:lvl w:ilvl="8" w:tplc="0C090005" w:tentative="1">
+      <w:start w:val="1"/>
+      <w:numFmt w:val="bullet"/>
+      <w:lvlText w:val=""/>
+      <w:lvlJc w:val="left"/>
+      <w:pPr>
+        <w:ind w:left="6480" w:hanging="360"/>
+      </w:pPr>
+      <w:rPr>
+        <w:rFonts w:ascii="Wingdings" w:hAnsi="Wingdings" w:hint="default"/>
+      </w:rPr>
+    </w:lvl>
+  </w:abstractNum>
+  <w:abstractNum w:abstractNumId="14" w15:restartNumberingAfterBreak="0">
     <w:nsid w:val="65B17203"/>
     <w:multiLevelType w:val="hybridMultilevel"/>
     <w:tmpl w:val="4882FAC6"/>
@@ -4965,7 +5468,120 @@
       </w:rPr>
     </w:lvl>
   </w:abstractNum>
-  <w:abstractNum w:abstractNumId="11" w15:restartNumberingAfterBreak="0">
+  <w:abstractNum w:abstractNumId="15" w15:restartNumberingAfterBreak="0">
+    <w:nsid w:val="6B445C43"/>
+    <w:multiLevelType w:val="hybridMultilevel"/>
+    <w:tmpl w:val="6A34EBDC"/>
+    <w:lvl w:ilvl="0" w:tplc="0C09000F">
+      <w:start w:val="1"/>
+      <w:numFmt w:val="decimal"/>
+      <w:lvlText w:val="%1."/>
+      <w:lvlJc w:val="left"/>
+      <w:pPr>
+        <w:ind w:left="720" w:hanging="360"/>
+      </w:pPr>
+      <w:rPr>
+        <w:rFonts w:hint="default"/>
+      </w:rPr>
+    </w:lvl>
+    <w:lvl w:ilvl="1" w:tplc="0C090003" w:tentative="1">
+      <w:start w:val="1"/>
+      <w:numFmt w:val="bullet"/>
+      <w:lvlText w:val="o"/>
+      <w:lvlJc w:val="left"/>
+      <w:pPr>
+        <w:ind w:left="1440" w:hanging="360"/>
+      </w:pPr>
+      <w:rPr>
+        <w:rFonts w:ascii="Courier New" w:hAnsi="Courier New" w:cs="Courier New" w:hint="default"/>
+      </w:rPr>
+    </w:lvl>
+    <w:lvl w:ilvl="2" w:tplc="0C090005" w:tentative="1">
+      <w:start w:val="1"/>
+      <w:numFmt w:val="bullet"/>
+      <w:lvlText w:val=""/>
+      <w:lvlJc w:val="left"/>
+      <w:pPr>
+        <w:ind w:left="2160" w:hanging="360"/>
+      </w:pPr>
+      <w:rPr>
+        <w:rFonts w:ascii="Wingdings" w:hAnsi="Wingdings" w:hint="default"/>
+      </w:rPr>
+    </w:lvl>
+    <w:lvl w:ilvl="3" w:tplc="0C090001" w:tentative="1">
+      <w:start w:val="1"/>
+      <w:numFmt w:val="bullet"/>
+      <w:lvlText w:val=""/>
+      <w:lvlJc w:val="left"/>
+      <w:pPr>
+        <w:ind w:left="2880" w:hanging="360"/>
+      </w:pPr>
+      <w:rPr>
+        <w:rFonts w:ascii="Symbol" w:hAnsi="Symbol" w:hint="default"/>
+      </w:rPr>
+    </w:lvl>
+    <w:lvl w:ilvl="4" w:tplc="0C090003" w:tentative="1">
+      <w:start w:val="1"/>
+      <w:numFmt w:val="bullet"/>
+      <w:lvlText w:val="o"/>
+      <w:lvlJc w:val="left"/>
+      <w:pPr>
+        <w:ind w:left="3600" w:hanging="360"/>
+      </w:pPr>
+      <w:rPr>
+        <w:rFonts w:ascii="Courier New" w:hAnsi="Courier New" w:cs="Courier New" w:hint="default"/>
+      </w:rPr>
+    </w:lvl>
+    <w:lvl w:ilvl="5" w:tplc="0C090005" w:tentative="1">
+      <w:start w:val="1"/>
+      <w:numFmt w:val="bullet"/>
+      <w:lvlText w:val=""/>
+      <w:lvlJc w:val="left"/>
+      <w:pPr>
+        <w:ind w:left="4320" w:hanging="360"/>
+      </w:pPr>
+      <w:rPr>
+        <w:rFonts w:ascii="Wingdings" w:hAnsi="Wingdings" w:hint="default"/>
+      </w:rPr>
+    </w:lvl>
+    <w:lvl w:ilvl="6" w:tplc="0C090001" w:tentative="1">
+      <w:start w:val="1"/>
+      <w:numFmt w:val="bullet"/>
+      <w:lvlText w:val=""/>
+      <w:lvlJc w:val="left"/>
+      <w:pPr>
+        <w:ind w:left="5040" w:hanging="360"/>
+      </w:pPr>
+      <w:rPr>
+        <w:rFonts w:ascii="Symbol" w:hAnsi="Symbol" w:hint="default"/>
+      </w:rPr>
+    </w:lvl>
+    <w:lvl w:ilvl="7" w:tplc="0C090003" w:tentative="1">
+      <w:start w:val="1"/>
+      <w:numFmt w:val="bullet"/>
+      <w:lvlText w:val="o"/>
+      <w:lvlJc w:val="left"/>
+      <w:pPr>
+        <w:ind w:left="5760" w:hanging="360"/>
+      </w:pPr>
+      <w:rPr>
+        <w:rFonts w:ascii="Courier New" w:hAnsi="Courier New" w:cs="Courier New" w:hint="default"/>
+      </w:rPr>
+    </w:lvl>
+    <w:lvl w:ilvl="8" w:tplc="0C090005" w:tentative="1">
+      <w:start w:val="1"/>
+      <w:numFmt w:val="bullet"/>
+      <w:lvlText w:val=""/>
+      <w:lvlJc w:val="left"/>
+      <w:pPr>
+        <w:ind w:left="6480" w:hanging="360"/>
+      </w:pPr>
+      <w:rPr>
+        <w:rFonts w:ascii="Wingdings" w:hAnsi="Wingdings" w:hint="default"/>
+      </w:rPr>
+    </w:lvl>
+  </w:abstractNum>
+  <w:abstractNum w:abstractNumId="16" w15:restartNumberingAfterBreak="0">
     <w:nsid w:val="77B76E0A"/>
     <w:multiLevelType w:val="hybridMultilevel"/>
     <w:tmpl w:val="A06CD9C4"/>
@@ -5078,7 +5694,7 @@
       </w:rPr>
     </w:lvl>
   </w:abstractNum>
-  <w:abstractNum w:abstractNumId="12" w15:restartNumberingAfterBreak="0">
+  <w:abstractNum w:abstractNumId="17" w15:restartNumberingAfterBreak="0">
     <w:nsid w:val="7D1E28F3"/>
     <w:multiLevelType w:val="hybridMultilevel"/>
     <w:tmpl w:val="6C2E93EE"/>
@@ -5191,7 +5807,7 @@
       </w:rPr>
     </w:lvl>
   </w:abstractNum>
-  <w:abstractNum w:abstractNumId="13" w15:restartNumberingAfterBreak="0">
+  <w:abstractNum w:abstractNumId="18" w15:restartNumberingAfterBreak="0">
     <w:nsid w:val="7E73524E"/>
     <w:multiLevelType w:val="hybridMultilevel"/>
     <w:tmpl w:val="8E783A58"/>
@@ -5304,7 +5920,7 @@
       </w:rPr>
     </w:lvl>
   </w:abstractNum>
-  <w:abstractNum w:abstractNumId="14" w15:restartNumberingAfterBreak="0">
+  <w:abstractNum w:abstractNumId="19" w15:restartNumberingAfterBreak="0">
     <w:nsid w:val="7ECE792E"/>
     <w:multiLevelType w:val="hybridMultilevel"/>
     <w:tmpl w:val="5F1C31D8"/>
@@ -5418,49 +6034,64 @@
     </w:lvl>
   </w:abstractNum>
   <w:num w:numId="1">
+    <w:abstractNumId w:val="7"/>
+  </w:num>
+  <w:num w:numId="2">
+    <w:abstractNumId w:val="16"/>
+  </w:num>
+  <w:num w:numId="3">
+    <w:abstractNumId w:val="17"/>
+  </w:num>
+  <w:num w:numId="4">
+    <w:abstractNumId w:val="3"/>
+  </w:num>
+  <w:num w:numId="5">
+    <w:abstractNumId w:val="2"/>
+  </w:num>
+  <w:num w:numId="6">
+    <w:abstractNumId w:val="8"/>
+  </w:num>
+  <w:num w:numId="7">
+    <w:abstractNumId w:val="19"/>
+  </w:num>
+  <w:num w:numId="8">
+    <w:abstractNumId w:val="11"/>
+  </w:num>
+  <w:num w:numId="9">
     <w:abstractNumId w:val="5"/>
   </w:num>
-  <w:num w:numId="2">
-    <w:abstractNumId w:val="11"/>
-  </w:num>
-  <w:num w:numId="3">
-    <w:abstractNumId w:val="12"/>
-  </w:num>
-  <w:num w:numId="4">
-    <w:abstractNumId w:val="2"/>
-  </w:num>
-  <w:num w:numId="5">
-    <w:abstractNumId w:val="1"/>
-  </w:num>
-  <w:num w:numId="6">
-    <w:abstractNumId w:val="6"/>
-  </w:num>
-  <w:num w:numId="7">
-    <w:abstractNumId w:val="14"/>
-  </w:num>
-  <w:num w:numId="8">
-    <w:abstractNumId w:val="8"/>
-  </w:num>
-  <w:num w:numId="9">
+  <w:num w:numId="10">
     <w:abstractNumId w:val="4"/>
   </w:num>
-  <w:num w:numId="10">
-    <w:abstractNumId w:val="3"/>
-  </w:num>
   <w:num w:numId="11">
-    <w:abstractNumId w:val="13"/>
+    <w:abstractNumId w:val="18"/>
   </w:num>
   <w:num w:numId="12">
-    <w:abstractNumId w:val="10"/>
+    <w:abstractNumId w:val="14"/>
   </w:num>
   <w:num w:numId="13">
     <w:abstractNumId w:val="0"/>
   </w:num>
   <w:num w:numId="14">
-    <w:abstractNumId w:val="7"/>
+    <w:abstractNumId w:val="9"/>
   </w:num>
   <w:num w:numId="15">
-    <w:abstractNumId w:val="9"/>
+    <w:abstractNumId w:val="12"/>
+  </w:num>
+  <w:num w:numId="16">
+    <w:abstractNumId w:val="6"/>
+  </w:num>
+  <w:num w:numId="17">
+    <w:abstractNumId w:val="10"/>
+  </w:num>
+  <w:num w:numId="18">
+    <w:abstractNumId w:val="15"/>
+  </w:num>
+  <w:num w:numId="19">
+    <w:abstractNumId w:val="13"/>
+  </w:num>
+  <w:num w:numId="20">
+    <w:abstractNumId w:val="1"/>
   </w:num>
   <w:numIdMacAtCleanup w:val="7"/>
 </w:numbering>
@@ -6013,6 +6644,18 @@
     <w:basedOn w:val="DefaultParagraphFont"/>
     <w:rsid w:val="002D6C29"/>
   </w:style>
+  <w:style w:type="character" w:styleId="FollowedHyperlink">
+    <w:name w:val="FollowedHyperlink"/>
+    <w:basedOn w:val="DefaultParagraphFont"/>
+    <w:uiPriority w:val="99"/>
+    <w:semiHidden/>
+    <w:unhideWhenUsed/>
+    <w:rsid w:val="00244B4C"/>
+    <w:rPr>
+      <w:color w:val="954F72" w:themeColor="followedHyperlink"/>
+      <w:u w:val="single"/>
+    </w:rPr>
+  </w:style>
 </w:styles>
 </file>
 

</xml_diff>